<commit_message>
Left Q1, Q4, Q8
</commit_message>
<xml_diff>
--- a/cs2106assg/assgansbk.docx
+++ b/cs2106assg/assgansbk.docx
@@ -276,6 +276,9 @@
       <w:r>
         <w:t>:</w:t>
       </w:r>
+      <w:r>
+        <w:t xml:space="preserve"> </w:t>
+      </w:r>
     </w:p>
     <w:p>
       <w:pPr>
@@ -334,11 +337,36 @@
         <w:jc w:val="both"/>
       </w:pPr>
       <w:r>
+        <w:t>When choosing the next process to schedule, if the next process is of the same priority as the current process, it will just use the pointer to get the next process. If the next process is of different priority, it will iterate through the array of queues to find the nex</w:t>
+      </w:r>
+      <w:r>
+        <w:t>t process. Both of which is O(1)</w:t>
+      </w:r>
+      <w:r>
+        <w:t>. However, in the priority queue implementation to get the next process to schedule, we have to extract the top element of the priority queue which is O(logN).</w:t>
+      </w:r>
+    </w:p>
+    <w:p>
+      <w:pPr>
+        <w:jc w:val="both"/>
+      </w:pPr>
+    </w:p>
+    <w:p>
+      <w:pPr>
+        <w:jc w:val="both"/>
+      </w:pPr>
+      <w:r>
         <w:t>One advantage of using array of queues:</w:t>
       </w:r>
       <w:r>
         <w:t xml:space="preserve"> </w:t>
       </w:r>
+      <w:r>
+        <w:t xml:space="preserve">In the scenario where there is a large number of processes running in the system, the queue implementation will be faster since </w:t>
+      </w:r>
+      <w:r>
+        <w:t>O(logN) is larger than O(1).</w:t>
+      </w:r>
     </w:p>
     <w:p>
       <w:pPr>
@@ -355,6 +383,9 @@
       <w:r>
         <w:t xml:space="preserve"> </w:t>
       </w:r>
+      <w:r>
+        <w:t>In the scenario where there is only a few processes running in the system, O(logN) will be faster since the queue implementation will have to iterate through the array of 140 queues to find the next process to schedule.</w:t>
+      </w:r>
     </w:p>
     <w:p>
       <w:pPr>
@@ -411,27 +442,3079 @@
       </w:r>
       <w:r>
         <w:t xml:space="preserve"> cycle</w:t>
+      </w:r>
+      <w:r>
+        <w:t>.</w:t>
+      </w:r>
+    </w:p>
+    <w:p>
+      <w:pPr>
+        <w:jc w:val="both"/>
+      </w:pPr>
+    </w:p>
+    <w:p>
+      <w:pPr>
+        <w:jc w:val="both"/>
+      </w:pPr>
+    </w:p>
+    <w:p>
+      <w:pPr>
+        <w:jc w:val="both"/>
+      </w:pPr>
+    </w:p>
+    <w:p>
+      <w:pPr>
+        <w:jc w:val="both"/>
+      </w:pPr>
+    </w:p>
+    <w:p>
+      <w:pPr>
+        <w:jc w:val="both"/>
+      </w:pPr>
+      <w:r>
+        <w:rPr>
+          <w:b/>
+        </w:rPr>
+        <w:t xml:space="preserve">Question 4. </w:t>
+      </w:r>
+      <w:r>
+        <w:t>(20 marks)</w:t>
+      </w:r>
+    </w:p>
+    <w:p>
+      <w:pPr>
+        <w:jc w:val="both"/>
+      </w:pPr>
+    </w:p>
+    <w:p>
+      <w:pPr>
+        <w:jc w:val="both"/>
+      </w:pPr>
+      <w:r>
+        <w:t>My code and explanation for the RMS scheduler is shown below:</w:t>
+      </w:r>
+    </w:p>
+    <w:p>
+      <w:pPr>
+        <w:jc w:val="both"/>
+      </w:pPr>
+    </w:p>
+    <w:p>
+      <w:pPr>
+        <w:jc w:val="both"/>
+      </w:pPr>
+      <w:r>
+        <w:t>Here is my screenshot of my RMS scheduler running:</w:t>
+      </w:r>
+    </w:p>
+    <w:p>
+      <w:pPr>
+        <w:jc w:val="both"/>
+      </w:pPr>
+    </w:p>
+    <w:p>
+      <w:pPr>
+        <w:rPr>
+          <w:b/>
+        </w:rPr>
+      </w:pPr>
+    </w:p>
+    <w:p>
+      <w:pPr>
+        <w:rPr>
+          <w:b/>
+        </w:rPr>
+      </w:pPr>
+    </w:p>
+    <w:p>
+      <w:pPr>
+        <w:rPr>
+          <w:b/>
+        </w:rPr>
+      </w:pPr>
+      <w:r>
+        <w:rPr>
+          <w:b/>
+        </w:rPr>
+        <w:t>Question 5.</w:t>
+      </w:r>
+      <w:r>
+        <w:t xml:space="preserve"> (5 marks)</w:t>
+      </w:r>
+    </w:p>
+    <w:p>
+      <w:pPr>
+        <w:jc w:val="both"/>
+      </w:pPr>
+    </w:p>
+    <w:p>
+      <w:pPr>
+        <w:jc w:val="both"/>
+      </w:pPr>
+      <w:r>
+        <w:t>CPU Utilization using the formula is:</w:t>
+      </w:r>
+      <w:r>
+        <w:t xml:space="preserve"> </w:t>
+      </w:r>
+      <w:r>
+        <w:t xml:space="preserve">1/4 + 2/8 + 3/12 = </w:t>
+      </w:r>
+      <w:r>
+        <w:t>0.75</w:t>
+      </w:r>
+    </w:p>
+    <w:p>
+      <w:pPr>
+        <w:jc w:val="both"/>
+      </w:pPr>
+    </w:p>
+    <w:p>
+      <w:pPr>
+        <w:jc w:val="both"/>
+      </w:pPr>
+      <w:r>
+        <w:t xml:space="preserve">CPU Utilization by counting </w:t>
+      </w:r>
+      <w:r>
+        <w:t>cycles is:</w:t>
+      </w:r>
+      <w:r>
+        <w:t xml:space="preserve"> 12/48 = 0.75</w:t>
+      </w:r>
+    </w:p>
+    <w:p>
+      <w:pPr>
+        <w:jc w:val="both"/>
+      </w:pPr>
+    </w:p>
+    <w:p>
+      <w:pPr>
+        <w:jc w:val="both"/>
+      </w:pPr>
+      <w:r>
+        <w:t>They are the same (choose one). This is why:</w:t>
+      </w:r>
+      <w:r>
+        <w:t xml:space="preserve"> The formula is a sum of all the</w:t>
+      </w:r>
+      <w:r>
+        <w:t xml:space="preserve"> proces</w:t>
+      </w:r>
+      <w:r>
+        <w:t xml:space="preserve">s’ CPU </w:t>
+      </w:r>
+      <w:r>
+        <w:t>time</w:t>
+      </w:r>
+      <w:r>
+        <w:t xml:space="preserve"> over </w:t>
+      </w:r>
+      <w:r>
+        <w:t>period, which is the percentage of CPU time each process needs. When we sum the percentage of CPU time each process needs, it will give the percentage of CPU time all process needs. However, a CPU cannot have a utilization of more than 100%. Therefore, if the utilization by counting cycles is below 1</w:t>
+      </w:r>
+      <w:r>
+        <w:t>00%, the percentage of CPU time all process needs will also be the same value.</w:t>
+      </w:r>
+    </w:p>
+    <w:p>
+      <w:pPr>
+        <w:jc w:val="both"/>
+      </w:pPr>
+    </w:p>
+    <w:p>
+      <w:pPr>
+        <w:jc w:val="both"/>
+      </w:pPr>
+    </w:p>
+    <w:p>
+      <w:pPr>
+        <w:rPr>
+          <w:b/>
+        </w:rPr>
+      </w:pPr>
+      <w:r>
+        <w:rPr>
+          <w:b/>
+        </w:rPr>
+        <w:br w:type="page"/>
+      </w:r>
+    </w:p>
+    <w:p>
+      <w:pPr>
+        <w:jc w:val="both"/>
+      </w:pPr>
+      <w:r>
+        <w:rPr>
+          <w:b/>
+        </w:rPr>
+        <w:lastRenderedPageBreak/>
+        <w:t>Question 6.</w:t>
+      </w:r>
+      <w:r>
+        <w:t xml:space="preserve"> (10 marks)</w:t>
+      </w:r>
+    </w:p>
+    <w:p>
+      <w:pPr>
+        <w:jc w:val="both"/>
+      </w:pPr>
+    </w:p>
+    <w:p>
+      <w:pPr>
+        <w:jc w:val="both"/>
+      </w:pPr>
+      <w:r>
+        <w:t>My modifications to turn this into an EDF scheduler are:</w:t>
+      </w:r>
+      <w:r>
+        <w:t xml:space="preserve"> </w:t>
+      </w:r>
+    </w:p>
+    <w:p>
+      <w:pPr>
+        <w:jc w:val="both"/>
+      </w:pPr>
+      <w:r>
+        <w:t>Modify prioll.h to add deadline to the TPrioNode struct.</w:t>
+      </w:r>
+    </w:p>
+    <w:p>
+      <w:pPr>
+        <w:jc w:val="both"/>
+      </w:pPr>
+      <w:r>
+        <w:t>Modify prioll.cpp</w:t>
+      </w:r>
+      <w:r>
+        <w:t xml:space="preserve"> insert </w:t>
+      </w:r>
+      <w:r>
+        <w:t>function to sort queue according to node’s deadline.</w:t>
+      </w:r>
+    </w:p>
+    <w:p>
+      <w:pPr>
+        <w:jc w:val="both"/>
+      </w:pPr>
+      <w:r>
+        <w:t>Under the scheduler function</w:t>
+      </w:r>
+    </w:p>
+    <w:p>
+      <w:pPr>
+        <w:jc w:val="both"/>
+      </w:pPr>
+      <w:r>
+        <w:t>{</w:t>
+      </w:r>
+    </w:p>
+    <w:p>
+      <w:pPr>
+        <w:jc w:val="both"/>
+      </w:pPr>
+      <w:r>
+        <w:tab/>
+      </w:r>
+      <w:r>
+        <w:t>if(timerTick != 0)</w:t>
+      </w:r>
+    </w:p>
+    <w:p>
+      <w:pPr>
+        <w:jc w:val="both"/>
+      </w:pPr>
+      <w:r>
+        <w:tab/>
+      </w:r>
+      <w:r>
+        <w:tab/>
+        <w:t>--processes[currProcess].timeLeft;</w:t>
+      </w:r>
+    </w:p>
+    <w:p>
+      <w:pPr>
+        <w:jc w:val="both"/>
+      </w:pPr>
+      <w:r>
+        <w:tab/>
+        <w:t>TPrioNode *node = checkReady(blockedQueue, timerTick);</w:t>
+      </w:r>
+    </w:p>
+    <w:p>
+      <w:pPr>
+        <w:jc w:val="both"/>
+      </w:pPr>
+      <w:r>
+        <w:tab/>
+        <w:t>while(node != NULL){</w:t>
+      </w:r>
+    </w:p>
+    <w:p>
+      <w:pPr>
+        <w:jc w:val="both"/>
+      </w:pPr>
+      <w:r>
+        <w:tab/>
+      </w:r>
+      <w:r>
+        <w:tab/>
+        <w:t>prioRemoveNode(&amp;blockedQueue, node);</w:t>
+      </w:r>
+    </w:p>
+    <w:p>
+      <w:pPr>
+        <w:jc w:val="both"/>
+      </w:pPr>
+      <w:r>
+        <w:tab/>
+      </w:r>
+      <w:r>
+        <w:tab/>
+        <w:t>prioInsertNode(&amp;readyQueue, node);</w:t>
+      </w:r>
+    </w:p>
+    <w:p>
+      <w:pPr>
+        <w:jc w:val="both"/>
+      </w:pPr>
+      <w:r>
+        <w:tab/>
+      </w:r>
+      <w:r>
+        <w:tab/>
+        <w:t>node = checkReady(blockedQueue, timerTick);</w:t>
+      </w:r>
+    </w:p>
+    <w:p>
+      <w:pPr>
+        <w:jc w:val="both"/>
+      </w:pPr>
+      <w:r>
+        <w:tab/>
+        <w:t>}</w:t>
+      </w:r>
+    </w:p>
+    <w:p>
+      <w:pPr>
+        <w:jc w:val="both"/>
+      </w:pPr>
+      <w:r>
+        <w:tab/>
+        <w:t>if(currProcess == -1) {</w:t>
+      </w:r>
+    </w:p>
+    <w:p>
+      <w:pPr>
+        <w:jc w:val="both"/>
+      </w:pPr>
+      <w:r>
+        <w:tab/>
+      </w:r>
+      <w:r>
+        <w:tab/>
+        <w:t>if(readyQueue == NULL)</w:t>
+      </w:r>
+    </w:p>
+    <w:p>
+      <w:pPr>
+        <w:jc w:val="both"/>
+      </w:pPr>
+      <w:r>
+        <w:tab/>
+      </w:r>
+      <w:r>
+        <w:tab/>
+      </w:r>
+      <w:r>
+        <w:tab/>
+        <w:t>return currProcess;</w:t>
+      </w:r>
+    </w:p>
+    <w:p>
+      <w:pPr>
+        <w:jc w:val="both"/>
+      </w:pPr>
+      <w:r>
+        <w:tab/>
+      </w:r>
+      <w:r>
+        <w:tab/>
+        <w:t>else {</w:t>
+      </w:r>
+    </w:p>
+    <w:p>
+      <w:pPr>
+        <w:jc w:val="both"/>
+      </w:pPr>
+      <w:r>
+        <w:tab/>
+      </w:r>
+      <w:r>
+        <w:tab/>
+      </w:r>
+      <w:r>
+        <w:tab/>
+        <w:t>currProcessNode = prioRemove(&amp;readyQueue);</w:t>
+      </w:r>
+    </w:p>
+    <w:p>
+      <w:pPr>
+        <w:jc w:val="both"/>
+      </w:pPr>
+      <w:r>
+        <w:tab/>
+      </w:r>
+      <w:r>
+        <w:tab/>
+      </w:r>
+      <w:r>
+        <w:tab/>
+        <w:t>currProcess = currProcessNode-&gt;procNum;</w:t>
+      </w:r>
+    </w:p>
+    <w:p>
+      <w:pPr>
+        <w:jc w:val="both"/>
+      </w:pPr>
+      <w:r>
+        <w:tab/>
+      </w:r>
+      <w:r>
+        <w:tab/>
+      </w:r>
+      <w:r>
+        <w:tab/>
+        <w:t>return currProcess;</w:t>
+      </w:r>
+    </w:p>
+    <w:p>
+      <w:pPr>
+        <w:jc w:val="both"/>
+      </w:pPr>
+      <w:r>
+        <w:tab/>
+      </w:r>
+      <w:r>
+        <w:tab/>
+        <w:t>}</w:t>
+      </w:r>
+    </w:p>
+    <w:p>
+      <w:pPr>
+        <w:jc w:val="both"/>
+      </w:pPr>
+      <w:r>
+        <w:tab/>
+        <w:t>}</w:t>
+      </w:r>
+    </w:p>
+    <w:p>
+      <w:pPr>
+        <w:jc w:val="both"/>
+        <w:rPr>
+          <w:highlight w:val="yellow"/>
+        </w:rPr>
+      </w:pPr>
+      <w:r>
+        <w:tab/>
+      </w:r>
+      <w:r>
+        <w:rPr>
+          <w:highlight w:val="yellow"/>
+        </w:rPr>
+        <w:t>if(processes[currProcess].timeLeft == 0) {</w:t>
+      </w:r>
+    </w:p>
+    <w:p>
+      <w:pPr>
+        <w:jc w:val="both"/>
+        <w:rPr>
+          <w:highlight w:val="yellow"/>
+        </w:rPr>
+      </w:pPr>
+      <w:r>
+        <w:rPr>
+          <w:highlight w:val="yellow"/>
+        </w:rPr>
+        <w:tab/>
+      </w:r>
+      <w:r>
+        <w:rPr>
+          <w:highlight w:val="yellow"/>
+        </w:rPr>
+        <w:tab/>
+        <w:t>processes[currProcess].timeLeft = processes[currProcess].c;</w:t>
+      </w:r>
+    </w:p>
+    <w:p>
+      <w:pPr>
+        <w:jc w:val="both"/>
+        <w:rPr>
+          <w:highlight w:val="yellow"/>
+        </w:rPr>
+      </w:pPr>
+      <w:r>
+        <w:rPr>
+          <w:highlight w:val="yellow"/>
+        </w:rPr>
+        <w:tab/>
+      </w:r>
+      <w:r>
+        <w:rPr>
+          <w:highlight w:val="yellow"/>
+        </w:rPr>
+        <w:tab/>
+        <w:t>processes[currProcess].deadline += processes[currProcess].p;</w:t>
+      </w:r>
+    </w:p>
+    <w:p>
+      <w:pPr>
+        <w:jc w:val="both"/>
+        <w:rPr>
+          <w:highlight w:val="yellow"/>
+        </w:rPr>
+      </w:pPr>
+      <w:r>
+        <w:rPr>
+          <w:highlight w:val="yellow"/>
+        </w:rPr>
+        <w:tab/>
+      </w:r>
+      <w:r>
+        <w:rPr>
+          <w:highlight w:val="yellow"/>
+        </w:rPr>
+        <w:tab/>
+        <w:t>currProcessNode-&gt;</w:t>
+      </w:r>
+      <w:r>
+        <w:rPr>
+          <w:highlight w:val="yellow"/>
+        </w:rPr>
+        <w:t>deadline</w:t>
+      </w:r>
+      <w:r>
+        <w:rPr>
+          <w:highlight w:val="yellow"/>
+        </w:rPr>
+        <w:t xml:space="preserve"> = processes[currProcess].deadline;</w:t>
+      </w:r>
+    </w:p>
+    <w:p>
+      <w:pPr>
+        <w:jc w:val="both"/>
+        <w:rPr>
+          <w:highlight w:val="yellow"/>
+        </w:rPr>
+      </w:pPr>
+      <w:r>
+        <w:rPr>
+          <w:highlight w:val="yellow"/>
+        </w:rPr>
+        <w:tab/>
+      </w:r>
+      <w:r>
+        <w:rPr>
+          <w:highlight w:val="yellow"/>
+        </w:rPr>
+        <w:tab/>
+        <w:t>prioInsertNode(&amp;blockedQueue, currProcessNode);</w:t>
+      </w:r>
+    </w:p>
+    <w:p>
+      <w:pPr>
+        <w:jc w:val="both"/>
+        <w:rPr>
+          <w:highlight w:val="yellow"/>
+        </w:rPr>
+      </w:pPr>
+      <w:r>
+        <w:rPr>
+          <w:highlight w:val="yellow"/>
+        </w:rPr>
+        <w:tab/>
+      </w:r>
+      <w:r>
+        <w:rPr>
+          <w:highlight w:val="yellow"/>
+        </w:rPr>
+        <w:tab/>
+        <w:t>if(readyQueue == NULL){</w:t>
+      </w:r>
+    </w:p>
+    <w:p>
+      <w:pPr>
+        <w:jc w:val="both"/>
+        <w:rPr>
+          <w:highlight w:val="yellow"/>
+        </w:rPr>
+      </w:pPr>
+      <w:r>
+        <w:rPr>
+          <w:highlight w:val="yellow"/>
+        </w:rPr>
+        <w:tab/>
+      </w:r>
+      <w:r>
+        <w:rPr>
+          <w:highlight w:val="yellow"/>
+        </w:rPr>
+        <w:tab/>
+      </w:r>
+      <w:r>
+        <w:rPr>
+          <w:highlight w:val="yellow"/>
+        </w:rPr>
+        <w:tab/>
+        <w:t>currProcessNode = NULL;</w:t>
+      </w:r>
+    </w:p>
+    <w:p>
+      <w:pPr>
+        <w:jc w:val="both"/>
+        <w:rPr>
+          <w:highlight w:val="yellow"/>
+        </w:rPr>
+      </w:pPr>
+      <w:r>
+        <w:rPr>
+          <w:highlight w:val="yellow"/>
+        </w:rPr>
+        <w:tab/>
+      </w:r>
+      <w:r>
+        <w:rPr>
+          <w:highlight w:val="yellow"/>
+        </w:rPr>
+        <w:tab/>
+      </w:r>
+      <w:r>
+        <w:rPr>
+          <w:highlight w:val="yellow"/>
+        </w:rPr>
+        <w:tab/>
+        <w:t>return -1;</w:t>
+      </w:r>
+    </w:p>
+    <w:p>
+      <w:pPr>
+        <w:jc w:val="both"/>
+        <w:rPr>
+          <w:highlight w:val="yellow"/>
+        </w:rPr>
+      </w:pPr>
+      <w:r>
+        <w:rPr>
+          <w:highlight w:val="yellow"/>
+        </w:rPr>
+        <w:tab/>
+      </w:r>
+      <w:r>
+        <w:rPr>
+          <w:highlight w:val="yellow"/>
+        </w:rPr>
+        <w:tab/>
+        <w:t xml:space="preserve">} </w:t>
+      </w:r>
+    </w:p>
+    <w:p>
+      <w:pPr>
+        <w:jc w:val="both"/>
+        <w:rPr>
+          <w:highlight w:val="yellow"/>
+        </w:rPr>
+      </w:pPr>
+      <w:r>
+        <w:rPr>
+          <w:highlight w:val="yellow"/>
+        </w:rPr>
+        <w:tab/>
+      </w:r>
+      <w:r>
+        <w:rPr>
+          <w:highlight w:val="yellow"/>
+        </w:rPr>
+        <w:tab/>
+        <w:t>currProcessNode = prioRemove(&amp;readyQueue);</w:t>
+      </w:r>
+    </w:p>
+    <w:p>
+      <w:pPr>
+        <w:jc w:val="both"/>
+        <w:rPr>
+          <w:highlight w:val="yellow"/>
+        </w:rPr>
+      </w:pPr>
+      <w:r>
+        <w:rPr>
+          <w:highlight w:val="yellow"/>
+        </w:rPr>
+        <w:tab/>
+      </w:r>
+      <w:r>
+        <w:rPr>
+          <w:highlight w:val="yellow"/>
+        </w:rPr>
+        <w:tab/>
+        <w:t>return currProcessNode-&gt;procNum;</w:t>
+      </w:r>
+    </w:p>
+    <w:p>
+      <w:pPr>
+        <w:jc w:val="both"/>
+        <w:rPr>
+          <w:highlight w:val="yellow"/>
+        </w:rPr>
+      </w:pPr>
+      <w:r>
+        <w:rPr>
+          <w:highlight w:val="yellow"/>
+        </w:rPr>
+        <w:tab/>
+        <w:t>} else {</w:t>
+      </w:r>
+    </w:p>
+    <w:p>
+      <w:pPr>
+        <w:jc w:val="both"/>
+      </w:pPr>
+      <w:r>
+        <w:rPr>
+          <w:highlight w:val="yellow"/>
+        </w:rPr>
+        <w:tab/>
+      </w:r>
+      <w:r>
+        <w:rPr>
+          <w:highlight w:val="yellow"/>
+        </w:rPr>
+        <w:tab/>
+        <w:t>return currProcess;</w:t>
+      </w:r>
+    </w:p>
+    <w:p>
+      <w:pPr>
+        <w:jc w:val="both"/>
+      </w:pPr>
+      <w:r>
+        <w:t>}</w:t>
+      </w:r>
+    </w:p>
+    <w:p>
+      <w:pPr>
+        <w:jc w:val="both"/>
+      </w:pPr>
+    </w:p>
+    <w:p>
+      <w:pPr>
+        <w:jc w:val="both"/>
+      </w:pPr>
+      <w:r>
+        <w:t xml:space="preserve">Because an EDF scheduler does not pre-empt any processes, we do not need the code for suspending the process. The highlighted part is </w:t>
+      </w:r>
+      <w:r>
+        <w:t xml:space="preserve">the code that is modified. When time left is </w:t>
+      </w:r>
+      <w:r>
+        <w:t>0 (process finished quantum), it</w:t>
+      </w:r>
+      <w:r>
+        <w:t xml:space="preserve"> resets the information in the process table, updates the new deadline and inserts into the blocked queue.</w:t>
+      </w:r>
+      <w:r>
+        <w:t xml:space="preserve"> </w:t>
+      </w:r>
+      <w:r>
+        <w:t xml:space="preserve">It then retrieves the next ready process in the queue, which already sorted by earliest deadline. </w:t>
+      </w:r>
+      <w:r>
+        <w:t xml:space="preserve">If time left is not 0, it continues running the current process since it still </w:t>
+      </w:r>
+      <w:r>
+        <w:t xml:space="preserve">has </w:t>
+      </w:r>
+      <w:r>
+        <w:t>the earliest deadline.</w:t>
+      </w:r>
+    </w:p>
+    <w:p>
+      <w:pPr>
+        <w:jc w:val="both"/>
+      </w:pPr>
+    </w:p>
+    <w:p>
+      <w:pPr>
+        <w:jc w:val="both"/>
+      </w:pPr>
+    </w:p>
+    <w:p>
+      <w:pPr>
+        <w:jc w:val="both"/>
+      </w:pPr>
+      <w:r>
+        <w:lastRenderedPageBreak/>
+        <w:t>Sketch modifications and write down pseudocode for how to modify the RMS scheduler you have built into an EDF scheduler. You do not have to build the EDF scheduler, only explain in as much detail as possible how you can convert your RMS scheduler into an EDF scheduler.</w:t>
+      </w:r>
+    </w:p>
+    <w:p>
+      <w:pPr>
+        <w:jc w:val="both"/>
+      </w:pPr>
+    </w:p>
+    <w:p>
+      <w:pPr>
+        <w:jc w:val="both"/>
+      </w:pPr>
+      <w:r>
+        <w:rPr>
+          <w:b/>
+        </w:rPr>
+        <w:t>Question 7.</w:t>
+      </w:r>
+      <w:r>
+        <w:t xml:space="preserve"> (2 marks)</w:t>
+      </w:r>
+    </w:p>
+    <w:p>
+      <w:pPr>
+        <w:jc w:val="both"/>
+      </w:pPr>
+    </w:p>
+    <w:p>
+      <w:pPr>
+        <w:jc w:val="both"/>
+      </w:pPr>
+      <w:r>
+        <w:t>This is the output of  my RMS scheduler with missed deadlines:</w:t>
+      </w:r>
+    </w:p>
+    <w:p>
+      <w:pPr>
+        <w:jc w:val="both"/>
+      </w:pPr>
+    </w:p>
+    <w:p>
+      <w:pPr>
+        <w:tabs>
+          <w:tab w:val="left" w:pos="560"/>
+          <w:tab w:val="left" w:pos="1120"/>
+          <w:tab w:val="left" w:pos="1680"/>
+          <w:tab w:val="left" w:pos="2240"/>
+          <w:tab w:val="left" w:pos="2800"/>
+          <w:tab w:val="left" w:pos="3360"/>
+          <w:tab w:val="left" w:pos="3920"/>
+          <w:tab w:val="left" w:pos="4480"/>
+          <w:tab w:val="left" w:pos="5040"/>
+          <w:tab w:val="left" w:pos="5600"/>
+          <w:tab w:val="left" w:pos="6160"/>
+          <w:tab w:val="left" w:pos="6720"/>
+        </w:tabs>
+        <w:autoSpaceDE w:val="0"/>
+        <w:autoSpaceDN w:val="0"/>
+        <w:adjustRightInd w:val="0"/>
+        <w:rPr>
+          <w:rFonts w:ascii="Monaco" w:hAnsi="Monaco" w:cs="Monaco"/>
+          <w:color w:val="000000" w:themeColor="text1"/>
+          <w:sz w:val="20"/>
+          <w:szCs w:val="20"/>
+          <w:lang w:val="en-US"/>
+        </w:rPr>
+      </w:pPr>
+      <w:r>
+        <w:rPr>
+          <w:rFonts w:ascii="Monaco" w:hAnsi="Monaco" w:cs="Monaco"/>
+          <w:color w:val="000000" w:themeColor="text1"/>
+          <w:sz w:val="20"/>
+          <w:szCs w:val="20"/>
+          <w:lang w:val="en-US"/>
+        </w:rPr>
+        <w:t>Time: 0 P1 Deadline: 3</w:t>
+      </w:r>
+    </w:p>
+    <w:p>
+      <w:pPr>
+        <w:tabs>
+          <w:tab w:val="left" w:pos="560"/>
+          <w:tab w:val="left" w:pos="1120"/>
+          <w:tab w:val="left" w:pos="1680"/>
+          <w:tab w:val="left" w:pos="2240"/>
+          <w:tab w:val="left" w:pos="2800"/>
+          <w:tab w:val="left" w:pos="3360"/>
+          <w:tab w:val="left" w:pos="3920"/>
+          <w:tab w:val="left" w:pos="4480"/>
+          <w:tab w:val="left" w:pos="5040"/>
+          <w:tab w:val="left" w:pos="5600"/>
+          <w:tab w:val="left" w:pos="6160"/>
+          <w:tab w:val="left" w:pos="6720"/>
+        </w:tabs>
+        <w:autoSpaceDE w:val="0"/>
+        <w:autoSpaceDN w:val="0"/>
+        <w:adjustRightInd w:val="0"/>
+        <w:rPr>
+          <w:rFonts w:ascii="Monaco" w:hAnsi="Monaco" w:cs="Monaco"/>
+          <w:color w:val="000000" w:themeColor="text1"/>
+          <w:sz w:val="20"/>
+          <w:szCs w:val="20"/>
+          <w:lang w:val="en-US"/>
+        </w:rPr>
+      </w:pPr>
+      <w:r>
+        <w:rPr>
+          <w:rFonts w:ascii="Monaco" w:hAnsi="Monaco" w:cs="Monaco"/>
+          <w:color w:val="000000" w:themeColor="text1"/>
+          <w:sz w:val="20"/>
+          <w:szCs w:val="20"/>
+          <w:lang w:val="en-US"/>
+        </w:rPr>
+        <w:t>Time: 1 P2 Deadline: 6</w:t>
+      </w:r>
+    </w:p>
+    <w:p>
+      <w:pPr>
+        <w:tabs>
+          <w:tab w:val="left" w:pos="560"/>
+          <w:tab w:val="left" w:pos="1120"/>
+          <w:tab w:val="left" w:pos="1680"/>
+          <w:tab w:val="left" w:pos="2240"/>
+          <w:tab w:val="left" w:pos="2800"/>
+          <w:tab w:val="left" w:pos="3360"/>
+          <w:tab w:val="left" w:pos="3920"/>
+          <w:tab w:val="left" w:pos="4480"/>
+          <w:tab w:val="left" w:pos="5040"/>
+          <w:tab w:val="left" w:pos="5600"/>
+          <w:tab w:val="left" w:pos="6160"/>
+          <w:tab w:val="left" w:pos="6720"/>
+        </w:tabs>
+        <w:autoSpaceDE w:val="0"/>
+        <w:autoSpaceDN w:val="0"/>
+        <w:adjustRightInd w:val="0"/>
+        <w:rPr>
+          <w:rFonts w:ascii="Monaco" w:hAnsi="Monaco" w:cs="Monaco"/>
+          <w:color w:val="000000" w:themeColor="text1"/>
+          <w:sz w:val="20"/>
+          <w:szCs w:val="20"/>
+          <w:lang w:val="en-US"/>
+        </w:rPr>
+      </w:pPr>
+      <w:r>
+        <w:rPr>
+          <w:rFonts w:ascii="Monaco" w:hAnsi="Monaco" w:cs="Monaco"/>
+          <w:color w:val="000000" w:themeColor="text1"/>
+          <w:sz w:val="20"/>
+          <w:szCs w:val="20"/>
+          <w:lang w:val="en-US"/>
+        </w:rPr>
+        <w:t>Time: 2 P2 Deadline: 6</w:t>
+      </w:r>
+    </w:p>
+    <w:p>
+      <w:pPr>
+        <w:tabs>
+          <w:tab w:val="left" w:pos="560"/>
+          <w:tab w:val="left" w:pos="1120"/>
+          <w:tab w:val="left" w:pos="1680"/>
+          <w:tab w:val="left" w:pos="2240"/>
+          <w:tab w:val="left" w:pos="2800"/>
+          <w:tab w:val="left" w:pos="3360"/>
+          <w:tab w:val="left" w:pos="3920"/>
+          <w:tab w:val="left" w:pos="4480"/>
+          <w:tab w:val="left" w:pos="5040"/>
+          <w:tab w:val="left" w:pos="5600"/>
+          <w:tab w:val="left" w:pos="6160"/>
+          <w:tab w:val="left" w:pos="6720"/>
+        </w:tabs>
+        <w:autoSpaceDE w:val="0"/>
+        <w:autoSpaceDN w:val="0"/>
+        <w:adjustRightInd w:val="0"/>
+        <w:rPr>
+          <w:rFonts w:ascii="Monaco" w:hAnsi="Monaco" w:cs="Monaco"/>
+          <w:color w:val="000000" w:themeColor="text1"/>
+          <w:sz w:val="20"/>
+          <w:szCs w:val="20"/>
+          <w:lang w:val="en-US"/>
+        </w:rPr>
+      </w:pPr>
+      <w:r>
+        <w:rPr>
+          <w:rFonts w:ascii="Monaco" w:hAnsi="Monaco" w:cs="Monaco"/>
+          <w:color w:val="000000" w:themeColor="text1"/>
+          <w:sz w:val="20"/>
+          <w:szCs w:val="20"/>
+          <w:lang w:val="en-US"/>
+        </w:rPr>
+        <w:t>Time: 3 P1 Deadline: 6</w:t>
+      </w:r>
+    </w:p>
+    <w:p>
+      <w:pPr>
+        <w:tabs>
+          <w:tab w:val="left" w:pos="560"/>
+          <w:tab w:val="left" w:pos="1120"/>
+          <w:tab w:val="left" w:pos="1680"/>
+          <w:tab w:val="left" w:pos="2240"/>
+          <w:tab w:val="left" w:pos="2800"/>
+          <w:tab w:val="left" w:pos="3360"/>
+          <w:tab w:val="left" w:pos="3920"/>
+          <w:tab w:val="left" w:pos="4480"/>
+          <w:tab w:val="left" w:pos="5040"/>
+          <w:tab w:val="left" w:pos="5600"/>
+          <w:tab w:val="left" w:pos="6160"/>
+          <w:tab w:val="left" w:pos="6720"/>
+        </w:tabs>
+        <w:autoSpaceDE w:val="0"/>
+        <w:autoSpaceDN w:val="0"/>
+        <w:adjustRightInd w:val="0"/>
+        <w:rPr>
+          <w:rFonts w:ascii="Monaco" w:hAnsi="Monaco" w:cs="Monaco"/>
+          <w:color w:val="000000" w:themeColor="text1"/>
+          <w:sz w:val="20"/>
+          <w:szCs w:val="20"/>
+          <w:lang w:val="en-US"/>
+        </w:rPr>
+      </w:pPr>
+      <w:r>
+        <w:rPr>
+          <w:rFonts w:ascii="Monaco" w:hAnsi="Monaco" w:cs="Monaco"/>
+          <w:color w:val="000000" w:themeColor="text1"/>
+          <w:sz w:val="20"/>
+          <w:szCs w:val="20"/>
+          <w:lang w:val="en-US"/>
+        </w:rPr>
+        <w:t>Time: 4 P3 Deadline: 8</w:t>
+      </w:r>
+    </w:p>
+    <w:p>
+      <w:pPr>
+        <w:tabs>
+          <w:tab w:val="left" w:pos="560"/>
+          <w:tab w:val="left" w:pos="1120"/>
+          <w:tab w:val="left" w:pos="1680"/>
+          <w:tab w:val="left" w:pos="2240"/>
+          <w:tab w:val="left" w:pos="2800"/>
+          <w:tab w:val="left" w:pos="3360"/>
+          <w:tab w:val="left" w:pos="3920"/>
+          <w:tab w:val="left" w:pos="4480"/>
+          <w:tab w:val="left" w:pos="5040"/>
+          <w:tab w:val="left" w:pos="5600"/>
+          <w:tab w:val="left" w:pos="6160"/>
+          <w:tab w:val="left" w:pos="6720"/>
+        </w:tabs>
+        <w:autoSpaceDE w:val="0"/>
+        <w:autoSpaceDN w:val="0"/>
+        <w:adjustRightInd w:val="0"/>
+        <w:rPr>
+          <w:rFonts w:ascii="Monaco" w:hAnsi="Monaco" w:cs="Monaco"/>
+          <w:color w:val="000000" w:themeColor="text1"/>
+          <w:sz w:val="20"/>
+          <w:szCs w:val="20"/>
+          <w:lang w:val="en-US"/>
+        </w:rPr>
+      </w:pPr>
+      <w:r>
+        <w:rPr>
+          <w:rFonts w:ascii="Monaco" w:hAnsi="Monaco" w:cs="Monaco"/>
+          <w:color w:val="000000" w:themeColor="text1"/>
+          <w:sz w:val="20"/>
+          <w:szCs w:val="20"/>
+          <w:lang w:val="en-US"/>
+        </w:rPr>
+        <w:t>Time: 5 P3 Deadline: 8</w:t>
+      </w:r>
+    </w:p>
+    <w:p>
+      <w:pPr>
+        <w:tabs>
+          <w:tab w:val="left" w:pos="560"/>
+          <w:tab w:val="left" w:pos="1120"/>
+          <w:tab w:val="left" w:pos="1680"/>
+          <w:tab w:val="left" w:pos="2240"/>
+          <w:tab w:val="left" w:pos="2800"/>
+          <w:tab w:val="left" w:pos="3360"/>
+          <w:tab w:val="left" w:pos="3920"/>
+          <w:tab w:val="left" w:pos="4480"/>
+          <w:tab w:val="left" w:pos="5040"/>
+          <w:tab w:val="left" w:pos="5600"/>
+          <w:tab w:val="left" w:pos="6160"/>
+          <w:tab w:val="left" w:pos="6720"/>
+        </w:tabs>
+        <w:autoSpaceDE w:val="0"/>
+        <w:autoSpaceDN w:val="0"/>
+        <w:adjustRightInd w:val="0"/>
+        <w:rPr>
+          <w:rFonts w:ascii="Monaco" w:hAnsi="Monaco" w:cs="Monaco"/>
+          <w:color w:val="000000" w:themeColor="text1"/>
+          <w:sz w:val="20"/>
+          <w:szCs w:val="20"/>
+          <w:lang w:val="en-US"/>
+        </w:rPr>
+      </w:pPr>
+    </w:p>
+    <w:p>
+      <w:pPr>
+        <w:tabs>
+          <w:tab w:val="left" w:pos="560"/>
+          <w:tab w:val="left" w:pos="1120"/>
+          <w:tab w:val="left" w:pos="1680"/>
+          <w:tab w:val="left" w:pos="2240"/>
+          <w:tab w:val="left" w:pos="2800"/>
+          <w:tab w:val="left" w:pos="3360"/>
+          <w:tab w:val="left" w:pos="3920"/>
+          <w:tab w:val="left" w:pos="4480"/>
+          <w:tab w:val="left" w:pos="5040"/>
+          <w:tab w:val="left" w:pos="5600"/>
+          <w:tab w:val="left" w:pos="6160"/>
+          <w:tab w:val="left" w:pos="6720"/>
+        </w:tabs>
+        <w:autoSpaceDE w:val="0"/>
+        <w:autoSpaceDN w:val="0"/>
+        <w:adjustRightInd w:val="0"/>
+        <w:rPr>
+          <w:rFonts w:ascii="Monaco" w:hAnsi="Monaco" w:cs="Monaco"/>
+          <w:color w:val="000000" w:themeColor="text1"/>
+          <w:sz w:val="20"/>
+          <w:szCs w:val="20"/>
+          <w:lang w:val="en-US"/>
+        </w:rPr>
+      </w:pPr>
+      <w:r>
+        <w:rPr>
+          <w:rFonts w:ascii="Monaco" w:hAnsi="Monaco" w:cs="Monaco"/>
+          <w:color w:val="000000" w:themeColor="text1"/>
+          <w:sz w:val="20"/>
+          <w:szCs w:val="20"/>
+          <w:lang w:val="en-US"/>
+        </w:rPr>
+        <w:t>====== Pre-Emption ======</w:t>
+      </w:r>
+    </w:p>
+    <w:p>
+      <w:pPr>
+        <w:tabs>
+          <w:tab w:val="left" w:pos="560"/>
+          <w:tab w:val="left" w:pos="1120"/>
+          <w:tab w:val="left" w:pos="1680"/>
+          <w:tab w:val="left" w:pos="2240"/>
+          <w:tab w:val="left" w:pos="2800"/>
+          <w:tab w:val="left" w:pos="3360"/>
+          <w:tab w:val="left" w:pos="3920"/>
+          <w:tab w:val="left" w:pos="4480"/>
+          <w:tab w:val="left" w:pos="5040"/>
+          <w:tab w:val="left" w:pos="5600"/>
+          <w:tab w:val="left" w:pos="6160"/>
+          <w:tab w:val="left" w:pos="6720"/>
+        </w:tabs>
+        <w:autoSpaceDE w:val="0"/>
+        <w:autoSpaceDN w:val="0"/>
+        <w:adjustRightInd w:val="0"/>
+        <w:rPr>
+          <w:rFonts w:ascii="Monaco" w:hAnsi="Monaco" w:cs="Monaco"/>
+          <w:color w:val="000000" w:themeColor="text1"/>
+          <w:sz w:val="20"/>
+          <w:szCs w:val="20"/>
+          <w:lang w:val="en-US"/>
+        </w:rPr>
+      </w:pPr>
+    </w:p>
+    <w:p>
+      <w:pPr>
+        <w:tabs>
+          <w:tab w:val="left" w:pos="560"/>
+          <w:tab w:val="left" w:pos="1120"/>
+          <w:tab w:val="left" w:pos="1680"/>
+          <w:tab w:val="left" w:pos="2240"/>
+          <w:tab w:val="left" w:pos="2800"/>
+          <w:tab w:val="left" w:pos="3360"/>
+          <w:tab w:val="left" w:pos="3920"/>
+          <w:tab w:val="left" w:pos="4480"/>
+          <w:tab w:val="left" w:pos="5040"/>
+          <w:tab w:val="left" w:pos="5600"/>
+          <w:tab w:val="left" w:pos="6160"/>
+          <w:tab w:val="left" w:pos="6720"/>
+        </w:tabs>
+        <w:autoSpaceDE w:val="0"/>
+        <w:autoSpaceDN w:val="0"/>
+        <w:adjustRightInd w:val="0"/>
+        <w:rPr>
+          <w:rFonts w:ascii="Monaco" w:hAnsi="Monaco" w:cs="Monaco"/>
+          <w:color w:val="000000" w:themeColor="text1"/>
+          <w:sz w:val="20"/>
+          <w:szCs w:val="20"/>
+          <w:lang w:val="en-US"/>
+        </w:rPr>
+      </w:pPr>
+      <w:r>
+        <w:rPr>
+          <w:rFonts w:ascii="Monaco" w:hAnsi="Monaco" w:cs="Monaco"/>
+          <w:color w:val="000000" w:themeColor="text1"/>
+          <w:sz w:val="20"/>
+          <w:szCs w:val="20"/>
+          <w:lang w:val="en-US"/>
+        </w:rPr>
+        <w:t>Time: 6 P1 Deadline: 9</w:t>
+      </w:r>
+    </w:p>
+    <w:p>
+      <w:pPr>
+        <w:tabs>
+          <w:tab w:val="left" w:pos="560"/>
+          <w:tab w:val="left" w:pos="1120"/>
+          <w:tab w:val="left" w:pos="1680"/>
+          <w:tab w:val="left" w:pos="2240"/>
+          <w:tab w:val="left" w:pos="2800"/>
+          <w:tab w:val="left" w:pos="3360"/>
+          <w:tab w:val="left" w:pos="3920"/>
+          <w:tab w:val="left" w:pos="4480"/>
+          <w:tab w:val="left" w:pos="5040"/>
+          <w:tab w:val="left" w:pos="5600"/>
+          <w:tab w:val="left" w:pos="6160"/>
+          <w:tab w:val="left" w:pos="6720"/>
+        </w:tabs>
+        <w:autoSpaceDE w:val="0"/>
+        <w:autoSpaceDN w:val="0"/>
+        <w:adjustRightInd w:val="0"/>
+        <w:rPr>
+          <w:rFonts w:ascii="Monaco" w:hAnsi="Monaco" w:cs="Monaco"/>
+          <w:color w:val="000000" w:themeColor="text1"/>
+          <w:sz w:val="20"/>
+          <w:szCs w:val="20"/>
+          <w:lang w:val="en-US"/>
+        </w:rPr>
+      </w:pPr>
+      <w:r>
+        <w:rPr>
+          <w:rFonts w:ascii="Monaco" w:hAnsi="Monaco" w:cs="Monaco"/>
+          <w:color w:val="000000" w:themeColor="text1"/>
+          <w:sz w:val="20"/>
+          <w:szCs w:val="20"/>
+          <w:lang w:val="en-US"/>
+        </w:rPr>
+        <w:t>Time: 7 P2 Deadline: 12</w:t>
+      </w:r>
+    </w:p>
+    <w:p>
+      <w:pPr>
+        <w:tabs>
+          <w:tab w:val="left" w:pos="560"/>
+          <w:tab w:val="left" w:pos="1120"/>
+          <w:tab w:val="left" w:pos="1680"/>
+          <w:tab w:val="left" w:pos="2240"/>
+          <w:tab w:val="left" w:pos="2800"/>
+          <w:tab w:val="left" w:pos="3360"/>
+          <w:tab w:val="left" w:pos="3920"/>
+          <w:tab w:val="left" w:pos="4480"/>
+          <w:tab w:val="left" w:pos="5040"/>
+          <w:tab w:val="left" w:pos="5600"/>
+          <w:tab w:val="left" w:pos="6160"/>
+          <w:tab w:val="left" w:pos="6720"/>
+        </w:tabs>
+        <w:autoSpaceDE w:val="0"/>
+        <w:autoSpaceDN w:val="0"/>
+        <w:adjustRightInd w:val="0"/>
+        <w:rPr>
+          <w:rFonts w:ascii="Monaco" w:hAnsi="Monaco" w:cs="Monaco"/>
+          <w:color w:val="000000" w:themeColor="text1"/>
+          <w:sz w:val="20"/>
+          <w:szCs w:val="20"/>
+          <w:lang w:val="en-US"/>
+        </w:rPr>
+      </w:pPr>
+      <w:r>
+        <w:rPr>
+          <w:rFonts w:ascii="Monaco" w:hAnsi="Monaco" w:cs="Monaco"/>
+          <w:color w:val="000000" w:themeColor="text1"/>
+          <w:sz w:val="20"/>
+          <w:szCs w:val="20"/>
+          <w:lang w:val="en-US"/>
+        </w:rPr>
+        <w:t>Time: 8 P2 Deadline: 12</w:t>
+      </w:r>
+    </w:p>
+    <w:p>
+      <w:pPr>
+        <w:tabs>
+          <w:tab w:val="left" w:pos="560"/>
+          <w:tab w:val="left" w:pos="1120"/>
+          <w:tab w:val="left" w:pos="1680"/>
+          <w:tab w:val="left" w:pos="2240"/>
+          <w:tab w:val="left" w:pos="2800"/>
+          <w:tab w:val="left" w:pos="3360"/>
+          <w:tab w:val="left" w:pos="3920"/>
+          <w:tab w:val="left" w:pos="4480"/>
+          <w:tab w:val="left" w:pos="5040"/>
+          <w:tab w:val="left" w:pos="5600"/>
+          <w:tab w:val="left" w:pos="6160"/>
+          <w:tab w:val="left" w:pos="6720"/>
+        </w:tabs>
+        <w:autoSpaceDE w:val="0"/>
+        <w:autoSpaceDN w:val="0"/>
+        <w:adjustRightInd w:val="0"/>
+        <w:rPr>
+          <w:rFonts w:ascii="Monaco" w:hAnsi="Monaco" w:cs="Monaco"/>
+          <w:color w:val="000000" w:themeColor="text1"/>
+          <w:sz w:val="20"/>
+          <w:szCs w:val="20"/>
+          <w:lang w:val="en-US"/>
+        </w:rPr>
+      </w:pPr>
+      <w:r>
+        <w:rPr>
+          <w:rFonts w:ascii="Monaco" w:hAnsi="Monaco" w:cs="Monaco"/>
+          <w:color w:val="000000" w:themeColor="text1"/>
+          <w:sz w:val="20"/>
+          <w:szCs w:val="20"/>
+          <w:lang w:val="en-US"/>
+        </w:rPr>
+        <w:t>Time: 9 P1 Deadline: 12</w:t>
+      </w:r>
+    </w:p>
+    <w:p>
+      <w:pPr>
+        <w:tabs>
+          <w:tab w:val="left" w:pos="560"/>
+          <w:tab w:val="left" w:pos="1120"/>
+          <w:tab w:val="left" w:pos="1680"/>
+          <w:tab w:val="left" w:pos="2240"/>
+          <w:tab w:val="left" w:pos="2800"/>
+          <w:tab w:val="left" w:pos="3360"/>
+          <w:tab w:val="left" w:pos="3920"/>
+          <w:tab w:val="left" w:pos="4480"/>
+          <w:tab w:val="left" w:pos="5040"/>
+          <w:tab w:val="left" w:pos="5600"/>
+          <w:tab w:val="left" w:pos="6160"/>
+          <w:tab w:val="left" w:pos="6720"/>
+        </w:tabs>
+        <w:autoSpaceDE w:val="0"/>
+        <w:autoSpaceDN w:val="0"/>
+        <w:adjustRightInd w:val="0"/>
+        <w:rPr>
+          <w:rFonts w:ascii="Monaco" w:hAnsi="Monaco" w:cs="Monaco"/>
+          <w:color w:val="000000" w:themeColor="text1"/>
+          <w:sz w:val="20"/>
+          <w:szCs w:val="20"/>
+          <w:lang w:val="en-US"/>
+        </w:rPr>
+      </w:pPr>
+      <w:r>
+        <w:rPr>
+          <w:rFonts w:ascii="Monaco" w:hAnsi="Monaco" w:cs="Monaco"/>
+          <w:color w:val="000000" w:themeColor="text1"/>
+          <w:sz w:val="20"/>
+          <w:szCs w:val="20"/>
+          <w:lang w:val="en-US"/>
+        </w:rPr>
+        <w:t>Time: 10 !! P3 Deadline: 8 !!</w:t>
+      </w:r>
+    </w:p>
+    <w:p>
+      <w:pPr>
+        <w:tabs>
+          <w:tab w:val="left" w:pos="560"/>
+          <w:tab w:val="left" w:pos="1120"/>
+          <w:tab w:val="left" w:pos="1680"/>
+          <w:tab w:val="left" w:pos="2240"/>
+          <w:tab w:val="left" w:pos="2800"/>
+          <w:tab w:val="left" w:pos="3360"/>
+          <w:tab w:val="left" w:pos="3920"/>
+          <w:tab w:val="left" w:pos="4480"/>
+          <w:tab w:val="left" w:pos="5040"/>
+          <w:tab w:val="left" w:pos="5600"/>
+          <w:tab w:val="left" w:pos="6160"/>
+          <w:tab w:val="left" w:pos="6720"/>
+        </w:tabs>
+        <w:autoSpaceDE w:val="0"/>
+        <w:autoSpaceDN w:val="0"/>
+        <w:adjustRightInd w:val="0"/>
+        <w:rPr>
+          <w:rFonts w:ascii="Monaco" w:hAnsi="Monaco" w:cs="Monaco"/>
+          <w:color w:val="000000" w:themeColor="text1"/>
+          <w:sz w:val="20"/>
+          <w:szCs w:val="20"/>
+          <w:lang w:val="en-US"/>
+        </w:rPr>
+      </w:pPr>
+      <w:r>
+        <w:rPr>
+          <w:rFonts w:ascii="Monaco" w:hAnsi="Monaco" w:cs="Monaco"/>
+          <w:color w:val="000000" w:themeColor="text1"/>
+          <w:sz w:val="20"/>
+          <w:szCs w:val="20"/>
+          <w:lang w:val="en-US"/>
+        </w:rPr>
+        <w:t>Time: 11 ---</w:t>
+      </w:r>
+    </w:p>
+    <w:p>
+      <w:pPr>
+        <w:tabs>
+          <w:tab w:val="left" w:pos="560"/>
+          <w:tab w:val="left" w:pos="1120"/>
+          <w:tab w:val="left" w:pos="1680"/>
+          <w:tab w:val="left" w:pos="2240"/>
+          <w:tab w:val="left" w:pos="2800"/>
+          <w:tab w:val="left" w:pos="3360"/>
+          <w:tab w:val="left" w:pos="3920"/>
+          <w:tab w:val="left" w:pos="4480"/>
+          <w:tab w:val="left" w:pos="5040"/>
+          <w:tab w:val="left" w:pos="5600"/>
+          <w:tab w:val="left" w:pos="6160"/>
+          <w:tab w:val="left" w:pos="6720"/>
+        </w:tabs>
+        <w:autoSpaceDE w:val="0"/>
+        <w:autoSpaceDN w:val="0"/>
+        <w:adjustRightInd w:val="0"/>
+        <w:rPr>
+          <w:rFonts w:ascii="Monaco" w:hAnsi="Monaco" w:cs="Monaco"/>
+          <w:color w:val="000000" w:themeColor="text1"/>
+          <w:sz w:val="20"/>
+          <w:szCs w:val="20"/>
+          <w:lang w:val="en-US"/>
+        </w:rPr>
+      </w:pPr>
+      <w:r>
+        <w:rPr>
+          <w:rFonts w:ascii="Monaco" w:hAnsi="Monaco" w:cs="Monaco"/>
+          <w:color w:val="000000" w:themeColor="text1"/>
+          <w:sz w:val="20"/>
+          <w:szCs w:val="20"/>
+          <w:lang w:val="en-US"/>
+        </w:rPr>
+        <w:t>Time: 12 P1 Deadline: 15</w:t>
+      </w:r>
+    </w:p>
+    <w:p>
+      <w:pPr>
+        <w:tabs>
+          <w:tab w:val="left" w:pos="560"/>
+          <w:tab w:val="left" w:pos="1120"/>
+          <w:tab w:val="left" w:pos="1680"/>
+          <w:tab w:val="left" w:pos="2240"/>
+          <w:tab w:val="left" w:pos="2800"/>
+          <w:tab w:val="left" w:pos="3360"/>
+          <w:tab w:val="left" w:pos="3920"/>
+          <w:tab w:val="left" w:pos="4480"/>
+          <w:tab w:val="left" w:pos="5040"/>
+          <w:tab w:val="left" w:pos="5600"/>
+          <w:tab w:val="left" w:pos="6160"/>
+          <w:tab w:val="left" w:pos="6720"/>
+        </w:tabs>
+        <w:autoSpaceDE w:val="0"/>
+        <w:autoSpaceDN w:val="0"/>
+        <w:adjustRightInd w:val="0"/>
+        <w:rPr>
+          <w:rFonts w:ascii="Monaco" w:hAnsi="Monaco" w:cs="Monaco"/>
+          <w:color w:val="000000" w:themeColor="text1"/>
+          <w:sz w:val="20"/>
+          <w:szCs w:val="20"/>
+          <w:lang w:val="en-US"/>
+        </w:rPr>
+      </w:pPr>
+      <w:r>
+        <w:rPr>
+          <w:rFonts w:ascii="Monaco" w:hAnsi="Monaco" w:cs="Monaco"/>
+          <w:color w:val="000000" w:themeColor="text1"/>
+          <w:sz w:val="20"/>
+          <w:szCs w:val="20"/>
+          <w:lang w:val="en-US"/>
+        </w:rPr>
+        <w:t>Time: 13 P2 Deadline: 18</w:t>
+      </w:r>
+    </w:p>
+    <w:p>
+      <w:pPr>
+        <w:tabs>
+          <w:tab w:val="left" w:pos="560"/>
+          <w:tab w:val="left" w:pos="1120"/>
+          <w:tab w:val="left" w:pos="1680"/>
+          <w:tab w:val="left" w:pos="2240"/>
+          <w:tab w:val="left" w:pos="2800"/>
+          <w:tab w:val="left" w:pos="3360"/>
+          <w:tab w:val="left" w:pos="3920"/>
+          <w:tab w:val="left" w:pos="4480"/>
+          <w:tab w:val="left" w:pos="5040"/>
+          <w:tab w:val="left" w:pos="5600"/>
+          <w:tab w:val="left" w:pos="6160"/>
+          <w:tab w:val="left" w:pos="6720"/>
+        </w:tabs>
+        <w:autoSpaceDE w:val="0"/>
+        <w:autoSpaceDN w:val="0"/>
+        <w:adjustRightInd w:val="0"/>
+        <w:rPr>
+          <w:rFonts w:ascii="Monaco" w:hAnsi="Monaco" w:cs="Monaco"/>
+          <w:color w:val="000000" w:themeColor="text1"/>
+          <w:sz w:val="20"/>
+          <w:szCs w:val="20"/>
+          <w:lang w:val="en-US"/>
+        </w:rPr>
+      </w:pPr>
+      <w:r>
+        <w:rPr>
+          <w:rFonts w:ascii="Monaco" w:hAnsi="Monaco" w:cs="Monaco"/>
+          <w:color w:val="000000" w:themeColor="text1"/>
+          <w:sz w:val="20"/>
+          <w:szCs w:val="20"/>
+          <w:lang w:val="en-US"/>
+        </w:rPr>
+        <w:t>Time: 14 P2 Deadline: 18</w:t>
+      </w:r>
+    </w:p>
+    <w:p>
+      <w:pPr>
+        <w:tabs>
+          <w:tab w:val="left" w:pos="560"/>
+          <w:tab w:val="left" w:pos="1120"/>
+          <w:tab w:val="left" w:pos="1680"/>
+          <w:tab w:val="left" w:pos="2240"/>
+          <w:tab w:val="left" w:pos="2800"/>
+          <w:tab w:val="left" w:pos="3360"/>
+          <w:tab w:val="left" w:pos="3920"/>
+          <w:tab w:val="left" w:pos="4480"/>
+          <w:tab w:val="left" w:pos="5040"/>
+          <w:tab w:val="left" w:pos="5600"/>
+          <w:tab w:val="left" w:pos="6160"/>
+          <w:tab w:val="left" w:pos="6720"/>
+        </w:tabs>
+        <w:autoSpaceDE w:val="0"/>
+        <w:autoSpaceDN w:val="0"/>
+        <w:adjustRightInd w:val="0"/>
+        <w:rPr>
+          <w:rFonts w:ascii="Monaco" w:hAnsi="Monaco" w:cs="Monaco"/>
+          <w:color w:val="000000" w:themeColor="text1"/>
+          <w:sz w:val="20"/>
+          <w:szCs w:val="20"/>
+          <w:lang w:val="en-US"/>
+        </w:rPr>
+      </w:pPr>
+      <w:r>
+        <w:rPr>
+          <w:rFonts w:ascii="Monaco" w:hAnsi="Monaco" w:cs="Monaco"/>
+          <w:color w:val="000000" w:themeColor="text1"/>
+          <w:sz w:val="20"/>
+          <w:szCs w:val="20"/>
+          <w:lang w:val="en-US"/>
+        </w:rPr>
+        <w:t>Time: 15 P1 Deadline: 18</w:t>
+      </w:r>
+    </w:p>
+    <w:p>
+      <w:pPr>
+        <w:tabs>
+          <w:tab w:val="left" w:pos="560"/>
+          <w:tab w:val="left" w:pos="1120"/>
+          <w:tab w:val="left" w:pos="1680"/>
+          <w:tab w:val="left" w:pos="2240"/>
+          <w:tab w:val="left" w:pos="2800"/>
+          <w:tab w:val="left" w:pos="3360"/>
+          <w:tab w:val="left" w:pos="3920"/>
+          <w:tab w:val="left" w:pos="4480"/>
+          <w:tab w:val="left" w:pos="5040"/>
+          <w:tab w:val="left" w:pos="5600"/>
+          <w:tab w:val="left" w:pos="6160"/>
+          <w:tab w:val="left" w:pos="6720"/>
+        </w:tabs>
+        <w:autoSpaceDE w:val="0"/>
+        <w:autoSpaceDN w:val="0"/>
+        <w:adjustRightInd w:val="0"/>
+        <w:rPr>
+          <w:rFonts w:ascii="Monaco" w:hAnsi="Monaco" w:cs="Monaco"/>
+          <w:color w:val="000000" w:themeColor="text1"/>
+          <w:sz w:val="20"/>
+          <w:szCs w:val="20"/>
+          <w:lang w:val="en-US"/>
+        </w:rPr>
+      </w:pPr>
+      <w:r>
+        <w:rPr>
+          <w:rFonts w:ascii="Monaco" w:hAnsi="Monaco" w:cs="Monaco"/>
+          <w:color w:val="000000" w:themeColor="text1"/>
+          <w:sz w:val="20"/>
+          <w:szCs w:val="20"/>
+          <w:lang w:val="en-US"/>
+        </w:rPr>
+        <w:t>Time: 16 !! P3 Deadline: 16 !!</w:t>
+      </w:r>
+    </w:p>
+    <w:p>
+      <w:pPr>
+        <w:tabs>
+          <w:tab w:val="left" w:pos="560"/>
+          <w:tab w:val="left" w:pos="1120"/>
+          <w:tab w:val="left" w:pos="1680"/>
+          <w:tab w:val="left" w:pos="2240"/>
+          <w:tab w:val="left" w:pos="2800"/>
+          <w:tab w:val="left" w:pos="3360"/>
+          <w:tab w:val="left" w:pos="3920"/>
+          <w:tab w:val="left" w:pos="4480"/>
+          <w:tab w:val="left" w:pos="5040"/>
+          <w:tab w:val="left" w:pos="5600"/>
+          <w:tab w:val="left" w:pos="6160"/>
+          <w:tab w:val="left" w:pos="6720"/>
+        </w:tabs>
+        <w:autoSpaceDE w:val="0"/>
+        <w:autoSpaceDN w:val="0"/>
+        <w:adjustRightInd w:val="0"/>
+        <w:rPr>
+          <w:rFonts w:ascii="Monaco" w:hAnsi="Monaco" w:cs="Monaco"/>
+          <w:color w:val="000000" w:themeColor="text1"/>
+          <w:sz w:val="20"/>
+          <w:szCs w:val="20"/>
+          <w:lang w:val="en-US"/>
+        </w:rPr>
+      </w:pPr>
+      <w:r>
+        <w:rPr>
+          <w:rFonts w:ascii="Monaco" w:hAnsi="Monaco" w:cs="Monaco"/>
+          <w:color w:val="000000" w:themeColor="text1"/>
+          <w:sz w:val="20"/>
+          <w:szCs w:val="20"/>
+          <w:lang w:val="en-US"/>
+        </w:rPr>
+        <w:t>Time: 17 !! P3 Deadline: 16 !!</w:t>
+      </w:r>
+    </w:p>
+    <w:p>
+      <w:pPr>
+        <w:tabs>
+          <w:tab w:val="left" w:pos="560"/>
+          <w:tab w:val="left" w:pos="1120"/>
+          <w:tab w:val="left" w:pos="1680"/>
+          <w:tab w:val="left" w:pos="2240"/>
+          <w:tab w:val="left" w:pos="2800"/>
+          <w:tab w:val="left" w:pos="3360"/>
+          <w:tab w:val="left" w:pos="3920"/>
+          <w:tab w:val="left" w:pos="4480"/>
+          <w:tab w:val="left" w:pos="5040"/>
+          <w:tab w:val="left" w:pos="5600"/>
+          <w:tab w:val="left" w:pos="6160"/>
+          <w:tab w:val="left" w:pos="6720"/>
+        </w:tabs>
+        <w:autoSpaceDE w:val="0"/>
+        <w:autoSpaceDN w:val="0"/>
+        <w:adjustRightInd w:val="0"/>
+        <w:rPr>
+          <w:rFonts w:ascii="Monaco" w:hAnsi="Monaco" w:cs="Monaco"/>
+          <w:color w:val="000000" w:themeColor="text1"/>
+          <w:sz w:val="20"/>
+          <w:szCs w:val="20"/>
+          <w:lang w:val="en-US"/>
+        </w:rPr>
+      </w:pPr>
+    </w:p>
+    <w:p>
+      <w:pPr>
+        <w:tabs>
+          <w:tab w:val="left" w:pos="560"/>
+          <w:tab w:val="left" w:pos="1120"/>
+          <w:tab w:val="left" w:pos="1680"/>
+          <w:tab w:val="left" w:pos="2240"/>
+          <w:tab w:val="left" w:pos="2800"/>
+          <w:tab w:val="left" w:pos="3360"/>
+          <w:tab w:val="left" w:pos="3920"/>
+          <w:tab w:val="left" w:pos="4480"/>
+          <w:tab w:val="left" w:pos="5040"/>
+          <w:tab w:val="left" w:pos="5600"/>
+          <w:tab w:val="left" w:pos="6160"/>
+          <w:tab w:val="left" w:pos="6720"/>
+        </w:tabs>
+        <w:autoSpaceDE w:val="0"/>
+        <w:autoSpaceDN w:val="0"/>
+        <w:adjustRightInd w:val="0"/>
+        <w:rPr>
+          <w:rFonts w:ascii="Monaco" w:hAnsi="Monaco" w:cs="Monaco"/>
+          <w:color w:val="000000" w:themeColor="text1"/>
+          <w:sz w:val="20"/>
+          <w:szCs w:val="20"/>
+          <w:lang w:val="en-US"/>
+        </w:rPr>
+      </w:pPr>
+      <w:r>
+        <w:rPr>
+          <w:rFonts w:ascii="Monaco" w:hAnsi="Monaco" w:cs="Monaco"/>
+          <w:color w:val="000000" w:themeColor="text1"/>
+          <w:sz w:val="20"/>
+          <w:szCs w:val="20"/>
+          <w:lang w:val="en-US"/>
+        </w:rPr>
+        <w:t>====== Pre-Emption ======</w:t>
+      </w:r>
+    </w:p>
+    <w:p>
+      <w:pPr>
+        <w:tabs>
+          <w:tab w:val="left" w:pos="560"/>
+          <w:tab w:val="left" w:pos="1120"/>
+          <w:tab w:val="left" w:pos="1680"/>
+          <w:tab w:val="left" w:pos="2240"/>
+          <w:tab w:val="left" w:pos="2800"/>
+          <w:tab w:val="left" w:pos="3360"/>
+          <w:tab w:val="left" w:pos="3920"/>
+          <w:tab w:val="left" w:pos="4480"/>
+          <w:tab w:val="left" w:pos="5040"/>
+          <w:tab w:val="left" w:pos="5600"/>
+          <w:tab w:val="left" w:pos="6160"/>
+          <w:tab w:val="left" w:pos="6720"/>
+        </w:tabs>
+        <w:autoSpaceDE w:val="0"/>
+        <w:autoSpaceDN w:val="0"/>
+        <w:adjustRightInd w:val="0"/>
+        <w:rPr>
+          <w:rFonts w:ascii="Monaco" w:hAnsi="Monaco" w:cs="Monaco"/>
+          <w:color w:val="000000" w:themeColor="text1"/>
+          <w:sz w:val="20"/>
+          <w:szCs w:val="20"/>
+          <w:lang w:val="en-US"/>
+        </w:rPr>
+      </w:pPr>
+    </w:p>
+    <w:p>
+      <w:pPr>
+        <w:tabs>
+          <w:tab w:val="left" w:pos="560"/>
+          <w:tab w:val="left" w:pos="1120"/>
+          <w:tab w:val="left" w:pos="1680"/>
+          <w:tab w:val="left" w:pos="2240"/>
+          <w:tab w:val="left" w:pos="2800"/>
+          <w:tab w:val="left" w:pos="3360"/>
+          <w:tab w:val="left" w:pos="3920"/>
+          <w:tab w:val="left" w:pos="4480"/>
+          <w:tab w:val="left" w:pos="5040"/>
+          <w:tab w:val="left" w:pos="5600"/>
+          <w:tab w:val="left" w:pos="6160"/>
+          <w:tab w:val="left" w:pos="6720"/>
+        </w:tabs>
+        <w:autoSpaceDE w:val="0"/>
+        <w:autoSpaceDN w:val="0"/>
+        <w:adjustRightInd w:val="0"/>
+        <w:rPr>
+          <w:rFonts w:ascii="Monaco" w:hAnsi="Monaco" w:cs="Monaco"/>
+          <w:color w:val="000000" w:themeColor="text1"/>
+          <w:sz w:val="20"/>
+          <w:szCs w:val="20"/>
+          <w:lang w:val="en-US"/>
+        </w:rPr>
+      </w:pPr>
+      <w:r>
+        <w:rPr>
+          <w:rFonts w:ascii="Monaco" w:hAnsi="Monaco" w:cs="Monaco"/>
+          <w:color w:val="000000" w:themeColor="text1"/>
+          <w:sz w:val="20"/>
+          <w:szCs w:val="20"/>
+          <w:lang w:val="en-US"/>
+        </w:rPr>
+        <w:t>Time: 18 P1 Deadline: 21</w:t>
+      </w:r>
+    </w:p>
+    <w:p>
+      <w:pPr>
+        <w:tabs>
+          <w:tab w:val="left" w:pos="560"/>
+          <w:tab w:val="left" w:pos="1120"/>
+          <w:tab w:val="left" w:pos="1680"/>
+          <w:tab w:val="left" w:pos="2240"/>
+          <w:tab w:val="left" w:pos="2800"/>
+          <w:tab w:val="left" w:pos="3360"/>
+          <w:tab w:val="left" w:pos="3920"/>
+          <w:tab w:val="left" w:pos="4480"/>
+          <w:tab w:val="left" w:pos="5040"/>
+          <w:tab w:val="left" w:pos="5600"/>
+          <w:tab w:val="left" w:pos="6160"/>
+          <w:tab w:val="left" w:pos="6720"/>
+        </w:tabs>
+        <w:autoSpaceDE w:val="0"/>
+        <w:autoSpaceDN w:val="0"/>
+        <w:adjustRightInd w:val="0"/>
+        <w:rPr>
+          <w:rFonts w:ascii="Monaco" w:hAnsi="Monaco" w:cs="Monaco"/>
+          <w:color w:val="000000" w:themeColor="text1"/>
+          <w:sz w:val="20"/>
+          <w:szCs w:val="20"/>
+          <w:lang w:val="en-US"/>
+        </w:rPr>
+      </w:pPr>
+      <w:r>
+        <w:rPr>
+          <w:rFonts w:ascii="Monaco" w:hAnsi="Monaco" w:cs="Monaco"/>
+          <w:color w:val="000000" w:themeColor="text1"/>
+          <w:sz w:val="20"/>
+          <w:szCs w:val="20"/>
+          <w:lang w:val="en-US"/>
+        </w:rPr>
+        <w:t>Time: 19 P2 Deadline: 24</w:t>
+      </w:r>
+    </w:p>
+    <w:p>
+      <w:pPr>
+        <w:tabs>
+          <w:tab w:val="left" w:pos="560"/>
+          <w:tab w:val="left" w:pos="1120"/>
+          <w:tab w:val="left" w:pos="1680"/>
+          <w:tab w:val="left" w:pos="2240"/>
+          <w:tab w:val="left" w:pos="2800"/>
+          <w:tab w:val="left" w:pos="3360"/>
+          <w:tab w:val="left" w:pos="3920"/>
+          <w:tab w:val="left" w:pos="4480"/>
+          <w:tab w:val="left" w:pos="5040"/>
+          <w:tab w:val="left" w:pos="5600"/>
+          <w:tab w:val="left" w:pos="6160"/>
+          <w:tab w:val="left" w:pos="6720"/>
+        </w:tabs>
+        <w:autoSpaceDE w:val="0"/>
+        <w:autoSpaceDN w:val="0"/>
+        <w:adjustRightInd w:val="0"/>
+        <w:rPr>
+          <w:rFonts w:ascii="Monaco" w:hAnsi="Monaco" w:cs="Monaco"/>
+          <w:color w:val="000000" w:themeColor="text1"/>
+          <w:sz w:val="20"/>
+          <w:szCs w:val="20"/>
+          <w:lang w:val="en-US"/>
+        </w:rPr>
+      </w:pPr>
+      <w:r>
+        <w:rPr>
+          <w:rFonts w:ascii="Monaco" w:hAnsi="Monaco" w:cs="Monaco"/>
+          <w:color w:val="000000" w:themeColor="text1"/>
+          <w:sz w:val="20"/>
+          <w:szCs w:val="20"/>
+          <w:lang w:val="en-US"/>
+        </w:rPr>
+        <w:t>Time: 20 P2 Deadline: 24</w:t>
+      </w:r>
+    </w:p>
+    <w:p>
+      <w:pPr>
+        <w:tabs>
+          <w:tab w:val="left" w:pos="560"/>
+          <w:tab w:val="left" w:pos="1120"/>
+          <w:tab w:val="left" w:pos="1680"/>
+          <w:tab w:val="left" w:pos="2240"/>
+          <w:tab w:val="left" w:pos="2800"/>
+          <w:tab w:val="left" w:pos="3360"/>
+          <w:tab w:val="left" w:pos="3920"/>
+          <w:tab w:val="left" w:pos="4480"/>
+          <w:tab w:val="left" w:pos="5040"/>
+          <w:tab w:val="left" w:pos="5600"/>
+          <w:tab w:val="left" w:pos="6160"/>
+          <w:tab w:val="left" w:pos="6720"/>
+        </w:tabs>
+        <w:autoSpaceDE w:val="0"/>
+        <w:autoSpaceDN w:val="0"/>
+        <w:adjustRightInd w:val="0"/>
+        <w:rPr>
+          <w:rFonts w:ascii="Monaco" w:hAnsi="Monaco" w:cs="Monaco"/>
+          <w:color w:val="000000" w:themeColor="text1"/>
+          <w:sz w:val="20"/>
+          <w:szCs w:val="20"/>
+          <w:lang w:val="en-US"/>
+        </w:rPr>
+      </w:pPr>
+      <w:r>
+        <w:rPr>
+          <w:rFonts w:ascii="Monaco" w:hAnsi="Monaco" w:cs="Monaco"/>
+          <w:color w:val="000000" w:themeColor="text1"/>
+          <w:sz w:val="20"/>
+          <w:szCs w:val="20"/>
+          <w:lang w:val="en-US"/>
+        </w:rPr>
+        <w:t>Time: 21 P1 Deadline: 24</w:t>
+      </w:r>
+    </w:p>
+    <w:p>
+      <w:pPr>
+        <w:tabs>
+          <w:tab w:val="left" w:pos="560"/>
+          <w:tab w:val="left" w:pos="1120"/>
+          <w:tab w:val="left" w:pos="1680"/>
+          <w:tab w:val="left" w:pos="2240"/>
+          <w:tab w:val="left" w:pos="2800"/>
+          <w:tab w:val="left" w:pos="3360"/>
+          <w:tab w:val="left" w:pos="3920"/>
+          <w:tab w:val="left" w:pos="4480"/>
+          <w:tab w:val="left" w:pos="5040"/>
+          <w:tab w:val="left" w:pos="5600"/>
+          <w:tab w:val="left" w:pos="6160"/>
+          <w:tab w:val="left" w:pos="6720"/>
+        </w:tabs>
+        <w:autoSpaceDE w:val="0"/>
+        <w:autoSpaceDN w:val="0"/>
+        <w:adjustRightInd w:val="0"/>
+        <w:rPr>
+          <w:rFonts w:ascii="Monaco" w:hAnsi="Monaco" w:cs="Monaco"/>
+          <w:color w:val="000000" w:themeColor="text1"/>
+          <w:sz w:val="20"/>
+          <w:szCs w:val="20"/>
+          <w:lang w:val="en-US"/>
+        </w:rPr>
+      </w:pPr>
+      <w:r>
+        <w:rPr>
+          <w:rFonts w:ascii="Monaco" w:hAnsi="Monaco" w:cs="Monaco"/>
+          <w:color w:val="000000" w:themeColor="text1"/>
+          <w:sz w:val="20"/>
+          <w:szCs w:val="20"/>
+          <w:lang w:val="en-US"/>
+        </w:rPr>
+        <w:t>Time: 22 !! P3 Deadline: 16 !!</w:t>
+      </w:r>
+    </w:p>
+    <w:p>
+      <w:pPr>
+        <w:tabs>
+          <w:tab w:val="left" w:pos="560"/>
+          <w:tab w:val="left" w:pos="1120"/>
+          <w:tab w:val="left" w:pos="1680"/>
+          <w:tab w:val="left" w:pos="2240"/>
+          <w:tab w:val="left" w:pos="2800"/>
+          <w:tab w:val="left" w:pos="3360"/>
+          <w:tab w:val="left" w:pos="3920"/>
+          <w:tab w:val="left" w:pos="4480"/>
+          <w:tab w:val="left" w:pos="5040"/>
+          <w:tab w:val="left" w:pos="5600"/>
+          <w:tab w:val="left" w:pos="6160"/>
+          <w:tab w:val="left" w:pos="6720"/>
+        </w:tabs>
+        <w:autoSpaceDE w:val="0"/>
+        <w:autoSpaceDN w:val="0"/>
+        <w:adjustRightInd w:val="0"/>
+        <w:rPr>
+          <w:rFonts w:ascii="Monaco" w:hAnsi="Monaco" w:cs="Monaco"/>
+          <w:color w:val="000000" w:themeColor="text1"/>
+          <w:sz w:val="20"/>
+          <w:szCs w:val="20"/>
+          <w:lang w:val="en-US"/>
+        </w:rPr>
+      </w:pPr>
+      <w:r>
+        <w:rPr>
+          <w:rFonts w:ascii="Monaco" w:hAnsi="Monaco" w:cs="Monaco"/>
+          <w:color w:val="000000" w:themeColor="text1"/>
+          <w:sz w:val="20"/>
+          <w:szCs w:val="20"/>
+          <w:lang w:val="en-US"/>
+        </w:rPr>
+        <w:t>Time: 23 ---</w:t>
+      </w:r>
+    </w:p>
+    <w:p>
+      <w:pPr>
+        <w:tabs>
+          <w:tab w:val="left" w:pos="560"/>
+          <w:tab w:val="left" w:pos="1120"/>
+          <w:tab w:val="left" w:pos="1680"/>
+          <w:tab w:val="left" w:pos="2240"/>
+          <w:tab w:val="left" w:pos="2800"/>
+          <w:tab w:val="left" w:pos="3360"/>
+          <w:tab w:val="left" w:pos="3920"/>
+          <w:tab w:val="left" w:pos="4480"/>
+          <w:tab w:val="left" w:pos="5040"/>
+          <w:tab w:val="left" w:pos="5600"/>
+          <w:tab w:val="left" w:pos="6160"/>
+          <w:tab w:val="left" w:pos="6720"/>
+        </w:tabs>
+        <w:autoSpaceDE w:val="0"/>
+        <w:autoSpaceDN w:val="0"/>
+        <w:adjustRightInd w:val="0"/>
+        <w:rPr>
+          <w:rFonts w:ascii="Monaco" w:hAnsi="Monaco" w:cs="Monaco"/>
+          <w:color w:val="000000" w:themeColor="text1"/>
+          <w:sz w:val="20"/>
+          <w:szCs w:val="20"/>
+          <w:lang w:val="en-US"/>
+        </w:rPr>
+      </w:pPr>
+      <w:r>
+        <w:rPr>
+          <w:rFonts w:ascii="Monaco" w:hAnsi="Monaco" w:cs="Monaco"/>
+          <w:color w:val="000000" w:themeColor="text1"/>
+          <w:sz w:val="20"/>
+          <w:szCs w:val="20"/>
+          <w:lang w:val="en-US"/>
+        </w:rPr>
+        <w:t>Time: 24 P1 Deadline: 27</w:t>
+      </w:r>
+    </w:p>
+    <w:p>
+      <w:pPr>
+        <w:tabs>
+          <w:tab w:val="left" w:pos="560"/>
+          <w:tab w:val="left" w:pos="1120"/>
+          <w:tab w:val="left" w:pos="1680"/>
+          <w:tab w:val="left" w:pos="2240"/>
+          <w:tab w:val="left" w:pos="2800"/>
+          <w:tab w:val="left" w:pos="3360"/>
+          <w:tab w:val="left" w:pos="3920"/>
+          <w:tab w:val="left" w:pos="4480"/>
+          <w:tab w:val="left" w:pos="5040"/>
+          <w:tab w:val="left" w:pos="5600"/>
+          <w:tab w:val="left" w:pos="6160"/>
+          <w:tab w:val="left" w:pos="6720"/>
+        </w:tabs>
+        <w:autoSpaceDE w:val="0"/>
+        <w:autoSpaceDN w:val="0"/>
+        <w:adjustRightInd w:val="0"/>
+        <w:rPr>
+          <w:rFonts w:ascii="Monaco" w:hAnsi="Monaco" w:cs="Monaco"/>
+          <w:color w:val="000000" w:themeColor="text1"/>
+          <w:sz w:val="20"/>
+          <w:szCs w:val="20"/>
+          <w:lang w:val="en-US"/>
+        </w:rPr>
+      </w:pPr>
+      <w:r>
+        <w:rPr>
+          <w:rFonts w:ascii="Monaco" w:hAnsi="Monaco" w:cs="Monaco"/>
+          <w:color w:val="000000" w:themeColor="text1"/>
+          <w:sz w:val="20"/>
+          <w:szCs w:val="20"/>
+          <w:lang w:val="en-US"/>
+        </w:rPr>
+        <w:t>Time: 25 P2 Deadline: 30</w:t>
+      </w:r>
+    </w:p>
+    <w:p>
+      <w:pPr>
+        <w:tabs>
+          <w:tab w:val="left" w:pos="560"/>
+          <w:tab w:val="left" w:pos="1120"/>
+          <w:tab w:val="left" w:pos="1680"/>
+          <w:tab w:val="left" w:pos="2240"/>
+          <w:tab w:val="left" w:pos="2800"/>
+          <w:tab w:val="left" w:pos="3360"/>
+          <w:tab w:val="left" w:pos="3920"/>
+          <w:tab w:val="left" w:pos="4480"/>
+          <w:tab w:val="left" w:pos="5040"/>
+          <w:tab w:val="left" w:pos="5600"/>
+          <w:tab w:val="left" w:pos="6160"/>
+          <w:tab w:val="left" w:pos="6720"/>
+        </w:tabs>
+        <w:autoSpaceDE w:val="0"/>
+        <w:autoSpaceDN w:val="0"/>
+        <w:adjustRightInd w:val="0"/>
+        <w:rPr>
+          <w:rFonts w:ascii="Monaco" w:hAnsi="Monaco" w:cs="Monaco"/>
+          <w:color w:val="000000" w:themeColor="text1"/>
+          <w:sz w:val="20"/>
+          <w:szCs w:val="20"/>
+          <w:lang w:val="en-US"/>
+        </w:rPr>
+      </w:pPr>
+      <w:r>
+        <w:rPr>
+          <w:rFonts w:ascii="Monaco" w:hAnsi="Monaco" w:cs="Monaco"/>
+          <w:color w:val="000000" w:themeColor="text1"/>
+          <w:sz w:val="20"/>
+          <w:szCs w:val="20"/>
+          <w:lang w:val="en-US"/>
+        </w:rPr>
+        <w:t>Time: 26 P2 Deadline: 30</w:t>
+      </w:r>
+    </w:p>
+    <w:p>
+      <w:pPr>
+        <w:tabs>
+          <w:tab w:val="left" w:pos="560"/>
+          <w:tab w:val="left" w:pos="1120"/>
+          <w:tab w:val="left" w:pos="1680"/>
+          <w:tab w:val="left" w:pos="2240"/>
+          <w:tab w:val="left" w:pos="2800"/>
+          <w:tab w:val="left" w:pos="3360"/>
+          <w:tab w:val="left" w:pos="3920"/>
+          <w:tab w:val="left" w:pos="4480"/>
+          <w:tab w:val="left" w:pos="5040"/>
+          <w:tab w:val="left" w:pos="5600"/>
+          <w:tab w:val="left" w:pos="6160"/>
+          <w:tab w:val="left" w:pos="6720"/>
+        </w:tabs>
+        <w:autoSpaceDE w:val="0"/>
+        <w:autoSpaceDN w:val="0"/>
+        <w:adjustRightInd w:val="0"/>
+        <w:rPr>
+          <w:rFonts w:ascii="Monaco" w:hAnsi="Monaco" w:cs="Monaco"/>
+          <w:color w:val="000000" w:themeColor="text1"/>
+          <w:sz w:val="20"/>
+          <w:szCs w:val="20"/>
+          <w:lang w:val="en-US"/>
+        </w:rPr>
+      </w:pPr>
+      <w:r>
+        <w:rPr>
+          <w:rFonts w:ascii="Monaco" w:hAnsi="Monaco" w:cs="Monaco"/>
+          <w:color w:val="000000" w:themeColor="text1"/>
+          <w:sz w:val="20"/>
+          <w:szCs w:val="20"/>
+          <w:lang w:val="en-US"/>
+        </w:rPr>
+        <w:t>Time: 27 P1 Deadline: 30</w:t>
+      </w:r>
+    </w:p>
+    <w:p>
+      <w:pPr>
+        <w:tabs>
+          <w:tab w:val="left" w:pos="560"/>
+          <w:tab w:val="left" w:pos="1120"/>
+          <w:tab w:val="left" w:pos="1680"/>
+          <w:tab w:val="left" w:pos="2240"/>
+          <w:tab w:val="left" w:pos="2800"/>
+          <w:tab w:val="left" w:pos="3360"/>
+          <w:tab w:val="left" w:pos="3920"/>
+          <w:tab w:val="left" w:pos="4480"/>
+          <w:tab w:val="left" w:pos="5040"/>
+          <w:tab w:val="left" w:pos="5600"/>
+          <w:tab w:val="left" w:pos="6160"/>
+          <w:tab w:val="left" w:pos="6720"/>
+        </w:tabs>
+        <w:autoSpaceDE w:val="0"/>
+        <w:autoSpaceDN w:val="0"/>
+        <w:adjustRightInd w:val="0"/>
+        <w:rPr>
+          <w:rFonts w:ascii="Monaco" w:hAnsi="Monaco" w:cs="Monaco"/>
+          <w:color w:val="000000" w:themeColor="text1"/>
+          <w:sz w:val="20"/>
+          <w:szCs w:val="20"/>
+          <w:lang w:val="en-US"/>
+        </w:rPr>
+      </w:pPr>
+      <w:r>
+        <w:rPr>
+          <w:rFonts w:ascii="Monaco" w:hAnsi="Monaco" w:cs="Monaco"/>
+          <w:color w:val="000000" w:themeColor="text1"/>
+          <w:sz w:val="20"/>
+          <w:szCs w:val="20"/>
+          <w:lang w:val="en-US"/>
+        </w:rPr>
+        <w:t>Time: 28 !! P3 Deadline: 24 !!</w:t>
+      </w:r>
+    </w:p>
+    <w:p>
+      <w:pPr>
+        <w:tabs>
+          <w:tab w:val="left" w:pos="560"/>
+          <w:tab w:val="left" w:pos="1120"/>
+          <w:tab w:val="left" w:pos="1680"/>
+          <w:tab w:val="left" w:pos="2240"/>
+          <w:tab w:val="left" w:pos="2800"/>
+          <w:tab w:val="left" w:pos="3360"/>
+          <w:tab w:val="left" w:pos="3920"/>
+          <w:tab w:val="left" w:pos="4480"/>
+          <w:tab w:val="left" w:pos="5040"/>
+          <w:tab w:val="left" w:pos="5600"/>
+          <w:tab w:val="left" w:pos="6160"/>
+          <w:tab w:val="left" w:pos="6720"/>
+        </w:tabs>
+        <w:autoSpaceDE w:val="0"/>
+        <w:autoSpaceDN w:val="0"/>
+        <w:adjustRightInd w:val="0"/>
+        <w:rPr>
+          <w:rFonts w:ascii="Monaco" w:hAnsi="Monaco" w:cs="Monaco"/>
+          <w:color w:val="000000" w:themeColor="text1"/>
+          <w:sz w:val="20"/>
+          <w:szCs w:val="20"/>
+          <w:lang w:val="en-US"/>
+        </w:rPr>
+      </w:pPr>
+      <w:r>
+        <w:rPr>
+          <w:rFonts w:ascii="Monaco" w:hAnsi="Monaco" w:cs="Monaco"/>
+          <w:color w:val="000000" w:themeColor="text1"/>
+          <w:sz w:val="20"/>
+          <w:szCs w:val="20"/>
+          <w:lang w:val="en-US"/>
+        </w:rPr>
+        <w:t>Time: 29 !! P3 Deadline: 24 !!</w:t>
+      </w:r>
+    </w:p>
+    <w:p>
+      <w:pPr>
+        <w:tabs>
+          <w:tab w:val="left" w:pos="560"/>
+          <w:tab w:val="left" w:pos="1120"/>
+          <w:tab w:val="left" w:pos="1680"/>
+          <w:tab w:val="left" w:pos="2240"/>
+          <w:tab w:val="left" w:pos="2800"/>
+          <w:tab w:val="left" w:pos="3360"/>
+          <w:tab w:val="left" w:pos="3920"/>
+          <w:tab w:val="left" w:pos="4480"/>
+          <w:tab w:val="left" w:pos="5040"/>
+          <w:tab w:val="left" w:pos="5600"/>
+          <w:tab w:val="left" w:pos="6160"/>
+          <w:tab w:val="left" w:pos="6720"/>
+        </w:tabs>
+        <w:autoSpaceDE w:val="0"/>
+        <w:autoSpaceDN w:val="0"/>
+        <w:adjustRightInd w:val="0"/>
+        <w:rPr>
+          <w:rFonts w:ascii="Monaco" w:hAnsi="Monaco" w:cs="Monaco"/>
+          <w:color w:val="000000" w:themeColor="text1"/>
+          <w:sz w:val="20"/>
+          <w:szCs w:val="20"/>
+          <w:lang w:val="en-US"/>
+        </w:rPr>
+      </w:pPr>
+    </w:p>
+    <w:p>
+      <w:pPr>
+        <w:tabs>
+          <w:tab w:val="left" w:pos="560"/>
+          <w:tab w:val="left" w:pos="1120"/>
+          <w:tab w:val="left" w:pos="1680"/>
+          <w:tab w:val="left" w:pos="2240"/>
+          <w:tab w:val="left" w:pos="2800"/>
+          <w:tab w:val="left" w:pos="3360"/>
+          <w:tab w:val="left" w:pos="3920"/>
+          <w:tab w:val="left" w:pos="4480"/>
+          <w:tab w:val="left" w:pos="5040"/>
+          <w:tab w:val="left" w:pos="5600"/>
+          <w:tab w:val="left" w:pos="6160"/>
+          <w:tab w:val="left" w:pos="6720"/>
+        </w:tabs>
+        <w:autoSpaceDE w:val="0"/>
+        <w:autoSpaceDN w:val="0"/>
+        <w:adjustRightInd w:val="0"/>
+        <w:rPr>
+          <w:rFonts w:ascii="Monaco" w:hAnsi="Monaco" w:cs="Monaco"/>
+          <w:color w:val="000000" w:themeColor="text1"/>
+          <w:sz w:val="20"/>
+          <w:szCs w:val="20"/>
+          <w:lang w:val="en-US"/>
+        </w:rPr>
+      </w:pPr>
+      <w:r>
+        <w:rPr>
+          <w:rFonts w:ascii="Monaco" w:hAnsi="Monaco" w:cs="Monaco"/>
+          <w:color w:val="000000" w:themeColor="text1"/>
+          <w:sz w:val="20"/>
+          <w:szCs w:val="20"/>
+          <w:lang w:val="en-US"/>
+        </w:rPr>
+        <w:t>====== Pre-Emption ======</w:t>
+      </w:r>
+    </w:p>
+    <w:p>
+      <w:pPr>
+        <w:tabs>
+          <w:tab w:val="left" w:pos="560"/>
+          <w:tab w:val="left" w:pos="1120"/>
+          <w:tab w:val="left" w:pos="1680"/>
+          <w:tab w:val="left" w:pos="2240"/>
+          <w:tab w:val="left" w:pos="2800"/>
+          <w:tab w:val="left" w:pos="3360"/>
+          <w:tab w:val="left" w:pos="3920"/>
+          <w:tab w:val="left" w:pos="4480"/>
+          <w:tab w:val="left" w:pos="5040"/>
+          <w:tab w:val="left" w:pos="5600"/>
+          <w:tab w:val="left" w:pos="6160"/>
+          <w:tab w:val="left" w:pos="6720"/>
+        </w:tabs>
+        <w:autoSpaceDE w:val="0"/>
+        <w:autoSpaceDN w:val="0"/>
+        <w:adjustRightInd w:val="0"/>
+        <w:rPr>
+          <w:rFonts w:ascii="Monaco" w:hAnsi="Monaco" w:cs="Monaco"/>
+          <w:color w:val="000000" w:themeColor="text1"/>
+          <w:sz w:val="20"/>
+          <w:szCs w:val="20"/>
+          <w:lang w:val="en-US"/>
+        </w:rPr>
+      </w:pPr>
+    </w:p>
+    <w:p>
+      <w:pPr>
+        <w:tabs>
+          <w:tab w:val="left" w:pos="560"/>
+          <w:tab w:val="left" w:pos="1120"/>
+          <w:tab w:val="left" w:pos="1680"/>
+          <w:tab w:val="left" w:pos="2240"/>
+          <w:tab w:val="left" w:pos="2800"/>
+          <w:tab w:val="left" w:pos="3360"/>
+          <w:tab w:val="left" w:pos="3920"/>
+          <w:tab w:val="left" w:pos="4480"/>
+          <w:tab w:val="left" w:pos="5040"/>
+          <w:tab w:val="left" w:pos="5600"/>
+          <w:tab w:val="left" w:pos="6160"/>
+          <w:tab w:val="left" w:pos="6720"/>
+        </w:tabs>
+        <w:autoSpaceDE w:val="0"/>
+        <w:autoSpaceDN w:val="0"/>
+        <w:adjustRightInd w:val="0"/>
+        <w:rPr>
+          <w:rFonts w:ascii="Monaco" w:hAnsi="Monaco" w:cs="Monaco"/>
+          <w:color w:val="000000" w:themeColor="text1"/>
+          <w:sz w:val="20"/>
+          <w:szCs w:val="20"/>
+          <w:lang w:val="en-US"/>
+        </w:rPr>
+      </w:pPr>
+      <w:r>
+        <w:rPr>
+          <w:rFonts w:ascii="Monaco" w:hAnsi="Monaco" w:cs="Monaco"/>
+          <w:color w:val="000000" w:themeColor="text1"/>
+          <w:sz w:val="20"/>
+          <w:szCs w:val="20"/>
+          <w:lang w:val="en-US"/>
+        </w:rPr>
+        <w:t>Time: 30 P1 Deadline: 33</w:t>
+      </w:r>
+    </w:p>
+    <w:p>
+      <w:pPr>
+        <w:tabs>
+          <w:tab w:val="left" w:pos="560"/>
+          <w:tab w:val="left" w:pos="1120"/>
+          <w:tab w:val="left" w:pos="1680"/>
+          <w:tab w:val="left" w:pos="2240"/>
+          <w:tab w:val="left" w:pos="2800"/>
+          <w:tab w:val="left" w:pos="3360"/>
+          <w:tab w:val="left" w:pos="3920"/>
+          <w:tab w:val="left" w:pos="4480"/>
+          <w:tab w:val="left" w:pos="5040"/>
+          <w:tab w:val="left" w:pos="5600"/>
+          <w:tab w:val="left" w:pos="6160"/>
+          <w:tab w:val="left" w:pos="6720"/>
+        </w:tabs>
+        <w:autoSpaceDE w:val="0"/>
+        <w:autoSpaceDN w:val="0"/>
+        <w:adjustRightInd w:val="0"/>
+        <w:rPr>
+          <w:rFonts w:ascii="Monaco" w:hAnsi="Monaco" w:cs="Monaco"/>
+          <w:color w:val="000000" w:themeColor="text1"/>
+          <w:sz w:val="20"/>
+          <w:szCs w:val="20"/>
+          <w:lang w:val="en-US"/>
+        </w:rPr>
+      </w:pPr>
+      <w:r>
+        <w:rPr>
+          <w:rFonts w:ascii="Monaco" w:hAnsi="Monaco" w:cs="Monaco"/>
+          <w:color w:val="000000" w:themeColor="text1"/>
+          <w:sz w:val="20"/>
+          <w:szCs w:val="20"/>
+          <w:lang w:val="en-US"/>
+        </w:rPr>
+        <w:t>Time: 31 P2 Deadline: 36</w:t>
+      </w:r>
+    </w:p>
+    <w:p>
+      <w:pPr>
+        <w:tabs>
+          <w:tab w:val="left" w:pos="560"/>
+          <w:tab w:val="left" w:pos="1120"/>
+          <w:tab w:val="left" w:pos="1680"/>
+          <w:tab w:val="left" w:pos="2240"/>
+          <w:tab w:val="left" w:pos="2800"/>
+          <w:tab w:val="left" w:pos="3360"/>
+          <w:tab w:val="left" w:pos="3920"/>
+          <w:tab w:val="left" w:pos="4480"/>
+          <w:tab w:val="left" w:pos="5040"/>
+          <w:tab w:val="left" w:pos="5600"/>
+          <w:tab w:val="left" w:pos="6160"/>
+          <w:tab w:val="left" w:pos="6720"/>
+        </w:tabs>
+        <w:autoSpaceDE w:val="0"/>
+        <w:autoSpaceDN w:val="0"/>
+        <w:adjustRightInd w:val="0"/>
+        <w:rPr>
+          <w:rFonts w:ascii="Monaco" w:hAnsi="Monaco" w:cs="Monaco"/>
+          <w:color w:val="000000" w:themeColor="text1"/>
+          <w:sz w:val="20"/>
+          <w:szCs w:val="20"/>
+          <w:lang w:val="en-US"/>
+        </w:rPr>
+      </w:pPr>
+      <w:r>
+        <w:rPr>
+          <w:rFonts w:ascii="Monaco" w:hAnsi="Monaco" w:cs="Monaco"/>
+          <w:color w:val="000000" w:themeColor="text1"/>
+          <w:sz w:val="20"/>
+          <w:szCs w:val="20"/>
+          <w:lang w:val="en-US"/>
+        </w:rPr>
+        <w:t>Time: 32 P2 Deadline: 36</w:t>
+      </w:r>
+    </w:p>
+    <w:p>
+      <w:pPr>
+        <w:tabs>
+          <w:tab w:val="left" w:pos="560"/>
+          <w:tab w:val="left" w:pos="1120"/>
+          <w:tab w:val="left" w:pos="1680"/>
+          <w:tab w:val="left" w:pos="2240"/>
+          <w:tab w:val="left" w:pos="2800"/>
+          <w:tab w:val="left" w:pos="3360"/>
+          <w:tab w:val="left" w:pos="3920"/>
+          <w:tab w:val="left" w:pos="4480"/>
+          <w:tab w:val="left" w:pos="5040"/>
+          <w:tab w:val="left" w:pos="5600"/>
+          <w:tab w:val="left" w:pos="6160"/>
+          <w:tab w:val="left" w:pos="6720"/>
+        </w:tabs>
+        <w:autoSpaceDE w:val="0"/>
+        <w:autoSpaceDN w:val="0"/>
+        <w:adjustRightInd w:val="0"/>
+        <w:rPr>
+          <w:rFonts w:ascii="Monaco" w:hAnsi="Monaco" w:cs="Monaco"/>
+          <w:color w:val="000000" w:themeColor="text1"/>
+          <w:sz w:val="20"/>
+          <w:szCs w:val="20"/>
+          <w:lang w:val="en-US"/>
+        </w:rPr>
+      </w:pPr>
+      <w:r>
+        <w:rPr>
+          <w:rFonts w:ascii="Monaco" w:hAnsi="Monaco" w:cs="Monaco"/>
+          <w:color w:val="000000" w:themeColor="text1"/>
+          <w:sz w:val="20"/>
+          <w:szCs w:val="20"/>
+          <w:lang w:val="en-US"/>
+        </w:rPr>
+        <w:t>Time: 33 P1 Deadline: 36</w:t>
+      </w:r>
+    </w:p>
+    <w:p>
+      <w:pPr>
+        <w:tabs>
+          <w:tab w:val="left" w:pos="560"/>
+          <w:tab w:val="left" w:pos="1120"/>
+          <w:tab w:val="left" w:pos="1680"/>
+          <w:tab w:val="left" w:pos="2240"/>
+          <w:tab w:val="left" w:pos="2800"/>
+          <w:tab w:val="left" w:pos="3360"/>
+          <w:tab w:val="left" w:pos="3920"/>
+          <w:tab w:val="left" w:pos="4480"/>
+          <w:tab w:val="left" w:pos="5040"/>
+          <w:tab w:val="left" w:pos="5600"/>
+          <w:tab w:val="left" w:pos="6160"/>
+          <w:tab w:val="left" w:pos="6720"/>
+        </w:tabs>
+        <w:autoSpaceDE w:val="0"/>
+        <w:autoSpaceDN w:val="0"/>
+        <w:adjustRightInd w:val="0"/>
+        <w:rPr>
+          <w:rFonts w:ascii="Monaco" w:hAnsi="Monaco" w:cs="Monaco"/>
+          <w:color w:val="000000" w:themeColor="text1"/>
+          <w:sz w:val="20"/>
+          <w:szCs w:val="20"/>
+          <w:lang w:val="en-US"/>
+        </w:rPr>
+      </w:pPr>
+      <w:r>
+        <w:rPr>
+          <w:rFonts w:ascii="Monaco" w:hAnsi="Monaco" w:cs="Monaco"/>
+          <w:color w:val="000000" w:themeColor="text1"/>
+          <w:sz w:val="20"/>
+          <w:szCs w:val="20"/>
+          <w:lang w:val="en-US"/>
+        </w:rPr>
+        <w:lastRenderedPageBreak/>
+        <w:t>Time: 34 !! P3 Deadline: 24 !!</w:t>
+      </w:r>
+    </w:p>
+    <w:p>
+      <w:pPr>
+        <w:tabs>
+          <w:tab w:val="left" w:pos="560"/>
+          <w:tab w:val="left" w:pos="1120"/>
+          <w:tab w:val="left" w:pos="1680"/>
+          <w:tab w:val="left" w:pos="2240"/>
+          <w:tab w:val="left" w:pos="2800"/>
+          <w:tab w:val="left" w:pos="3360"/>
+          <w:tab w:val="left" w:pos="3920"/>
+          <w:tab w:val="left" w:pos="4480"/>
+          <w:tab w:val="left" w:pos="5040"/>
+          <w:tab w:val="left" w:pos="5600"/>
+          <w:tab w:val="left" w:pos="6160"/>
+          <w:tab w:val="left" w:pos="6720"/>
+        </w:tabs>
+        <w:autoSpaceDE w:val="0"/>
+        <w:autoSpaceDN w:val="0"/>
+        <w:adjustRightInd w:val="0"/>
+        <w:rPr>
+          <w:rFonts w:ascii="Monaco" w:hAnsi="Monaco" w:cs="Monaco"/>
+          <w:color w:val="000000" w:themeColor="text1"/>
+          <w:sz w:val="20"/>
+          <w:szCs w:val="20"/>
+          <w:lang w:val="en-US"/>
+        </w:rPr>
+      </w:pPr>
+      <w:r>
+        <w:rPr>
+          <w:rFonts w:ascii="Monaco" w:hAnsi="Monaco" w:cs="Monaco"/>
+          <w:color w:val="000000" w:themeColor="text1"/>
+          <w:sz w:val="20"/>
+          <w:szCs w:val="20"/>
+          <w:lang w:val="en-US"/>
+        </w:rPr>
+        <w:t>Time: 35 ---</w:t>
+      </w:r>
+    </w:p>
+    <w:p>
+      <w:pPr>
+        <w:tabs>
+          <w:tab w:val="left" w:pos="560"/>
+          <w:tab w:val="left" w:pos="1120"/>
+          <w:tab w:val="left" w:pos="1680"/>
+          <w:tab w:val="left" w:pos="2240"/>
+          <w:tab w:val="left" w:pos="2800"/>
+          <w:tab w:val="left" w:pos="3360"/>
+          <w:tab w:val="left" w:pos="3920"/>
+          <w:tab w:val="left" w:pos="4480"/>
+          <w:tab w:val="left" w:pos="5040"/>
+          <w:tab w:val="left" w:pos="5600"/>
+          <w:tab w:val="left" w:pos="6160"/>
+          <w:tab w:val="left" w:pos="6720"/>
+        </w:tabs>
+        <w:autoSpaceDE w:val="0"/>
+        <w:autoSpaceDN w:val="0"/>
+        <w:adjustRightInd w:val="0"/>
+        <w:rPr>
+          <w:rFonts w:ascii="Monaco" w:hAnsi="Monaco" w:cs="Monaco"/>
+          <w:color w:val="000000" w:themeColor="text1"/>
+          <w:sz w:val="20"/>
+          <w:szCs w:val="20"/>
+          <w:lang w:val="en-US"/>
+        </w:rPr>
+      </w:pPr>
+      <w:r>
+        <w:rPr>
+          <w:rFonts w:ascii="Monaco" w:hAnsi="Monaco" w:cs="Monaco"/>
+          <w:color w:val="000000" w:themeColor="text1"/>
+          <w:sz w:val="20"/>
+          <w:szCs w:val="20"/>
+          <w:lang w:val="en-US"/>
+        </w:rPr>
+        <w:t>Time: 36 P1 Deadline: 39</w:t>
+      </w:r>
+    </w:p>
+    <w:p>
+      <w:pPr>
+        <w:tabs>
+          <w:tab w:val="left" w:pos="560"/>
+          <w:tab w:val="left" w:pos="1120"/>
+          <w:tab w:val="left" w:pos="1680"/>
+          <w:tab w:val="left" w:pos="2240"/>
+          <w:tab w:val="left" w:pos="2800"/>
+          <w:tab w:val="left" w:pos="3360"/>
+          <w:tab w:val="left" w:pos="3920"/>
+          <w:tab w:val="left" w:pos="4480"/>
+          <w:tab w:val="left" w:pos="5040"/>
+          <w:tab w:val="left" w:pos="5600"/>
+          <w:tab w:val="left" w:pos="6160"/>
+          <w:tab w:val="left" w:pos="6720"/>
+        </w:tabs>
+        <w:autoSpaceDE w:val="0"/>
+        <w:autoSpaceDN w:val="0"/>
+        <w:adjustRightInd w:val="0"/>
+        <w:rPr>
+          <w:rFonts w:ascii="Monaco" w:hAnsi="Monaco" w:cs="Monaco"/>
+          <w:color w:val="000000" w:themeColor="text1"/>
+          <w:sz w:val="20"/>
+          <w:szCs w:val="20"/>
+          <w:lang w:val="en-US"/>
+        </w:rPr>
+      </w:pPr>
+      <w:r>
+        <w:rPr>
+          <w:rFonts w:ascii="Monaco" w:hAnsi="Monaco" w:cs="Monaco"/>
+          <w:color w:val="000000" w:themeColor="text1"/>
+          <w:sz w:val="20"/>
+          <w:szCs w:val="20"/>
+          <w:lang w:val="en-US"/>
+        </w:rPr>
+        <w:t>Time: 37 P2 Deadline: 42</w:t>
+      </w:r>
+    </w:p>
+    <w:p>
+      <w:pPr>
+        <w:tabs>
+          <w:tab w:val="left" w:pos="560"/>
+          <w:tab w:val="left" w:pos="1120"/>
+          <w:tab w:val="left" w:pos="1680"/>
+          <w:tab w:val="left" w:pos="2240"/>
+          <w:tab w:val="left" w:pos="2800"/>
+          <w:tab w:val="left" w:pos="3360"/>
+          <w:tab w:val="left" w:pos="3920"/>
+          <w:tab w:val="left" w:pos="4480"/>
+          <w:tab w:val="left" w:pos="5040"/>
+          <w:tab w:val="left" w:pos="5600"/>
+          <w:tab w:val="left" w:pos="6160"/>
+          <w:tab w:val="left" w:pos="6720"/>
+        </w:tabs>
+        <w:autoSpaceDE w:val="0"/>
+        <w:autoSpaceDN w:val="0"/>
+        <w:adjustRightInd w:val="0"/>
+        <w:rPr>
+          <w:rFonts w:ascii="Monaco" w:hAnsi="Monaco" w:cs="Monaco"/>
+          <w:color w:val="000000" w:themeColor="text1"/>
+          <w:sz w:val="20"/>
+          <w:szCs w:val="20"/>
+          <w:lang w:val="en-US"/>
+        </w:rPr>
+      </w:pPr>
+      <w:r>
+        <w:rPr>
+          <w:rFonts w:ascii="Monaco" w:hAnsi="Monaco" w:cs="Monaco"/>
+          <w:color w:val="000000" w:themeColor="text1"/>
+          <w:sz w:val="20"/>
+          <w:szCs w:val="20"/>
+          <w:lang w:val="en-US"/>
+        </w:rPr>
+        <w:t>Time: 38 P2 Deadline: 42</w:t>
+      </w:r>
+    </w:p>
+    <w:p>
+      <w:pPr>
+        <w:tabs>
+          <w:tab w:val="left" w:pos="560"/>
+          <w:tab w:val="left" w:pos="1120"/>
+          <w:tab w:val="left" w:pos="1680"/>
+          <w:tab w:val="left" w:pos="2240"/>
+          <w:tab w:val="left" w:pos="2800"/>
+          <w:tab w:val="left" w:pos="3360"/>
+          <w:tab w:val="left" w:pos="3920"/>
+          <w:tab w:val="left" w:pos="4480"/>
+          <w:tab w:val="left" w:pos="5040"/>
+          <w:tab w:val="left" w:pos="5600"/>
+          <w:tab w:val="left" w:pos="6160"/>
+          <w:tab w:val="left" w:pos="6720"/>
+        </w:tabs>
+        <w:autoSpaceDE w:val="0"/>
+        <w:autoSpaceDN w:val="0"/>
+        <w:adjustRightInd w:val="0"/>
+        <w:rPr>
+          <w:rFonts w:ascii="Monaco" w:hAnsi="Monaco" w:cs="Monaco"/>
+          <w:color w:val="000000" w:themeColor="text1"/>
+          <w:sz w:val="20"/>
+          <w:szCs w:val="20"/>
+          <w:lang w:val="en-US"/>
+        </w:rPr>
+      </w:pPr>
+      <w:r>
+        <w:rPr>
+          <w:rFonts w:ascii="Monaco" w:hAnsi="Monaco" w:cs="Monaco"/>
+          <w:color w:val="000000" w:themeColor="text1"/>
+          <w:sz w:val="20"/>
+          <w:szCs w:val="20"/>
+          <w:lang w:val="en-US"/>
+        </w:rPr>
+        <w:t>Time: 39 P1 Deadline: 42</w:t>
+      </w:r>
+    </w:p>
+    <w:p>
+      <w:pPr>
+        <w:tabs>
+          <w:tab w:val="left" w:pos="560"/>
+          <w:tab w:val="left" w:pos="1120"/>
+          <w:tab w:val="left" w:pos="1680"/>
+          <w:tab w:val="left" w:pos="2240"/>
+          <w:tab w:val="left" w:pos="2800"/>
+          <w:tab w:val="left" w:pos="3360"/>
+          <w:tab w:val="left" w:pos="3920"/>
+          <w:tab w:val="left" w:pos="4480"/>
+          <w:tab w:val="left" w:pos="5040"/>
+          <w:tab w:val="left" w:pos="5600"/>
+          <w:tab w:val="left" w:pos="6160"/>
+          <w:tab w:val="left" w:pos="6720"/>
+        </w:tabs>
+        <w:autoSpaceDE w:val="0"/>
+        <w:autoSpaceDN w:val="0"/>
+        <w:adjustRightInd w:val="0"/>
+        <w:rPr>
+          <w:rFonts w:ascii="Monaco" w:hAnsi="Monaco" w:cs="Monaco"/>
+          <w:color w:val="000000" w:themeColor="text1"/>
+          <w:sz w:val="20"/>
+          <w:szCs w:val="20"/>
+          <w:lang w:val="en-US"/>
+        </w:rPr>
+      </w:pPr>
+      <w:r>
+        <w:rPr>
+          <w:rFonts w:ascii="Monaco" w:hAnsi="Monaco" w:cs="Monaco"/>
+          <w:color w:val="000000" w:themeColor="text1"/>
+          <w:sz w:val="20"/>
+          <w:szCs w:val="20"/>
+          <w:lang w:val="en-US"/>
+        </w:rPr>
+        <w:t>Time: 40 !! P3 Deadline: 32 !!</w:t>
+      </w:r>
+    </w:p>
+    <w:p>
+      <w:pPr>
+        <w:tabs>
+          <w:tab w:val="left" w:pos="560"/>
+          <w:tab w:val="left" w:pos="1120"/>
+          <w:tab w:val="left" w:pos="1680"/>
+          <w:tab w:val="left" w:pos="2240"/>
+          <w:tab w:val="left" w:pos="2800"/>
+          <w:tab w:val="left" w:pos="3360"/>
+          <w:tab w:val="left" w:pos="3920"/>
+          <w:tab w:val="left" w:pos="4480"/>
+          <w:tab w:val="left" w:pos="5040"/>
+          <w:tab w:val="left" w:pos="5600"/>
+          <w:tab w:val="left" w:pos="6160"/>
+          <w:tab w:val="left" w:pos="6720"/>
+        </w:tabs>
+        <w:autoSpaceDE w:val="0"/>
+        <w:autoSpaceDN w:val="0"/>
+        <w:adjustRightInd w:val="0"/>
+        <w:rPr>
+          <w:rFonts w:ascii="Monaco" w:hAnsi="Monaco" w:cs="Monaco"/>
+          <w:color w:val="000000" w:themeColor="text1"/>
+          <w:sz w:val="20"/>
+          <w:szCs w:val="20"/>
+          <w:lang w:val="en-US"/>
+        </w:rPr>
+      </w:pPr>
+      <w:r>
+        <w:rPr>
+          <w:rFonts w:ascii="Monaco" w:hAnsi="Monaco" w:cs="Monaco"/>
+          <w:color w:val="000000" w:themeColor="text1"/>
+          <w:sz w:val="20"/>
+          <w:szCs w:val="20"/>
+          <w:lang w:val="en-US"/>
+        </w:rPr>
+        <w:t>Time: 41 !! P3 Deadline: 32 !!</w:t>
+      </w:r>
+    </w:p>
+    <w:p>
+      <w:pPr>
+        <w:tabs>
+          <w:tab w:val="left" w:pos="560"/>
+          <w:tab w:val="left" w:pos="1120"/>
+          <w:tab w:val="left" w:pos="1680"/>
+          <w:tab w:val="left" w:pos="2240"/>
+          <w:tab w:val="left" w:pos="2800"/>
+          <w:tab w:val="left" w:pos="3360"/>
+          <w:tab w:val="left" w:pos="3920"/>
+          <w:tab w:val="left" w:pos="4480"/>
+          <w:tab w:val="left" w:pos="5040"/>
+          <w:tab w:val="left" w:pos="5600"/>
+          <w:tab w:val="left" w:pos="6160"/>
+          <w:tab w:val="left" w:pos="6720"/>
+        </w:tabs>
+        <w:autoSpaceDE w:val="0"/>
+        <w:autoSpaceDN w:val="0"/>
+        <w:adjustRightInd w:val="0"/>
+        <w:rPr>
+          <w:rFonts w:ascii="Monaco" w:hAnsi="Monaco" w:cs="Monaco"/>
+          <w:color w:val="000000" w:themeColor="text1"/>
+          <w:sz w:val="20"/>
+          <w:szCs w:val="20"/>
+          <w:lang w:val="en-US"/>
+        </w:rPr>
+      </w:pPr>
+    </w:p>
+    <w:p>
+      <w:pPr>
+        <w:tabs>
+          <w:tab w:val="left" w:pos="560"/>
+          <w:tab w:val="left" w:pos="1120"/>
+          <w:tab w:val="left" w:pos="1680"/>
+          <w:tab w:val="left" w:pos="2240"/>
+          <w:tab w:val="left" w:pos="2800"/>
+          <w:tab w:val="left" w:pos="3360"/>
+          <w:tab w:val="left" w:pos="3920"/>
+          <w:tab w:val="left" w:pos="4480"/>
+          <w:tab w:val="left" w:pos="5040"/>
+          <w:tab w:val="left" w:pos="5600"/>
+          <w:tab w:val="left" w:pos="6160"/>
+          <w:tab w:val="left" w:pos="6720"/>
+        </w:tabs>
+        <w:autoSpaceDE w:val="0"/>
+        <w:autoSpaceDN w:val="0"/>
+        <w:adjustRightInd w:val="0"/>
+        <w:rPr>
+          <w:rFonts w:ascii="Monaco" w:hAnsi="Monaco" w:cs="Monaco"/>
+          <w:color w:val="000000" w:themeColor="text1"/>
+          <w:sz w:val="20"/>
+          <w:szCs w:val="20"/>
+          <w:lang w:val="en-US"/>
+        </w:rPr>
+      </w:pPr>
+      <w:r>
+        <w:rPr>
+          <w:rFonts w:ascii="Monaco" w:hAnsi="Monaco" w:cs="Monaco"/>
+          <w:color w:val="000000" w:themeColor="text1"/>
+          <w:sz w:val="20"/>
+          <w:szCs w:val="20"/>
+          <w:lang w:val="en-US"/>
+        </w:rPr>
+        <w:t>====== Pre-Emption ======</w:t>
+      </w:r>
+    </w:p>
+    <w:p>
+      <w:pPr>
+        <w:tabs>
+          <w:tab w:val="left" w:pos="560"/>
+          <w:tab w:val="left" w:pos="1120"/>
+          <w:tab w:val="left" w:pos="1680"/>
+          <w:tab w:val="left" w:pos="2240"/>
+          <w:tab w:val="left" w:pos="2800"/>
+          <w:tab w:val="left" w:pos="3360"/>
+          <w:tab w:val="left" w:pos="3920"/>
+          <w:tab w:val="left" w:pos="4480"/>
+          <w:tab w:val="left" w:pos="5040"/>
+          <w:tab w:val="left" w:pos="5600"/>
+          <w:tab w:val="left" w:pos="6160"/>
+          <w:tab w:val="left" w:pos="6720"/>
+        </w:tabs>
+        <w:autoSpaceDE w:val="0"/>
+        <w:autoSpaceDN w:val="0"/>
+        <w:adjustRightInd w:val="0"/>
+        <w:rPr>
+          <w:rFonts w:ascii="Monaco" w:hAnsi="Monaco" w:cs="Monaco"/>
+          <w:color w:val="000000" w:themeColor="text1"/>
+          <w:sz w:val="20"/>
+          <w:szCs w:val="20"/>
+          <w:lang w:val="en-US"/>
+        </w:rPr>
+      </w:pPr>
+    </w:p>
+    <w:p>
+      <w:pPr>
+        <w:tabs>
+          <w:tab w:val="left" w:pos="560"/>
+          <w:tab w:val="left" w:pos="1120"/>
+          <w:tab w:val="left" w:pos="1680"/>
+          <w:tab w:val="left" w:pos="2240"/>
+          <w:tab w:val="left" w:pos="2800"/>
+          <w:tab w:val="left" w:pos="3360"/>
+          <w:tab w:val="left" w:pos="3920"/>
+          <w:tab w:val="left" w:pos="4480"/>
+          <w:tab w:val="left" w:pos="5040"/>
+          <w:tab w:val="left" w:pos="5600"/>
+          <w:tab w:val="left" w:pos="6160"/>
+          <w:tab w:val="left" w:pos="6720"/>
+        </w:tabs>
+        <w:autoSpaceDE w:val="0"/>
+        <w:autoSpaceDN w:val="0"/>
+        <w:adjustRightInd w:val="0"/>
+        <w:rPr>
+          <w:rFonts w:ascii="Monaco" w:hAnsi="Monaco" w:cs="Monaco"/>
+          <w:color w:val="000000" w:themeColor="text1"/>
+          <w:sz w:val="20"/>
+          <w:szCs w:val="20"/>
+          <w:lang w:val="en-US"/>
+        </w:rPr>
+      </w:pPr>
+      <w:r>
+        <w:rPr>
+          <w:rFonts w:ascii="Monaco" w:hAnsi="Monaco" w:cs="Monaco"/>
+          <w:color w:val="000000" w:themeColor="text1"/>
+          <w:sz w:val="20"/>
+          <w:szCs w:val="20"/>
+          <w:lang w:val="en-US"/>
+        </w:rPr>
+        <w:t>Time: 42 P1 Deadline: 45</w:t>
+      </w:r>
+    </w:p>
+    <w:p>
+      <w:pPr>
+        <w:tabs>
+          <w:tab w:val="left" w:pos="560"/>
+          <w:tab w:val="left" w:pos="1120"/>
+          <w:tab w:val="left" w:pos="1680"/>
+          <w:tab w:val="left" w:pos="2240"/>
+          <w:tab w:val="left" w:pos="2800"/>
+          <w:tab w:val="left" w:pos="3360"/>
+          <w:tab w:val="left" w:pos="3920"/>
+          <w:tab w:val="left" w:pos="4480"/>
+          <w:tab w:val="left" w:pos="5040"/>
+          <w:tab w:val="left" w:pos="5600"/>
+          <w:tab w:val="left" w:pos="6160"/>
+          <w:tab w:val="left" w:pos="6720"/>
+        </w:tabs>
+        <w:autoSpaceDE w:val="0"/>
+        <w:autoSpaceDN w:val="0"/>
+        <w:adjustRightInd w:val="0"/>
+        <w:rPr>
+          <w:rFonts w:ascii="Monaco" w:hAnsi="Monaco" w:cs="Monaco"/>
+          <w:color w:val="000000" w:themeColor="text1"/>
+          <w:sz w:val="20"/>
+          <w:szCs w:val="20"/>
+          <w:lang w:val="en-US"/>
+        </w:rPr>
+      </w:pPr>
+      <w:r>
+        <w:rPr>
+          <w:rFonts w:ascii="Monaco" w:hAnsi="Monaco" w:cs="Monaco"/>
+          <w:color w:val="000000" w:themeColor="text1"/>
+          <w:sz w:val="20"/>
+          <w:szCs w:val="20"/>
+          <w:lang w:val="en-US"/>
+        </w:rPr>
+        <w:t>Time: 43 P2 Deadline: 48</w:t>
+      </w:r>
+    </w:p>
+    <w:p>
+      <w:pPr>
+        <w:tabs>
+          <w:tab w:val="left" w:pos="560"/>
+          <w:tab w:val="left" w:pos="1120"/>
+          <w:tab w:val="left" w:pos="1680"/>
+          <w:tab w:val="left" w:pos="2240"/>
+          <w:tab w:val="left" w:pos="2800"/>
+          <w:tab w:val="left" w:pos="3360"/>
+          <w:tab w:val="left" w:pos="3920"/>
+          <w:tab w:val="left" w:pos="4480"/>
+          <w:tab w:val="left" w:pos="5040"/>
+          <w:tab w:val="left" w:pos="5600"/>
+          <w:tab w:val="left" w:pos="6160"/>
+          <w:tab w:val="left" w:pos="6720"/>
+        </w:tabs>
+        <w:autoSpaceDE w:val="0"/>
+        <w:autoSpaceDN w:val="0"/>
+        <w:adjustRightInd w:val="0"/>
+        <w:rPr>
+          <w:rFonts w:ascii="Monaco" w:hAnsi="Monaco" w:cs="Monaco"/>
+          <w:color w:val="000000" w:themeColor="text1"/>
+          <w:sz w:val="20"/>
+          <w:szCs w:val="20"/>
+          <w:lang w:val="en-US"/>
+        </w:rPr>
+      </w:pPr>
+      <w:r>
+        <w:rPr>
+          <w:rFonts w:ascii="Monaco" w:hAnsi="Monaco" w:cs="Monaco"/>
+          <w:color w:val="000000" w:themeColor="text1"/>
+          <w:sz w:val="20"/>
+          <w:szCs w:val="20"/>
+          <w:lang w:val="en-US"/>
+        </w:rPr>
+        <w:t>Time: 44 P2 Deadline: 48</w:t>
+      </w:r>
+    </w:p>
+    <w:p>
+      <w:pPr>
+        <w:tabs>
+          <w:tab w:val="left" w:pos="560"/>
+          <w:tab w:val="left" w:pos="1120"/>
+          <w:tab w:val="left" w:pos="1680"/>
+          <w:tab w:val="left" w:pos="2240"/>
+          <w:tab w:val="left" w:pos="2800"/>
+          <w:tab w:val="left" w:pos="3360"/>
+          <w:tab w:val="left" w:pos="3920"/>
+          <w:tab w:val="left" w:pos="4480"/>
+          <w:tab w:val="left" w:pos="5040"/>
+          <w:tab w:val="left" w:pos="5600"/>
+          <w:tab w:val="left" w:pos="6160"/>
+          <w:tab w:val="left" w:pos="6720"/>
+        </w:tabs>
+        <w:autoSpaceDE w:val="0"/>
+        <w:autoSpaceDN w:val="0"/>
+        <w:adjustRightInd w:val="0"/>
+        <w:rPr>
+          <w:rFonts w:ascii="Monaco" w:hAnsi="Monaco" w:cs="Monaco"/>
+          <w:color w:val="000000" w:themeColor="text1"/>
+          <w:sz w:val="20"/>
+          <w:szCs w:val="20"/>
+          <w:lang w:val="en-US"/>
+        </w:rPr>
+      </w:pPr>
+      <w:r>
+        <w:rPr>
+          <w:rFonts w:ascii="Monaco" w:hAnsi="Monaco" w:cs="Monaco"/>
+          <w:color w:val="000000" w:themeColor="text1"/>
+          <w:sz w:val="20"/>
+          <w:szCs w:val="20"/>
+          <w:lang w:val="en-US"/>
+        </w:rPr>
+        <w:t>Time: 45 P1 Deadline: 48</w:t>
+      </w:r>
+    </w:p>
+    <w:p>
+      <w:pPr>
+        <w:tabs>
+          <w:tab w:val="left" w:pos="560"/>
+          <w:tab w:val="left" w:pos="1120"/>
+          <w:tab w:val="left" w:pos="1680"/>
+          <w:tab w:val="left" w:pos="2240"/>
+          <w:tab w:val="left" w:pos="2800"/>
+          <w:tab w:val="left" w:pos="3360"/>
+          <w:tab w:val="left" w:pos="3920"/>
+          <w:tab w:val="left" w:pos="4480"/>
+          <w:tab w:val="left" w:pos="5040"/>
+          <w:tab w:val="left" w:pos="5600"/>
+          <w:tab w:val="left" w:pos="6160"/>
+          <w:tab w:val="left" w:pos="6720"/>
+        </w:tabs>
+        <w:autoSpaceDE w:val="0"/>
+        <w:autoSpaceDN w:val="0"/>
+        <w:adjustRightInd w:val="0"/>
+        <w:rPr>
+          <w:rFonts w:ascii="Monaco" w:hAnsi="Monaco" w:cs="Monaco"/>
+          <w:color w:val="000000" w:themeColor="text1"/>
+          <w:sz w:val="20"/>
+          <w:szCs w:val="20"/>
+          <w:lang w:val="en-US"/>
+        </w:rPr>
+      </w:pPr>
+      <w:r>
+        <w:rPr>
+          <w:rFonts w:ascii="Monaco" w:hAnsi="Monaco" w:cs="Monaco"/>
+          <w:color w:val="000000" w:themeColor="text1"/>
+          <w:sz w:val="20"/>
+          <w:szCs w:val="20"/>
+          <w:lang w:val="en-US"/>
+        </w:rPr>
+        <w:t>Time: 46 !! P3 Deadline: 32 !!</w:t>
+      </w:r>
+    </w:p>
+    <w:p>
+      <w:pPr>
+        <w:tabs>
+          <w:tab w:val="left" w:pos="560"/>
+          <w:tab w:val="left" w:pos="1120"/>
+          <w:tab w:val="left" w:pos="1680"/>
+          <w:tab w:val="left" w:pos="2240"/>
+          <w:tab w:val="left" w:pos="2800"/>
+          <w:tab w:val="left" w:pos="3360"/>
+          <w:tab w:val="left" w:pos="3920"/>
+          <w:tab w:val="left" w:pos="4480"/>
+          <w:tab w:val="left" w:pos="5040"/>
+          <w:tab w:val="left" w:pos="5600"/>
+          <w:tab w:val="left" w:pos="6160"/>
+          <w:tab w:val="left" w:pos="6720"/>
+        </w:tabs>
+        <w:autoSpaceDE w:val="0"/>
+        <w:autoSpaceDN w:val="0"/>
+        <w:adjustRightInd w:val="0"/>
+        <w:rPr>
+          <w:rFonts w:ascii="Monaco" w:hAnsi="Monaco" w:cs="Monaco"/>
+          <w:color w:val="000000" w:themeColor="text1"/>
+          <w:sz w:val="20"/>
+          <w:szCs w:val="20"/>
+          <w:lang w:val="en-US"/>
+        </w:rPr>
+      </w:pPr>
+      <w:r>
+        <w:rPr>
+          <w:rFonts w:ascii="Monaco" w:hAnsi="Monaco" w:cs="Monaco"/>
+          <w:color w:val="000000" w:themeColor="text1"/>
+          <w:sz w:val="20"/>
+          <w:szCs w:val="20"/>
+          <w:lang w:val="en-US"/>
+        </w:rPr>
+        <w:t>Time: 47 ---</w:t>
+      </w:r>
+    </w:p>
+    <w:p>
+      <w:pPr>
+        <w:jc w:val="both"/>
+      </w:pPr>
+    </w:p>
+    <w:p>
+      <w:pPr>
+        <w:jc w:val="both"/>
+      </w:pPr>
+      <w:r>
+        <w:t xml:space="preserve">At time 11, the scheduler did not choose P3 to run due to the way the checkReady function is implemented. Though P3 is supposed to be ready at time 11, checkReady function checks whether a process is ready by use the current timer tick to mod with the period. At time 8, P3 is still under the suspended state </w:t>
+      </w:r>
+      <w:r>
+        <w:t>which is why the checkReady cannot update P3 from blocked to ready. Therefore P3 is unable to run at time 11 because it is not ready.</w:t>
       </w:r>
       <w:bookmarkStart w:id="0" w:name="_GoBack"/>
       <w:bookmarkEnd w:id="0"/>
       <w:r>
-        <w:t>.</w:t>
-      </w:r>
-    </w:p>
-    <w:p>
-      <w:pPr>
-        <w:jc w:val="both"/>
-      </w:pPr>
-    </w:p>
-    <w:p>
-      <w:pPr>
-        <w:jc w:val="both"/>
-      </w:pPr>
-    </w:p>
-    <w:p>
-      <w:pPr>
-        <w:jc w:val="both"/>
-      </w:pPr>
+        <w:t xml:space="preserve"> </w:t>
+      </w:r>
     </w:p>
     <w:p>
       <w:pPr>
@@ -446,227 +3529,6 @@
         <w:rPr>
           <w:b/>
         </w:rPr>
-        <w:t xml:space="preserve">Question 4. </w:t>
-      </w:r>
-      <w:r>
-        <w:t>(20 marks)</w:t>
-      </w:r>
-    </w:p>
-    <w:p>
-      <w:pPr>
-        <w:jc w:val="both"/>
-      </w:pPr>
-    </w:p>
-    <w:p>
-      <w:pPr>
-        <w:jc w:val="both"/>
-      </w:pPr>
-      <w:r>
-        <w:t>My code and explanation for the RMS scheduler is shown below:</w:t>
-      </w:r>
-    </w:p>
-    <w:p>
-      <w:pPr>
-        <w:jc w:val="both"/>
-      </w:pPr>
-    </w:p>
-    <w:p>
-      <w:pPr>
-        <w:jc w:val="both"/>
-      </w:pPr>
-      <w:r>
-        <w:t>Here is my screenshot of my RMS scheduler running:</w:t>
-      </w:r>
-    </w:p>
-    <w:p>
-      <w:pPr>
-        <w:jc w:val="both"/>
-      </w:pPr>
-    </w:p>
-    <w:p>
-      <w:pPr>
-        <w:rPr>
-          <w:b/>
-        </w:rPr>
-      </w:pPr>
-      <w:r>
-        <w:rPr>
-          <w:b/>
-        </w:rPr>
-        <w:br w:type="page"/>
-      </w:r>
-    </w:p>
-    <w:p>
-      <w:pPr>
-        <w:jc w:val="both"/>
-        <w:rPr>
-          <w:b/>
-        </w:rPr>
-      </w:pPr>
-    </w:p>
-    <w:p>
-      <w:pPr>
-        <w:jc w:val="both"/>
-      </w:pPr>
-      <w:r>
-        <w:rPr>
-          <w:b/>
-        </w:rPr>
-        <w:t>Question 5.</w:t>
-      </w:r>
-      <w:r>
-        <w:t xml:space="preserve"> (5 marks)</w:t>
-      </w:r>
-    </w:p>
-    <w:p>
-      <w:pPr>
-        <w:jc w:val="both"/>
-      </w:pPr>
-    </w:p>
-    <w:p>
-      <w:pPr>
-        <w:jc w:val="both"/>
-      </w:pPr>
-      <w:r>
-        <w:t>CPU Utilization using the formula is:</w:t>
-      </w:r>
-    </w:p>
-    <w:p>
-      <w:pPr>
-        <w:jc w:val="both"/>
-      </w:pPr>
-    </w:p>
-    <w:p>
-      <w:pPr>
-        <w:jc w:val="both"/>
-      </w:pPr>
-      <w:r>
-        <w:t>CPU Utilization by counting  cycles is:</w:t>
-      </w:r>
-    </w:p>
-    <w:p>
-      <w:pPr>
-        <w:jc w:val="both"/>
-      </w:pPr>
-    </w:p>
-    <w:p>
-      <w:pPr>
-        <w:jc w:val="both"/>
-      </w:pPr>
-      <w:r>
-        <w:t>They are/are not the same (choose one). This is why:</w:t>
-      </w:r>
-    </w:p>
-    <w:p>
-      <w:pPr>
-        <w:jc w:val="both"/>
-      </w:pPr>
-    </w:p>
-    <w:p>
-      <w:pPr>
-        <w:jc w:val="both"/>
-      </w:pPr>
-    </w:p>
-    <w:p>
-      <w:pPr>
-        <w:jc w:val="both"/>
-      </w:pPr>
-      <w:r>
-        <w:rPr>
-          <w:b/>
-        </w:rPr>
-        <w:t>Question 6.</w:t>
-      </w:r>
-      <w:r>
-        <w:t xml:space="preserve"> (10 marks)</w:t>
-      </w:r>
-    </w:p>
-    <w:p>
-      <w:pPr>
-        <w:jc w:val="both"/>
-      </w:pPr>
-    </w:p>
-    <w:p>
-      <w:pPr>
-        <w:jc w:val="both"/>
-      </w:pPr>
-      <w:r>
-        <w:t>My modifications to turn this into an EDF scheduler are:</w:t>
-      </w:r>
-    </w:p>
-    <w:p>
-      <w:pPr>
-        <w:jc w:val="both"/>
-      </w:pPr>
-    </w:p>
-    <w:p>
-      <w:pPr>
-        <w:jc w:val="both"/>
-      </w:pPr>
-    </w:p>
-    <w:p>
-      <w:pPr>
-        <w:jc w:val="both"/>
-      </w:pPr>
-      <w:r>
-        <w:t>Sketch modifications and write down pseudocode for how to modify the RMS scheduler you have built into an EDF scheduler. You do not have to build the EDF scheduler, only explain in as much detail as possible how you can convert your RMS scheduler into an EDF scheduler.</w:t>
-      </w:r>
-    </w:p>
-    <w:p>
-      <w:pPr>
-        <w:jc w:val="both"/>
-      </w:pPr>
-    </w:p>
-    <w:p>
-      <w:pPr>
-        <w:jc w:val="both"/>
-      </w:pPr>
-      <w:r>
-        <w:rPr>
-          <w:b/>
-        </w:rPr>
-        <w:t>Question 7.</w:t>
-      </w:r>
-      <w:r>
-        <w:t xml:space="preserve"> (2 marks)</w:t>
-      </w:r>
-    </w:p>
-    <w:p>
-      <w:pPr>
-        <w:jc w:val="both"/>
-      </w:pPr>
-    </w:p>
-    <w:p>
-      <w:pPr>
-        <w:jc w:val="both"/>
-      </w:pPr>
-      <w:r>
-        <w:t>This is the output of  my RMS scheduler with missed deadlines:</w:t>
-      </w:r>
-    </w:p>
-    <w:p>
-      <w:pPr>
-        <w:jc w:val="both"/>
-      </w:pPr>
-    </w:p>
-    <w:p>
-      <w:pPr>
-        <w:jc w:val="both"/>
-      </w:pPr>
-    </w:p>
-    <w:p>
-      <w:pPr>
-        <w:jc w:val="both"/>
-      </w:pPr>
-    </w:p>
-    <w:p>
-      <w:pPr>
-        <w:jc w:val="both"/>
-      </w:pPr>
-      <w:r>
-        <w:rPr>
-          <w:b/>
-        </w:rPr>
         <w:t xml:space="preserve">Question 8. </w:t>
       </w:r>
       <w:r>
@@ -685,6 +3547,9 @@
       <w:r>
         <w:t>CPU utilization (using the utilization formula) is:</w:t>
       </w:r>
+      <w:r>
+        <w:t xml:space="preserve"> 1/3 + 2/6 + 3/8 = 1.04166</w:t>
+      </w:r>
     </w:p>
     <w:p>
       <w:pPr>
@@ -735,6 +3600,9 @@
       </w:pPr>
       <w:r>
         <w:t>Based on CPU utilization and CIA we have missed deadlines because:</w:t>
+      </w:r>
+      <w:r>
+        <w:t xml:space="preserve"> In order not to miss any deadlines the CPU utilization using the formula cannot be more than 100%. If it exceeds 100%, it means that some of the process will not be able to finish running for a certain period.</w:t>
       </w:r>
     </w:p>
     <w:p>

</xml_diff>

<commit_message>
Add name and matric number
</commit_message>
<xml_diff>
--- a/cs2106assg/assgansbk.docx
+++ b/cs2106assg/assgansbk.docx
@@ -85,6 +85,12 @@
                 <w:lang w:val="en-US"/>
               </w:rPr>
             </w:pPr>
+            <w:r>
+              <w:rPr>
+                <w:lang w:val="en-US"/>
+              </w:rPr>
+              <w:t>A0168721B</w:t>
+            </w:r>
           </w:p>
           <w:p>
             <w:pPr>
@@ -120,6 +126,14 @@
                 <w:lang w:val="en-US"/>
               </w:rPr>
             </w:pPr>
+            <w:r>
+              <w:rPr>
+                <w:lang w:val="en-US"/>
+              </w:rPr>
+              <w:t>Ang Wei Ming</w:t>
+            </w:r>
+            <w:bookmarkStart w:id="0" w:name="_GoBack"/>
+            <w:bookmarkEnd w:id="0"/>
           </w:p>
         </w:tc>
       </w:tr>
@@ -3508,12 +3522,7 @@
         <w:t xml:space="preserve">At time 11, the scheduler did not choose P3 to run due to the way the checkReady function is implemented. Though P3 is supposed to be ready at time 11, checkReady function checks whether a process is ready by use the current timer tick to mod with the period. At time 8, P3 is still under the suspended state </w:t>
       </w:r>
       <w:r>
-        <w:t>which is why the checkReady cannot update P3 from blocked to ready. Therefore P3 is unable to run at time 11 because it is not ready.</w:t>
-      </w:r>
-      <w:bookmarkStart w:id="0" w:name="_GoBack"/>
-      <w:bookmarkEnd w:id="0"/>
-      <w:r>
-        <w:t xml:space="preserve"> </w:t>
+        <w:t xml:space="preserve">which is why the checkReady cannot update P3 from blocked to ready. Therefore P3 is unable to run at time 11 because it is not ready. </w:t>
       </w:r>
     </w:p>
     <w:p>

</xml_diff>

<commit_message>
Add 1b 4b answers
</commit_message>
<xml_diff>
--- a/cs2106assg/assgansbk.docx
+++ b/cs2106assg/assgansbk.docx
@@ -132,8 +132,6 @@
               </w:rPr>
               <w:t>Ang Wei Ming</w:t>
             </w:r>
-            <w:bookmarkStart w:id="0" w:name="_GoBack"/>
-            <w:bookmarkEnd w:id="0"/>
           </w:p>
         </w:tc>
       </w:tr>
@@ -319,8 +317,687 @@
     </w:p>
     <w:p>
       <w:pPr>
-        <w:jc w:val="both"/>
-      </w:pPr>
+        <w:tabs>
+          <w:tab w:val="left" w:pos="560"/>
+          <w:tab w:val="left" w:pos="1120"/>
+          <w:tab w:val="left" w:pos="1680"/>
+          <w:tab w:val="left" w:pos="2240"/>
+          <w:tab w:val="left" w:pos="2800"/>
+          <w:tab w:val="left" w:pos="3360"/>
+          <w:tab w:val="left" w:pos="3920"/>
+          <w:tab w:val="left" w:pos="4480"/>
+          <w:tab w:val="left" w:pos="5040"/>
+          <w:tab w:val="left" w:pos="5600"/>
+          <w:tab w:val="left" w:pos="6160"/>
+          <w:tab w:val="left" w:pos="6720"/>
+        </w:tabs>
+        <w:autoSpaceDE w:val="0"/>
+        <w:autoSpaceDN w:val="0"/>
+        <w:adjustRightInd w:val="0"/>
+        <w:rPr>
+          <w:rFonts w:ascii="Monaco" w:hAnsi="Monaco" w:cs="Monaco"/>
+          <w:color w:val="000000" w:themeColor="text1"/>
+          <w:sz w:val="20"/>
+          <w:szCs w:val="20"/>
+          <w:lang w:val="en-US"/>
+        </w:rPr>
+      </w:pPr>
+      <w:r>
+        <w:rPr>
+          <w:rFonts w:ascii="Monaco" w:hAnsi="Monaco" w:cs="Monaco"/>
+          <w:color w:val="000000" w:themeColor="text1"/>
+          <w:sz w:val="20"/>
+          <w:szCs w:val="20"/>
+          <w:lang w:val="en-US"/>
+        </w:rPr>
+        <w:t>Time: 0 Process: 1 Prio Level: 15 Quantum : 268</w:t>
+      </w:r>
+    </w:p>
+    <w:p>
+      <w:pPr>
+        <w:tabs>
+          <w:tab w:val="left" w:pos="560"/>
+          <w:tab w:val="left" w:pos="1120"/>
+          <w:tab w:val="left" w:pos="1680"/>
+          <w:tab w:val="left" w:pos="2240"/>
+          <w:tab w:val="left" w:pos="2800"/>
+          <w:tab w:val="left" w:pos="3360"/>
+          <w:tab w:val="left" w:pos="3920"/>
+          <w:tab w:val="left" w:pos="4480"/>
+          <w:tab w:val="left" w:pos="5040"/>
+          <w:tab w:val="left" w:pos="5600"/>
+          <w:tab w:val="left" w:pos="6160"/>
+          <w:tab w:val="left" w:pos="6720"/>
+        </w:tabs>
+        <w:autoSpaceDE w:val="0"/>
+        <w:autoSpaceDN w:val="0"/>
+        <w:adjustRightInd w:val="0"/>
+        <w:rPr>
+          <w:rFonts w:ascii="Monaco" w:hAnsi="Monaco" w:cs="Monaco"/>
+          <w:color w:val="000000" w:themeColor="text1"/>
+          <w:sz w:val="20"/>
+          <w:szCs w:val="20"/>
+          <w:lang w:val="en-US"/>
+        </w:rPr>
+      </w:pPr>
+      <w:r>
+        <w:rPr>
+          <w:rFonts w:ascii="Monaco" w:hAnsi="Monaco" w:cs="Monaco"/>
+          <w:color w:val="000000" w:themeColor="text1"/>
+          <w:sz w:val="20"/>
+          <w:szCs w:val="20"/>
+          <w:lang w:val="en-US"/>
+        </w:rPr>
+        <w:t>Time: 268 Process: 6 Prio Level: 15 Quantum : 268</w:t>
+      </w:r>
+    </w:p>
+    <w:p>
+      <w:pPr>
+        <w:tabs>
+          <w:tab w:val="left" w:pos="560"/>
+          <w:tab w:val="left" w:pos="1120"/>
+          <w:tab w:val="left" w:pos="1680"/>
+          <w:tab w:val="left" w:pos="2240"/>
+          <w:tab w:val="left" w:pos="2800"/>
+          <w:tab w:val="left" w:pos="3360"/>
+          <w:tab w:val="left" w:pos="3920"/>
+          <w:tab w:val="left" w:pos="4480"/>
+          <w:tab w:val="left" w:pos="5040"/>
+          <w:tab w:val="left" w:pos="5600"/>
+          <w:tab w:val="left" w:pos="6160"/>
+          <w:tab w:val="left" w:pos="6720"/>
+        </w:tabs>
+        <w:autoSpaceDE w:val="0"/>
+        <w:autoSpaceDN w:val="0"/>
+        <w:adjustRightInd w:val="0"/>
+        <w:rPr>
+          <w:rFonts w:ascii="Monaco" w:hAnsi="Monaco" w:cs="Monaco"/>
+          <w:color w:val="000000" w:themeColor="text1"/>
+          <w:sz w:val="20"/>
+          <w:szCs w:val="20"/>
+          <w:lang w:val="en-US"/>
+        </w:rPr>
+      </w:pPr>
+      <w:r>
+        <w:rPr>
+          <w:rFonts w:ascii="Monaco" w:hAnsi="Monaco" w:cs="Monaco"/>
+          <w:color w:val="000000" w:themeColor="text1"/>
+          <w:sz w:val="20"/>
+          <w:szCs w:val="20"/>
+          <w:lang w:val="en-US"/>
+        </w:rPr>
+        <w:t>Time: 536 Process: 2 Prio Level: 106 Quantum : 86</w:t>
+      </w:r>
+    </w:p>
+    <w:p>
+      <w:pPr>
+        <w:tabs>
+          <w:tab w:val="left" w:pos="560"/>
+          <w:tab w:val="left" w:pos="1120"/>
+          <w:tab w:val="left" w:pos="1680"/>
+          <w:tab w:val="left" w:pos="2240"/>
+          <w:tab w:val="left" w:pos="2800"/>
+          <w:tab w:val="left" w:pos="3360"/>
+          <w:tab w:val="left" w:pos="3920"/>
+          <w:tab w:val="left" w:pos="4480"/>
+          <w:tab w:val="left" w:pos="5040"/>
+          <w:tab w:val="left" w:pos="5600"/>
+          <w:tab w:val="left" w:pos="6160"/>
+          <w:tab w:val="left" w:pos="6720"/>
+        </w:tabs>
+        <w:autoSpaceDE w:val="0"/>
+        <w:autoSpaceDN w:val="0"/>
+        <w:adjustRightInd w:val="0"/>
+        <w:rPr>
+          <w:rFonts w:ascii="Monaco" w:hAnsi="Monaco" w:cs="Monaco"/>
+          <w:color w:val="000000" w:themeColor="text1"/>
+          <w:sz w:val="20"/>
+          <w:szCs w:val="20"/>
+          <w:lang w:val="en-US"/>
+        </w:rPr>
+      </w:pPr>
+      <w:r>
+        <w:rPr>
+          <w:rFonts w:ascii="Monaco" w:hAnsi="Monaco" w:cs="Monaco"/>
+          <w:color w:val="000000" w:themeColor="text1"/>
+          <w:sz w:val="20"/>
+          <w:szCs w:val="20"/>
+          <w:lang w:val="en-US"/>
+        </w:rPr>
+        <w:t>Time: 622 Process: 3 Prio Level: 109 Quantum : 80</w:t>
+      </w:r>
+    </w:p>
+    <w:p>
+      <w:pPr>
+        <w:tabs>
+          <w:tab w:val="left" w:pos="560"/>
+          <w:tab w:val="left" w:pos="1120"/>
+          <w:tab w:val="left" w:pos="1680"/>
+          <w:tab w:val="left" w:pos="2240"/>
+          <w:tab w:val="left" w:pos="2800"/>
+          <w:tab w:val="left" w:pos="3360"/>
+          <w:tab w:val="left" w:pos="3920"/>
+          <w:tab w:val="left" w:pos="4480"/>
+          <w:tab w:val="left" w:pos="5040"/>
+          <w:tab w:val="left" w:pos="5600"/>
+          <w:tab w:val="left" w:pos="6160"/>
+          <w:tab w:val="left" w:pos="6720"/>
+        </w:tabs>
+        <w:autoSpaceDE w:val="0"/>
+        <w:autoSpaceDN w:val="0"/>
+        <w:adjustRightInd w:val="0"/>
+        <w:rPr>
+          <w:rFonts w:ascii="Monaco" w:hAnsi="Monaco" w:cs="Monaco"/>
+          <w:color w:val="000000" w:themeColor="text1"/>
+          <w:sz w:val="20"/>
+          <w:szCs w:val="20"/>
+          <w:lang w:val="en-US"/>
+        </w:rPr>
+      </w:pPr>
+      <w:r>
+        <w:rPr>
+          <w:rFonts w:ascii="Monaco" w:hAnsi="Monaco" w:cs="Monaco"/>
+          <w:color w:val="000000" w:themeColor="text1"/>
+          <w:sz w:val="20"/>
+          <w:szCs w:val="20"/>
+          <w:lang w:val="en-US"/>
+        </w:rPr>
+        <w:t>Time: 702 Process: 5 Prio Level: 109 Quantum : 80</w:t>
+      </w:r>
+    </w:p>
+    <w:p>
+      <w:pPr>
+        <w:tabs>
+          <w:tab w:val="left" w:pos="560"/>
+          <w:tab w:val="left" w:pos="1120"/>
+          <w:tab w:val="left" w:pos="1680"/>
+          <w:tab w:val="left" w:pos="2240"/>
+          <w:tab w:val="left" w:pos="2800"/>
+          <w:tab w:val="left" w:pos="3360"/>
+          <w:tab w:val="left" w:pos="3920"/>
+          <w:tab w:val="left" w:pos="4480"/>
+          <w:tab w:val="left" w:pos="5040"/>
+          <w:tab w:val="left" w:pos="5600"/>
+          <w:tab w:val="left" w:pos="6160"/>
+          <w:tab w:val="left" w:pos="6720"/>
+        </w:tabs>
+        <w:autoSpaceDE w:val="0"/>
+        <w:autoSpaceDN w:val="0"/>
+        <w:adjustRightInd w:val="0"/>
+        <w:rPr>
+          <w:rFonts w:ascii="Monaco" w:hAnsi="Monaco" w:cs="Monaco"/>
+          <w:color w:val="000000" w:themeColor="text1"/>
+          <w:sz w:val="20"/>
+          <w:szCs w:val="20"/>
+          <w:lang w:val="en-US"/>
+        </w:rPr>
+      </w:pPr>
+      <w:r>
+        <w:rPr>
+          <w:rFonts w:ascii="Monaco" w:hAnsi="Monaco" w:cs="Monaco"/>
+          <w:color w:val="000000" w:themeColor="text1"/>
+          <w:sz w:val="20"/>
+          <w:szCs w:val="20"/>
+          <w:lang w:val="en-US"/>
+        </w:rPr>
+        <w:t>Time: 782 Process: 8 Prio Level: 109 Quantum : 80</w:t>
+      </w:r>
+    </w:p>
+    <w:p>
+      <w:pPr>
+        <w:tabs>
+          <w:tab w:val="left" w:pos="560"/>
+          <w:tab w:val="left" w:pos="1120"/>
+          <w:tab w:val="left" w:pos="1680"/>
+          <w:tab w:val="left" w:pos="2240"/>
+          <w:tab w:val="left" w:pos="2800"/>
+          <w:tab w:val="left" w:pos="3360"/>
+          <w:tab w:val="left" w:pos="3920"/>
+          <w:tab w:val="left" w:pos="4480"/>
+          <w:tab w:val="left" w:pos="5040"/>
+          <w:tab w:val="left" w:pos="5600"/>
+          <w:tab w:val="left" w:pos="6160"/>
+          <w:tab w:val="left" w:pos="6720"/>
+        </w:tabs>
+        <w:autoSpaceDE w:val="0"/>
+        <w:autoSpaceDN w:val="0"/>
+        <w:adjustRightInd w:val="0"/>
+        <w:rPr>
+          <w:rFonts w:ascii="Monaco" w:hAnsi="Monaco" w:cs="Monaco"/>
+          <w:color w:val="000000" w:themeColor="text1"/>
+          <w:sz w:val="20"/>
+          <w:szCs w:val="20"/>
+          <w:lang w:val="en-US"/>
+        </w:rPr>
+      </w:pPr>
+      <w:r>
+        <w:rPr>
+          <w:rFonts w:ascii="Monaco" w:hAnsi="Monaco" w:cs="Monaco"/>
+          <w:color w:val="000000" w:themeColor="text1"/>
+          <w:sz w:val="20"/>
+          <w:szCs w:val="20"/>
+          <w:lang w:val="en-US"/>
+        </w:rPr>
+        <w:t>Time: 862 Process: 4 Prio Level: 139 Quantum : 20</w:t>
+      </w:r>
+    </w:p>
+    <w:p>
+      <w:pPr>
+        <w:tabs>
+          <w:tab w:val="left" w:pos="560"/>
+          <w:tab w:val="left" w:pos="1120"/>
+          <w:tab w:val="left" w:pos="1680"/>
+          <w:tab w:val="left" w:pos="2240"/>
+          <w:tab w:val="left" w:pos="2800"/>
+          <w:tab w:val="left" w:pos="3360"/>
+          <w:tab w:val="left" w:pos="3920"/>
+          <w:tab w:val="left" w:pos="4480"/>
+          <w:tab w:val="left" w:pos="5040"/>
+          <w:tab w:val="left" w:pos="5600"/>
+          <w:tab w:val="left" w:pos="6160"/>
+          <w:tab w:val="left" w:pos="6720"/>
+        </w:tabs>
+        <w:autoSpaceDE w:val="0"/>
+        <w:autoSpaceDN w:val="0"/>
+        <w:adjustRightInd w:val="0"/>
+        <w:rPr>
+          <w:rFonts w:ascii="Monaco" w:hAnsi="Monaco" w:cs="Monaco"/>
+          <w:color w:val="000000" w:themeColor="text1"/>
+          <w:sz w:val="20"/>
+          <w:szCs w:val="20"/>
+          <w:lang w:val="en-US"/>
+        </w:rPr>
+      </w:pPr>
+      <w:r>
+        <w:rPr>
+          <w:rFonts w:ascii="Monaco" w:hAnsi="Monaco" w:cs="Monaco"/>
+          <w:color w:val="000000" w:themeColor="text1"/>
+          <w:sz w:val="20"/>
+          <w:szCs w:val="20"/>
+          <w:lang w:val="en-US"/>
+        </w:rPr>
+        <w:t>Time: 882 Process: 7 Prio Level: 139 Quantum : 20</w:t>
+      </w:r>
+    </w:p>
+    <w:p>
+      <w:pPr>
+        <w:tabs>
+          <w:tab w:val="left" w:pos="560"/>
+          <w:tab w:val="left" w:pos="1120"/>
+          <w:tab w:val="left" w:pos="1680"/>
+          <w:tab w:val="left" w:pos="2240"/>
+          <w:tab w:val="left" w:pos="2800"/>
+          <w:tab w:val="left" w:pos="3360"/>
+          <w:tab w:val="left" w:pos="3920"/>
+          <w:tab w:val="left" w:pos="4480"/>
+          <w:tab w:val="left" w:pos="5040"/>
+          <w:tab w:val="left" w:pos="5600"/>
+          <w:tab w:val="left" w:pos="6160"/>
+          <w:tab w:val="left" w:pos="6720"/>
+        </w:tabs>
+        <w:autoSpaceDE w:val="0"/>
+        <w:autoSpaceDN w:val="0"/>
+        <w:adjustRightInd w:val="0"/>
+        <w:rPr>
+          <w:rFonts w:ascii="Monaco" w:hAnsi="Monaco" w:cs="Monaco"/>
+          <w:color w:val="000000" w:themeColor="text1"/>
+          <w:sz w:val="20"/>
+          <w:szCs w:val="20"/>
+          <w:lang w:val="en-US"/>
+        </w:rPr>
+      </w:pPr>
+      <w:bookmarkStart w:id="0" w:name="_GoBack"/>
+      <w:bookmarkEnd w:id="0"/>
+    </w:p>
+    <w:p>
+      <w:pPr>
+        <w:tabs>
+          <w:tab w:val="left" w:pos="560"/>
+          <w:tab w:val="left" w:pos="1120"/>
+          <w:tab w:val="left" w:pos="1680"/>
+          <w:tab w:val="left" w:pos="2240"/>
+          <w:tab w:val="left" w:pos="2800"/>
+          <w:tab w:val="left" w:pos="3360"/>
+          <w:tab w:val="left" w:pos="3920"/>
+          <w:tab w:val="left" w:pos="4480"/>
+          <w:tab w:val="left" w:pos="5040"/>
+          <w:tab w:val="left" w:pos="5600"/>
+          <w:tab w:val="left" w:pos="6160"/>
+          <w:tab w:val="left" w:pos="6720"/>
+        </w:tabs>
+        <w:autoSpaceDE w:val="0"/>
+        <w:autoSpaceDN w:val="0"/>
+        <w:adjustRightInd w:val="0"/>
+        <w:rPr>
+          <w:rFonts w:ascii="Monaco" w:hAnsi="Monaco" w:cs="Monaco"/>
+          <w:color w:val="000000" w:themeColor="text1"/>
+          <w:sz w:val="20"/>
+          <w:szCs w:val="20"/>
+          <w:lang w:val="en-US"/>
+        </w:rPr>
+      </w:pPr>
+      <w:r>
+        <w:rPr>
+          <w:rFonts w:ascii="Monaco" w:hAnsi="Monaco" w:cs="Monaco"/>
+          <w:color w:val="000000" w:themeColor="text1"/>
+          <w:sz w:val="20"/>
+          <w:szCs w:val="20"/>
+          <w:lang w:val="en-US"/>
+        </w:rPr>
+        <w:t>******* SWAPPED LIST *******</w:t>
+      </w:r>
+    </w:p>
+    <w:p>
+      <w:pPr>
+        <w:tabs>
+          <w:tab w:val="left" w:pos="560"/>
+          <w:tab w:val="left" w:pos="1120"/>
+          <w:tab w:val="left" w:pos="1680"/>
+          <w:tab w:val="left" w:pos="2240"/>
+          <w:tab w:val="left" w:pos="2800"/>
+          <w:tab w:val="left" w:pos="3360"/>
+          <w:tab w:val="left" w:pos="3920"/>
+          <w:tab w:val="left" w:pos="4480"/>
+          <w:tab w:val="left" w:pos="5040"/>
+          <w:tab w:val="left" w:pos="5600"/>
+          <w:tab w:val="left" w:pos="6160"/>
+          <w:tab w:val="left" w:pos="6720"/>
+        </w:tabs>
+        <w:autoSpaceDE w:val="0"/>
+        <w:autoSpaceDN w:val="0"/>
+        <w:adjustRightInd w:val="0"/>
+        <w:rPr>
+          <w:rFonts w:ascii="Monaco" w:hAnsi="Monaco" w:cs="Monaco"/>
+          <w:color w:val="000000" w:themeColor="text1"/>
+          <w:sz w:val="20"/>
+          <w:szCs w:val="20"/>
+          <w:lang w:val="en-US"/>
+        </w:rPr>
+      </w:pPr>
+    </w:p>
+    <w:p>
+      <w:pPr>
+        <w:tabs>
+          <w:tab w:val="left" w:pos="560"/>
+          <w:tab w:val="left" w:pos="1120"/>
+          <w:tab w:val="left" w:pos="1680"/>
+          <w:tab w:val="left" w:pos="2240"/>
+          <w:tab w:val="left" w:pos="2800"/>
+          <w:tab w:val="left" w:pos="3360"/>
+          <w:tab w:val="left" w:pos="3920"/>
+          <w:tab w:val="left" w:pos="4480"/>
+          <w:tab w:val="left" w:pos="5040"/>
+          <w:tab w:val="left" w:pos="5600"/>
+          <w:tab w:val="left" w:pos="6160"/>
+          <w:tab w:val="left" w:pos="6720"/>
+        </w:tabs>
+        <w:autoSpaceDE w:val="0"/>
+        <w:autoSpaceDN w:val="0"/>
+        <w:adjustRightInd w:val="0"/>
+        <w:rPr>
+          <w:rFonts w:ascii="Monaco" w:hAnsi="Monaco" w:cs="Monaco"/>
+          <w:color w:val="000000" w:themeColor="text1"/>
+          <w:sz w:val="20"/>
+          <w:szCs w:val="20"/>
+          <w:lang w:val="en-US"/>
+        </w:rPr>
+      </w:pPr>
+      <w:r>
+        <w:rPr>
+          <w:rFonts w:ascii="Monaco" w:hAnsi="Monaco" w:cs="Monaco"/>
+          <w:color w:val="000000" w:themeColor="text1"/>
+          <w:sz w:val="20"/>
+          <w:szCs w:val="20"/>
+          <w:lang w:val="en-US"/>
+        </w:rPr>
+        <w:t>Time: 902 Process: 1 Prio Level: 15 Quantum : 268</w:t>
+      </w:r>
+    </w:p>
+    <w:p>
+      <w:pPr>
+        <w:tabs>
+          <w:tab w:val="left" w:pos="560"/>
+          <w:tab w:val="left" w:pos="1120"/>
+          <w:tab w:val="left" w:pos="1680"/>
+          <w:tab w:val="left" w:pos="2240"/>
+          <w:tab w:val="left" w:pos="2800"/>
+          <w:tab w:val="left" w:pos="3360"/>
+          <w:tab w:val="left" w:pos="3920"/>
+          <w:tab w:val="left" w:pos="4480"/>
+          <w:tab w:val="left" w:pos="5040"/>
+          <w:tab w:val="left" w:pos="5600"/>
+          <w:tab w:val="left" w:pos="6160"/>
+          <w:tab w:val="left" w:pos="6720"/>
+        </w:tabs>
+        <w:autoSpaceDE w:val="0"/>
+        <w:autoSpaceDN w:val="0"/>
+        <w:adjustRightInd w:val="0"/>
+        <w:rPr>
+          <w:rFonts w:ascii="Monaco" w:hAnsi="Monaco" w:cs="Monaco"/>
+          <w:color w:val="000000" w:themeColor="text1"/>
+          <w:sz w:val="20"/>
+          <w:szCs w:val="20"/>
+          <w:lang w:val="en-US"/>
+        </w:rPr>
+      </w:pPr>
+      <w:r>
+        <w:rPr>
+          <w:rFonts w:ascii="Monaco" w:hAnsi="Monaco" w:cs="Monaco"/>
+          <w:color w:val="000000" w:themeColor="text1"/>
+          <w:sz w:val="20"/>
+          <w:szCs w:val="20"/>
+          <w:lang w:val="en-US"/>
+        </w:rPr>
+        <w:t>Time: 1170 Process: 6 Prio Level: 15 Quantum : 268</w:t>
+      </w:r>
+    </w:p>
+    <w:p>
+      <w:pPr>
+        <w:tabs>
+          <w:tab w:val="left" w:pos="560"/>
+          <w:tab w:val="left" w:pos="1120"/>
+          <w:tab w:val="left" w:pos="1680"/>
+          <w:tab w:val="left" w:pos="2240"/>
+          <w:tab w:val="left" w:pos="2800"/>
+          <w:tab w:val="left" w:pos="3360"/>
+          <w:tab w:val="left" w:pos="3920"/>
+          <w:tab w:val="left" w:pos="4480"/>
+          <w:tab w:val="left" w:pos="5040"/>
+          <w:tab w:val="left" w:pos="5600"/>
+          <w:tab w:val="left" w:pos="6160"/>
+          <w:tab w:val="left" w:pos="6720"/>
+        </w:tabs>
+        <w:autoSpaceDE w:val="0"/>
+        <w:autoSpaceDN w:val="0"/>
+        <w:adjustRightInd w:val="0"/>
+        <w:rPr>
+          <w:rFonts w:ascii="Monaco" w:hAnsi="Monaco" w:cs="Monaco"/>
+          <w:color w:val="000000" w:themeColor="text1"/>
+          <w:sz w:val="20"/>
+          <w:szCs w:val="20"/>
+          <w:lang w:val="en-US"/>
+        </w:rPr>
+      </w:pPr>
+      <w:r>
+        <w:rPr>
+          <w:rFonts w:ascii="Monaco" w:hAnsi="Monaco" w:cs="Monaco"/>
+          <w:color w:val="000000" w:themeColor="text1"/>
+          <w:sz w:val="20"/>
+          <w:szCs w:val="20"/>
+          <w:lang w:val="en-US"/>
+        </w:rPr>
+        <w:t>Time: 1438 Process: 2 Prio Level: 106 Quantum : 86</w:t>
+      </w:r>
+    </w:p>
+    <w:p>
+      <w:pPr>
+        <w:tabs>
+          <w:tab w:val="left" w:pos="560"/>
+          <w:tab w:val="left" w:pos="1120"/>
+          <w:tab w:val="left" w:pos="1680"/>
+          <w:tab w:val="left" w:pos="2240"/>
+          <w:tab w:val="left" w:pos="2800"/>
+          <w:tab w:val="left" w:pos="3360"/>
+          <w:tab w:val="left" w:pos="3920"/>
+          <w:tab w:val="left" w:pos="4480"/>
+          <w:tab w:val="left" w:pos="5040"/>
+          <w:tab w:val="left" w:pos="5600"/>
+          <w:tab w:val="left" w:pos="6160"/>
+          <w:tab w:val="left" w:pos="6720"/>
+        </w:tabs>
+        <w:autoSpaceDE w:val="0"/>
+        <w:autoSpaceDN w:val="0"/>
+        <w:adjustRightInd w:val="0"/>
+        <w:rPr>
+          <w:rFonts w:ascii="Monaco" w:hAnsi="Monaco" w:cs="Monaco"/>
+          <w:color w:val="000000" w:themeColor="text1"/>
+          <w:sz w:val="20"/>
+          <w:szCs w:val="20"/>
+          <w:lang w:val="en-US"/>
+        </w:rPr>
+      </w:pPr>
+      <w:r>
+        <w:rPr>
+          <w:rFonts w:ascii="Monaco" w:hAnsi="Monaco" w:cs="Monaco"/>
+          <w:color w:val="000000" w:themeColor="text1"/>
+          <w:sz w:val="20"/>
+          <w:szCs w:val="20"/>
+          <w:lang w:val="en-US"/>
+        </w:rPr>
+        <w:t>Time: 1524 Process: 3 Prio Level: 109 Quantum : 80</w:t>
+      </w:r>
+    </w:p>
+    <w:p>
+      <w:pPr>
+        <w:tabs>
+          <w:tab w:val="left" w:pos="560"/>
+          <w:tab w:val="left" w:pos="1120"/>
+          <w:tab w:val="left" w:pos="1680"/>
+          <w:tab w:val="left" w:pos="2240"/>
+          <w:tab w:val="left" w:pos="2800"/>
+          <w:tab w:val="left" w:pos="3360"/>
+          <w:tab w:val="left" w:pos="3920"/>
+          <w:tab w:val="left" w:pos="4480"/>
+          <w:tab w:val="left" w:pos="5040"/>
+          <w:tab w:val="left" w:pos="5600"/>
+          <w:tab w:val="left" w:pos="6160"/>
+          <w:tab w:val="left" w:pos="6720"/>
+        </w:tabs>
+        <w:autoSpaceDE w:val="0"/>
+        <w:autoSpaceDN w:val="0"/>
+        <w:adjustRightInd w:val="0"/>
+        <w:rPr>
+          <w:rFonts w:ascii="Monaco" w:hAnsi="Monaco" w:cs="Monaco"/>
+          <w:color w:val="000000" w:themeColor="text1"/>
+          <w:sz w:val="20"/>
+          <w:szCs w:val="20"/>
+          <w:lang w:val="en-US"/>
+        </w:rPr>
+      </w:pPr>
+      <w:r>
+        <w:rPr>
+          <w:rFonts w:ascii="Monaco" w:hAnsi="Monaco" w:cs="Monaco"/>
+          <w:color w:val="000000" w:themeColor="text1"/>
+          <w:sz w:val="20"/>
+          <w:szCs w:val="20"/>
+          <w:lang w:val="en-US"/>
+        </w:rPr>
+        <w:t>Time: 1604 Process: 5 Prio Level: 109 Quantum : 80</w:t>
+      </w:r>
+    </w:p>
+    <w:p>
+      <w:pPr>
+        <w:tabs>
+          <w:tab w:val="left" w:pos="560"/>
+          <w:tab w:val="left" w:pos="1120"/>
+          <w:tab w:val="left" w:pos="1680"/>
+          <w:tab w:val="left" w:pos="2240"/>
+          <w:tab w:val="left" w:pos="2800"/>
+          <w:tab w:val="left" w:pos="3360"/>
+          <w:tab w:val="left" w:pos="3920"/>
+          <w:tab w:val="left" w:pos="4480"/>
+          <w:tab w:val="left" w:pos="5040"/>
+          <w:tab w:val="left" w:pos="5600"/>
+          <w:tab w:val="left" w:pos="6160"/>
+          <w:tab w:val="left" w:pos="6720"/>
+        </w:tabs>
+        <w:autoSpaceDE w:val="0"/>
+        <w:autoSpaceDN w:val="0"/>
+        <w:adjustRightInd w:val="0"/>
+        <w:rPr>
+          <w:rFonts w:ascii="Monaco" w:hAnsi="Monaco" w:cs="Monaco"/>
+          <w:color w:val="000000" w:themeColor="text1"/>
+          <w:sz w:val="20"/>
+          <w:szCs w:val="20"/>
+          <w:lang w:val="en-US"/>
+        </w:rPr>
+      </w:pPr>
+      <w:r>
+        <w:rPr>
+          <w:rFonts w:ascii="Monaco" w:hAnsi="Monaco" w:cs="Monaco"/>
+          <w:color w:val="000000" w:themeColor="text1"/>
+          <w:sz w:val="20"/>
+          <w:szCs w:val="20"/>
+          <w:lang w:val="en-US"/>
+        </w:rPr>
+        <w:t>Time: 1684 Process: 8 Prio Level: 109 Quantum : 80</w:t>
+      </w:r>
+    </w:p>
+    <w:p>
+      <w:pPr>
+        <w:tabs>
+          <w:tab w:val="left" w:pos="560"/>
+          <w:tab w:val="left" w:pos="1120"/>
+          <w:tab w:val="left" w:pos="1680"/>
+          <w:tab w:val="left" w:pos="2240"/>
+          <w:tab w:val="left" w:pos="2800"/>
+          <w:tab w:val="left" w:pos="3360"/>
+          <w:tab w:val="left" w:pos="3920"/>
+          <w:tab w:val="left" w:pos="4480"/>
+          <w:tab w:val="left" w:pos="5040"/>
+          <w:tab w:val="left" w:pos="5600"/>
+          <w:tab w:val="left" w:pos="6160"/>
+          <w:tab w:val="left" w:pos="6720"/>
+        </w:tabs>
+        <w:autoSpaceDE w:val="0"/>
+        <w:autoSpaceDN w:val="0"/>
+        <w:adjustRightInd w:val="0"/>
+        <w:rPr>
+          <w:rFonts w:ascii="Monaco" w:hAnsi="Monaco" w:cs="Monaco"/>
+          <w:color w:val="000000" w:themeColor="text1"/>
+          <w:sz w:val="20"/>
+          <w:szCs w:val="20"/>
+          <w:lang w:val="en-US"/>
+        </w:rPr>
+      </w:pPr>
+      <w:r>
+        <w:rPr>
+          <w:rFonts w:ascii="Monaco" w:hAnsi="Monaco" w:cs="Monaco"/>
+          <w:color w:val="000000" w:themeColor="text1"/>
+          <w:sz w:val="20"/>
+          <w:szCs w:val="20"/>
+          <w:lang w:val="en-US"/>
+        </w:rPr>
+        <w:t>Time: 1764 Process: 4 Prio Level: 139 Quantum : 20</w:t>
+      </w:r>
+    </w:p>
+    <w:p>
+      <w:pPr>
+        <w:jc w:val="both"/>
+        <w:rPr>
+          <w:color w:val="000000" w:themeColor="text1"/>
+        </w:rPr>
+      </w:pPr>
+      <w:r>
+        <w:rPr>
+          <w:rFonts w:ascii="Monaco" w:hAnsi="Monaco" w:cs="Monaco"/>
+          <w:color w:val="000000" w:themeColor="text1"/>
+          <w:sz w:val="20"/>
+          <w:szCs w:val="20"/>
+          <w:lang w:val="en-US"/>
+        </w:rPr>
+        <w:t>Time: 1784 Process: 7 Prio Level: 139 Quantum : 20</w:t>
+      </w:r>
     </w:p>
     <w:p>
       <w:pPr>
@@ -370,6 +1047,7 @@
         <w:jc w:val="both"/>
       </w:pPr>
       <w:r>
+        <w:lastRenderedPageBreak/>
         <w:t>One advantage of using array of queues:</w:t>
       </w:r>
       <w:r>
@@ -523,8 +1201,2024 @@
     </w:p>
     <w:p>
       <w:pPr>
-        <w:jc w:val="both"/>
-      </w:pPr>
+        <w:tabs>
+          <w:tab w:val="left" w:pos="560"/>
+          <w:tab w:val="left" w:pos="1120"/>
+          <w:tab w:val="left" w:pos="1680"/>
+          <w:tab w:val="left" w:pos="2240"/>
+          <w:tab w:val="left" w:pos="2800"/>
+          <w:tab w:val="left" w:pos="3360"/>
+          <w:tab w:val="left" w:pos="3920"/>
+          <w:tab w:val="left" w:pos="4480"/>
+          <w:tab w:val="left" w:pos="5040"/>
+          <w:tab w:val="left" w:pos="5600"/>
+          <w:tab w:val="left" w:pos="6160"/>
+          <w:tab w:val="left" w:pos="6720"/>
+        </w:tabs>
+        <w:autoSpaceDE w:val="0"/>
+        <w:autoSpaceDN w:val="0"/>
+        <w:adjustRightInd w:val="0"/>
+        <w:rPr>
+          <w:rFonts w:ascii="Monaco" w:hAnsi="Monaco" w:cs="Monaco"/>
+          <w:color w:val="000000" w:themeColor="text1"/>
+          <w:sz w:val="20"/>
+          <w:szCs w:val="20"/>
+          <w:lang w:val="en-US"/>
+        </w:rPr>
+      </w:pPr>
+    </w:p>
+    <w:p>
+      <w:pPr>
+        <w:tabs>
+          <w:tab w:val="left" w:pos="560"/>
+          <w:tab w:val="left" w:pos="1120"/>
+          <w:tab w:val="left" w:pos="1680"/>
+          <w:tab w:val="left" w:pos="2240"/>
+          <w:tab w:val="left" w:pos="2800"/>
+          <w:tab w:val="left" w:pos="3360"/>
+          <w:tab w:val="left" w:pos="3920"/>
+          <w:tab w:val="left" w:pos="4480"/>
+          <w:tab w:val="left" w:pos="5040"/>
+          <w:tab w:val="left" w:pos="5600"/>
+          <w:tab w:val="left" w:pos="6160"/>
+          <w:tab w:val="left" w:pos="6720"/>
+        </w:tabs>
+        <w:autoSpaceDE w:val="0"/>
+        <w:autoSpaceDN w:val="0"/>
+        <w:adjustRightInd w:val="0"/>
+        <w:rPr>
+          <w:rFonts w:ascii="Monaco" w:hAnsi="Monaco" w:cs="Monaco"/>
+          <w:color w:val="000000" w:themeColor="text1"/>
+          <w:sz w:val="20"/>
+          <w:szCs w:val="20"/>
+          <w:lang w:val="en-US"/>
+        </w:rPr>
+      </w:pPr>
+      <w:r>
+        <w:rPr>
+          <w:rFonts w:ascii="Monaco" w:hAnsi="Monaco" w:cs="Monaco"/>
+          <w:color w:val="000000" w:themeColor="text1"/>
+          <w:sz w:val="20"/>
+          <w:szCs w:val="20"/>
+          <w:lang w:val="en-US"/>
+        </w:rPr>
+        <w:t>Time: 0 P1 Deadline: 4</w:t>
+      </w:r>
+    </w:p>
+    <w:p>
+      <w:pPr>
+        <w:tabs>
+          <w:tab w:val="left" w:pos="560"/>
+          <w:tab w:val="left" w:pos="1120"/>
+          <w:tab w:val="left" w:pos="1680"/>
+          <w:tab w:val="left" w:pos="2240"/>
+          <w:tab w:val="left" w:pos="2800"/>
+          <w:tab w:val="left" w:pos="3360"/>
+          <w:tab w:val="left" w:pos="3920"/>
+          <w:tab w:val="left" w:pos="4480"/>
+          <w:tab w:val="left" w:pos="5040"/>
+          <w:tab w:val="left" w:pos="5600"/>
+          <w:tab w:val="left" w:pos="6160"/>
+          <w:tab w:val="left" w:pos="6720"/>
+        </w:tabs>
+        <w:autoSpaceDE w:val="0"/>
+        <w:autoSpaceDN w:val="0"/>
+        <w:adjustRightInd w:val="0"/>
+        <w:rPr>
+          <w:rFonts w:ascii="Monaco" w:hAnsi="Monaco" w:cs="Monaco"/>
+          <w:color w:val="000000" w:themeColor="text1"/>
+          <w:sz w:val="20"/>
+          <w:szCs w:val="20"/>
+          <w:lang w:val="en-US"/>
+        </w:rPr>
+      </w:pPr>
+      <w:r>
+        <w:rPr>
+          <w:rFonts w:ascii="Monaco" w:hAnsi="Monaco" w:cs="Monaco"/>
+          <w:color w:val="000000" w:themeColor="text1"/>
+          <w:sz w:val="20"/>
+          <w:szCs w:val="20"/>
+          <w:lang w:val="en-US"/>
+        </w:rPr>
+        <w:t>Time: 1 P2 Deadline: 8</w:t>
+      </w:r>
+    </w:p>
+    <w:p>
+      <w:pPr>
+        <w:tabs>
+          <w:tab w:val="left" w:pos="560"/>
+          <w:tab w:val="left" w:pos="1120"/>
+          <w:tab w:val="left" w:pos="1680"/>
+          <w:tab w:val="left" w:pos="2240"/>
+          <w:tab w:val="left" w:pos="2800"/>
+          <w:tab w:val="left" w:pos="3360"/>
+          <w:tab w:val="left" w:pos="3920"/>
+          <w:tab w:val="left" w:pos="4480"/>
+          <w:tab w:val="left" w:pos="5040"/>
+          <w:tab w:val="left" w:pos="5600"/>
+          <w:tab w:val="left" w:pos="6160"/>
+          <w:tab w:val="left" w:pos="6720"/>
+        </w:tabs>
+        <w:autoSpaceDE w:val="0"/>
+        <w:autoSpaceDN w:val="0"/>
+        <w:adjustRightInd w:val="0"/>
+        <w:rPr>
+          <w:rFonts w:ascii="Monaco" w:hAnsi="Monaco" w:cs="Monaco"/>
+          <w:color w:val="000000" w:themeColor="text1"/>
+          <w:sz w:val="20"/>
+          <w:szCs w:val="20"/>
+          <w:lang w:val="en-US"/>
+        </w:rPr>
+      </w:pPr>
+      <w:r>
+        <w:rPr>
+          <w:rFonts w:ascii="Monaco" w:hAnsi="Monaco" w:cs="Monaco"/>
+          <w:color w:val="000000" w:themeColor="text1"/>
+          <w:sz w:val="20"/>
+          <w:szCs w:val="20"/>
+          <w:lang w:val="en-US"/>
+        </w:rPr>
+        <w:t>Time: 2 P2 Deadline: 8</w:t>
+      </w:r>
+    </w:p>
+    <w:p>
+      <w:pPr>
+        <w:tabs>
+          <w:tab w:val="left" w:pos="560"/>
+          <w:tab w:val="left" w:pos="1120"/>
+          <w:tab w:val="left" w:pos="1680"/>
+          <w:tab w:val="left" w:pos="2240"/>
+          <w:tab w:val="left" w:pos="2800"/>
+          <w:tab w:val="left" w:pos="3360"/>
+          <w:tab w:val="left" w:pos="3920"/>
+          <w:tab w:val="left" w:pos="4480"/>
+          <w:tab w:val="left" w:pos="5040"/>
+          <w:tab w:val="left" w:pos="5600"/>
+          <w:tab w:val="left" w:pos="6160"/>
+          <w:tab w:val="left" w:pos="6720"/>
+        </w:tabs>
+        <w:autoSpaceDE w:val="0"/>
+        <w:autoSpaceDN w:val="0"/>
+        <w:adjustRightInd w:val="0"/>
+        <w:rPr>
+          <w:rFonts w:ascii="Monaco" w:hAnsi="Monaco" w:cs="Monaco"/>
+          <w:color w:val="000000" w:themeColor="text1"/>
+          <w:sz w:val="20"/>
+          <w:szCs w:val="20"/>
+          <w:lang w:val="en-US"/>
+        </w:rPr>
+      </w:pPr>
+      <w:r>
+        <w:rPr>
+          <w:rFonts w:ascii="Monaco" w:hAnsi="Monaco" w:cs="Monaco"/>
+          <w:color w:val="000000" w:themeColor="text1"/>
+          <w:sz w:val="20"/>
+          <w:szCs w:val="20"/>
+          <w:lang w:val="en-US"/>
+        </w:rPr>
+        <w:t>Time: 3 P3 Deadline: 12</w:t>
+      </w:r>
+    </w:p>
+    <w:p>
+      <w:pPr>
+        <w:tabs>
+          <w:tab w:val="left" w:pos="560"/>
+          <w:tab w:val="left" w:pos="1120"/>
+          <w:tab w:val="left" w:pos="1680"/>
+          <w:tab w:val="left" w:pos="2240"/>
+          <w:tab w:val="left" w:pos="2800"/>
+          <w:tab w:val="left" w:pos="3360"/>
+          <w:tab w:val="left" w:pos="3920"/>
+          <w:tab w:val="left" w:pos="4480"/>
+          <w:tab w:val="left" w:pos="5040"/>
+          <w:tab w:val="left" w:pos="5600"/>
+          <w:tab w:val="left" w:pos="6160"/>
+          <w:tab w:val="left" w:pos="6720"/>
+        </w:tabs>
+        <w:autoSpaceDE w:val="0"/>
+        <w:autoSpaceDN w:val="0"/>
+        <w:adjustRightInd w:val="0"/>
+        <w:rPr>
+          <w:rFonts w:ascii="Monaco" w:hAnsi="Monaco" w:cs="Monaco"/>
+          <w:color w:val="000000" w:themeColor="text1"/>
+          <w:sz w:val="20"/>
+          <w:szCs w:val="20"/>
+          <w:lang w:val="en-US"/>
+        </w:rPr>
+      </w:pPr>
+    </w:p>
+    <w:p>
+      <w:pPr>
+        <w:tabs>
+          <w:tab w:val="left" w:pos="560"/>
+          <w:tab w:val="left" w:pos="1120"/>
+          <w:tab w:val="left" w:pos="1680"/>
+          <w:tab w:val="left" w:pos="2240"/>
+          <w:tab w:val="left" w:pos="2800"/>
+          <w:tab w:val="left" w:pos="3360"/>
+          <w:tab w:val="left" w:pos="3920"/>
+          <w:tab w:val="left" w:pos="4480"/>
+          <w:tab w:val="left" w:pos="5040"/>
+          <w:tab w:val="left" w:pos="5600"/>
+          <w:tab w:val="left" w:pos="6160"/>
+          <w:tab w:val="left" w:pos="6720"/>
+        </w:tabs>
+        <w:autoSpaceDE w:val="0"/>
+        <w:autoSpaceDN w:val="0"/>
+        <w:adjustRightInd w:val="0"/>
+        <w:rPr>
+          <w:rFonts w:ascii="Monaco" w:hAnsi="Monaco" w:cs="Monaco"/>
+          <w:color w:val="000000" w:themeColor="text1"/>
+          <w:sz w:val="20"/>
+          <w:szCs w:val="20"/>
+          <w:lang w:val="en-US"/>
+        </w:rPr>
+      </w:pPr>
+      <w:r>
+        <w:rPr>
+          <w:rFonts w:ascii="Monaco" w:hAnsi="Monaco" w:cs="Monaco"/>
+          <w:color w:val="000000" w:themeColor="text1"/>
+          <w:sz w:val="20"/>
+          <w:szCs w:val="20"/>
+          <w:lang w:val="en-US"/>
+        </w:rPr>
+        <w:t>====== Pre-Emption ======</w:t>
+      </w:r>
+    </w:p>
+    <w:p>
+      <w:pPr>
+        <w:tabs>
+          <w:tab w:val="left" w:pos="560"/>
+          <w:tab w:val="left" w:pos="1120"/>
+          <w:tab w:val="left" w:pos="1680"/>
+          <w:tab w:val="left" w:pos="2240"/>
+          <w:tab w:val="left" w:pos="2800"/>
+          <w:tab w:val="left" w:pos="3360"/>
+          <w:tab w:val="left" w:pos="3920"/>
+          <w:tab w:val="left" w:pos="4480"/>
+          <w:tab w:val="left" w:pos="5040"/>
+          <w:tab w:val="left" w:pos="5600"/>
+          <w:tab w:val="left" w:pos="6160"/>
+          <w:tab w:val="left" w:pos="6720"/>
+        </w:tabs>
+        <w:autoSpaceDE w:val="0"/>
+        <w:autoSpaceDN w:val="0"/>
+        <w:adjustRightInd w:val="0"/>
+        <w:rPr>
+          <w:rFonts w:ascii="Monaco" w:hAnsi="Monaco" w:cs="Monaco"/>
+          <w:color w:val="000000" w:themeColor="text1"/>
+          <w:sz w:val="20"/>
+          <w:szCs w:val="20"/>
+          <w:lang w:val="en-US"/>
+        </w:rPr>
+      </w:pPr>
+    </w:p>
+    <w:p>
+      <w:pPr>
+        <w:tabs>
+          <w:tab w:val="left" w:pos="560"/>
+          <w:tab w:val="left" w:pos="1120"/>
+          <w:tab w:val="left" w:pos="1680"/>
+          <w:tab w:val="left" w:pos="2240"/>
+          <w:tab w:val="left" w:pos="2800"/>
+          <w:tab w:val="left" w:pos="3360"/>
+          <w:tab w:val="left" w:pos="3920"/>
+          <w:tab w:val="left" w:pos="4480"/>
+          <w:tab w:val="left" w:pos="5040"/>
+          <w:tab w:val="left" w:pos="5600"/>
+          <w:tab w:val="left" w:pos="6160"/>
+          <w:tab w:val="left" w:pos="6720"/>
+        </w:tabs>
+        <w:autoSpaceDE w:val="0"/>
+        <w:autoSpaceDN w:val="0"/>
+        <w:adjustRightInd w:val="0"/>
+        <w:rPr>
+          <w:rFonts w:ascii="Monaco" w:hAnsi="Monaco" w:cs="Monaco"/>
+          <w:color w:val="000000" w:themeColor="text1"/>
+          <w:sz w:val="20"/>
+          <w:szCs w:val="20"/>
+          <w:lang w:val="en-US"/>
+        </w:rPr>
+      </w:pPr>
+      <w:r>
+        <w:rPr>
+          <w:rFonts w:ascii="Monaco" w:hAnsi="Monaco" w:cs="Monaco"/>
+          <w:color w:val="000000" w:themeColor="text1"/>
+          <w:sz w:val="20"/>
+          <w:szCs w:val="20"/>
+          <w:lang w:val="en-US"/>
+        </w:rPr>
+        <w:t>Time: 4 P1 Deadline: 8</w:t>
+      </w:r>
+    </w:p>
+    <w:p>
+      <w:pPr>
+        <w:tabs>
+          <w:tab w:val="left" w:pos="560"/>
+          <w:tab w:val="left" w:pos="1120"/>
+          <w:tab w:val="left" w:pos="1680"/>
+          <w:tab w:val="left" w:pos="2240"/>
+          <w:tab w:val="left" w:pos="2800"/>
+          <w:tab w:val="left" w:pos="3360"/>
+          <w:tab w:val="left" w:pos="3920"/>
+          <w:tab w:val="left" w:pos="4480"/>
+          <w:tab w:val="left" w:pos="5040"/>
+          <w:tab w:val="left" w:pos="5600"/>
+          <w:tab w:val="left" w:pos="6160"/>
+          <w:tab w:val="left" w:pos="6720"/>
+        </w:tabs>
+        <w:autoSpaceDE w:val="0"/>
+        <w:autoSpaceDN w:val="0"/>
+        <w:adjustRightInd w:val="0"/>
+        <w:rPr>
+          <w:rFonts w:ascii="Monaco" w:hAnsi="Monaco" w:cs="Monaco"/>
+          <w:color w:val="000000" w:themeColor="text1"/>
+          <w:sz w:val="20"/>
+          <w:szCs w:val="20"/>
+          <w:lang w:val="en-US"/>
+        </w:rPr>
+      </w:pPr>
+      <w:r>
+        <w:rPr>
+          <w:rFonts w:ascii="Monaco" w:hAnsi="Monaco" w:cs="Monaco"/>
+          <w:color w:val="000000" w:themeColor="text1"/>
+          <w:sz w:val="20"/>
+          <w:szCs w:val="20"/>
+          <w:lang w:val="en-US"/>
+        </w:rPr>
+        <w:t>Time: 5 P3 Deadline: 12</w:t>
+      </w:r>
+    </w:p>
+    <w:p>
+      <w:pPr>
+        <w:tabs>
+          <w:tab w:val="left" w:pos="560"/>
+          <w:tab w:val="left" w:pos="1120"/>
+          <w:tab w:val="left" w:pos="1680"/>
+          <w:tab w:val="left" w:pos="2240"/>
+          <w:tab w:val="left" w:pos="2800"/>
+          <w:tab w:val="left" w:pos="3360"/>
+          <w:tab w:val="left" w:pos="3920"/>
+          <w:tab w:val="left" w:pos="4480"/>
+          <w:tab w:val="left" w:pos="5040"/>
+          <w:tab w:val="left" w:pos="5600"/>
+          <w:tab w:val="left" w:pos="6160"/>
+          <w:tab w:val="left" w:pos="6720"/>
+        </w:tabs>
+        <w:autoSpaceDE w:val="0"/>
+        <w:autoSpaceDN w:val="0"/>
+        <w:adjustRightInd w:val="0"/>
+        <w:rPr>
+          <w:rFonts w:ascii="Monaco" w:hAnsi="Monaco" w:cs="Monaco"/>
+          <w:color w:val="000000" w:themeColor="text1"/>
+          <w:sz w:val="20"/>
+          <w:szCs w:val="20"/>
+          <w:lang w:val="en-US"/>
+        </w:rPr>
+      </w:pPr>
+      <w:r>
+        <w:rPr>
+          <w:rFonts w:ascii="Monaco" w:hAnsi="Monaco" w:cs="Monaco"/>
+          <w:color w:val="000000" w:themeColor="text1"/>
+          <w:sz w:val="20"/>
+          <w:szCs w:val="20"/>
+          <w:lang w:val="en-US"/>
+        </w:rPr>
+        <w:t>Time: 6 P3 Deadline: 12</w:t>
+      </w:r>
+    </w:p>
+    <w:p>
+      <w:pPr>
+        <w:tabs>
+          <w:tab w:val="left" w:pos="560"/>
+          <w:tab w:val="left" w:pos="1120"/>
+          <w:tab w:val="left" w:pos="1680"/>
+          <w:tab w:val="left" w:pos="2240"/>
+          <w:tab w:val="left" w:pos="2800"/>
+          <w:tab w:val="left" w:pos="3360"/>
+          <w:tab w:val="left" w:pos="3920"/>
+          <w:tab w:val="left" w:pos="4480"/>
+          <w:tab w:val="left" w:pos="5040"/>
+          <w:tab w:val="left" w:pos="5600"/>
+          <w:tab w:val="left" w:pos="6160"/>
+          <w:tab w:val="left" w:pos="6720"/>
+        </w:tabs>
+        <w:autoSpaceDE w:val="0"/>
+        <w:autoSpaceDN w:val="0"/>
+        <w:adjustRightInd w:val="0"/>
+        <w:rPr>
+          <w:rFonts w:ascii="Monaco" w:hAnsi="Monaco" w:cs="Monaco"/>
+          <w:color w:val="000000" w:themeColor="text1"/>
+          <w:sz w:val="20"/>
+          <w:szCs w:val="20"/>
+          <w:lang w:val="en-US"/>
+        </w:rPr>
+      </w:pPr>
+      <w:r>
+        <w:rPr>
+          <w:rFonts w:ascii="Monaco" w:hAnsi="Monaco" w:cs="Monaco"/>
+          <w:color w:val="000000" w:themeColor="text1"/>
+          <w:sz w:val="20"/>
+          <w:szCs w:val="20"/>
+          <w:lang w:val="en-US"/>
+        </w:rPr>
+        <w:t>Time: 7 ---</w:t>
+      </w:r>
+    </w:p>
+    <w:p>
+      <w:pPr>
+        <w:tabs>
+          <w:tab w:val="left" w:pos="560"/>
+          <w:tab w:val="left" w:pos="1120"/>
+          <w:tab w:val="left" w:pos="1680"/>
+          <w:tab w:val="left" w:pos="2240"/>
+          <w:tab w:val="left" w:pos="2800"/>
+          <w:tab w:val="left" w:pos="3360"/>
+          <w:tab w:val="left" w:pos="3920"/>
+          <w:tab w:val="left" w:pos="4480"/>
+          <w:tab w:val="left" w:pos="5040"/>
+          <w:tab w:val="left" w:pos="5600"/>
+          <w:tab w:val="left" w:pos="6160"/>
+          <w:tab w:val="left" w:pos="6720"/>
+        </w:tabs>
+        <w:autoSpaceDE w:val="0"/>
+        <w:autoSpaceDN w:val="0"/>
+        <w:adjustRightInd w:val="0"/>
+        <w:rPr>
+          <w:rFonts w:ascii="Monaco" w:hAnsi="Monaco" w:cs="Monaco"/>
+          <w:color w:val="000000" w:themeColor="text1"/>
+          <w:sz w:val="20"/>
+          <w:szCs w:val="20"/>
+          <w:lang w:val="en-US"/>
+        </w:rPr>
+      </w:pPr>
+      <w:r>
+        <w:rPr>
+          <w:rFonts w:ascii="Monaco" w:hAnsi="Monaco" w:cs="Monaco"/>
+          <w:color w:val="000000" w:themeColor="text1"/>
+          <w:sz w:val="20"/>
+          <w:szCs w:val="20"/>
+          <w:lang w:val="en-US"/>
+        </w:rPr>
+        <w:t>Time: 8 P1 Deadline: 12</w:t>
+      </w:r>
+    </w:p>
+    <w:p>
+      <w:pPr>
+        <w:tabs>
+          <w:tab w:val="left" w:pos="560"/>
+          <w:tab w:val="left" w:pos="1120"/>
+          <w:tab w:val="left" w:pos="1680"/>
+          <w:tab w:val="left" w:pos="2240"/>
+          <w:tab w:val="left" w:pos="2800"/>
+          <w:tab w:val="left" w:pos="3360"/>
+          <w:tab w:val="left" w:pos="3920"/>
+          <w:tab w:val="left" w:pos="4480"/>
+          <w:tab w:val="left" w:pos="5040"/>
+          <w:tab w:val="left" w:pos="5600"/>
+          <w:tab w:val="left" w:pos="6160"/>
+          <w:tab w:val="left" w:pos="6720"/>
+        </w:tabs>
+        <w:autoSpaceDE w:val="0"/>
+        <w:autoSpaceDN w:val="0"/>
+        <w:adjustRightInd w:val="0"/>
+        <w:rPr>
+          <w:rFonts w:ascii="Monaco" w:hAnsi="Monaco" w:cs="Monaco"/>
+          <w:color w:val="000000" w:themeColor="text1"/>
+          <w:sz w:val="20"/>
+          <w:szCs w:val="20"/>
+          <w:lang w:val="en-US"/>
+        </w:rPr>
+      </w:pPr>
+      <w:r>
+        <w:rPr>
+          <w:rFonts w:ascii="Monaco" w:hAnsi="Monaco" w:cs="Monaco"/>
+          <w:color w:val="000000" w:themeColor="text1"/>
+          <w:sz w:val="20"/>
+          <w:szCs w:val="20"/>
+          <w:lang w:val="en-US"/>
+        </w:rPr>
+        <w:t>Time: 9 P2 Deadline: 16</w:t>
+      </w:r>
+    </w:p>
+    <w:p>
+      <w:pPr>
+        <w:tabs>
+          <w:tab w:val="left" w:pos="560"/>
+          <w:tab w:val="left" w:pos="1120"/>
+          <w:tab w:val="left" w:pos="1680"/>
+          <w:tab w:val="left" w:pos="2240"/>
+          <w:tab w:val="left" w:pos="2800"/>
+          <w:tab w:val="left" w:pos="3360"/>
+          <w:tab w:val="left" w:pos="3920"/>
+          <w:tab w:val="left" w:pos="4480"/>
+          <w:tab w:val="left" w:pos="5040"/>
+          <w:tab w:val="left" w:pos="5600"/>
+          <w:tab w:val="left" w:pos="6160"/>
+          <w:tab w:val="left" w:pos="6720"/>
+        </w:tabs>
+        <w:autoSpaceDE w:val="0"/>
+        <w:autoSpaceDN w:val="0"/>
+        <w:adjustRightInd w:val="0"/>
+        <w:rPr>
+          <w:rFonts w:ascii="Monaco" w:hAnsi="Monaco" w:cs="Monaco"/>
+          <w:color w:val="000000" w:themeColor="text1"/>
+          <w:sz w:val="20"/>
+          <w:szCs w:val="20"/>
+          <w:lang w:val="en-US"/>
+        </w:rPr>
+      </w:pPr>
+      <w:r>
+        <w:rPr>
+          <w:rFonts w:ascii="Monaco" w:hAnsi="Monaco" w:cs="Monaco"/>
+          <w:color w:val="000000" w:themeColor="text1"/>
+          <w:sz w:val="20"/>
+          <w:szCs w:val="20"/>
+          <w:lang w:val="en-US"/>
+        </w:rPr>
+        <w:t>Time: 10 P2 Deadline: 16</w:t>
+      </w:r>
+    </w:p>
+    <w:p>
+      <w:pPr>
+        <w:tabs>
+          <w:tab w:val="left" w:pos="560"/>
+          <w:tab w:val="left" w:pos="1120"/>
+          <w:tab w:val="left" w:pos="1680"/>
+          <w:tab w:val="left" w:pos="2240"/>
+          <w:tab w:val="left" w:pos="2800"/>
+          <w:tab w:val="left" w:pos="3360"/>
+          <w:tab w:val="left" w:pos="3920"/>
+          <w:tab w:val="left" w:pos="4480"/>
+          <w:tab w:val="left" w:pos="5040"/>
+          <w:tab w:val="left" w:pos="5600"/>
+          <w:tab w:val="left" w:pos="6160"/>
+          <w:tab w:val="left" w:pos="6720"/>
+        </w:tabs>
+        <w:autoSpaceDE w:val="0"/>
+        <w:autoSpaceDN w:val="0"/>
+        <w:adjustRightInd w:val="0"/>
+        <w:rPr>
+          <w:rFonts w:ascii="Monaco" w:hAnsi="Monaco" w:cs="Monaco"/>
+          <w:color w:val="000000" w:themeColor="text1"/>
+          <w:sz w:val="20"/>
+          <w:szCs w:val="20"/>
+          <w:lang w:val="en-US"/>
+        </w:rPr>
+      </w:pPr>
+      <w:r>
+        <w:rPr>
+          <w:rFonts w:ascii="Monaco" w:hAnsi="Monaco" w:cs="Monaco"/>
+          <w:color w:val="000000" w:themeColor="text1"/>
+          <w:sz w:val="20"/>
+          <w:szCs w:val="20"/>
+          <w:lang w:val="en-US"/>
+        </w:rPr>
+        <w:t>Time: 11 ---</w:t>
+      </w:r>
+    </w:p>
+    <w:p>
+      <w:pPr>
+        <w:tabs>
+          <w:tab w:val="left" w:pos="560"/>
+          <w:tab w:val="left" w:pos="1120"/>
+          <w:tab w:val="left" w:pos="1680"/>
+          <w:tab w:val="left" w:pos="2240"/>
+          <w:tab w:val="left" w:pos="2800"/>
+          <w:tab w:val="left" w:pos="3360"/>
+          <w:tab w:val="left" w:pos="3920"/>
+          <w:tab w:val="left" w:pos="4480"/>
+          <w:tab w:val="left" w:pos="5040"/>
+          <w:tab w:val="left" w:pos="5600"/>
+          <w:tab w:val="left" w:pos="6160"/>
+          <w:tab w:val="left" w:pos="6720"/>
+        </w:tabs>
+        <w:autoSpaceDE w:val="0"/>
+        <w:autoSpaceDN w:val="0"/>
+        <w:adjustRightInd w:val="0"/>
+        <w:rPr>
+          <w:rFonts w:ascii="Monaco" w:hAnsi="Monaco" w:cs="Monaco"/>
+          <w:color w:val="000000" w:themeColor="text1"/>
+          <w:sz w:val="20"/>
+          <w:szCs w:val="20"/>
+          <w:lang w:val="en-US"/>
+        </w:rPr>
+      </w:pPr>
+      <w:r>
+        <w:rPr>
+          <w:rFonts w:ascii="Monaco" w:hAnsi="Monaco" w:cs="Monaco"/>
+          <w:color w:val="000000" w:themeColor="text1"/>
+          <w:sz w:val="20"/>
+          <w:szCs w:val="20"/>
+          <w:lang w:val="en-US"/>
+        </w:rPr>
+        <w:t>Time: 12 P1 Deadline: 16</w:t>
+      </w:r>
+    </w:p>
+    <w:p>
+      <w:pPr>
+        <w:tabs>
+          <w:tab w:val="left" w:pos="560"/>
+          <w:tab w:val="left" w:pos="1120"/>
+          <w:tab w:val="left" w:pos="1680"/>
+          <w:tab w:val="left" w:pos="2240"/>
+          <w:tab w:val="left" w:pos="2800"/>
+          <w:tab w:val="left" w:pos="3360"/>
+          <w:tab w:val="left" w:pos="3920"/>
+          <w:tab w:val="left" w:pos="4480"/>
+          <w:tab w:val="left" w:pos="5040"/>
+          <w:tab w:val="left" w:pos="5600"/>
+          <w:tab w:val="left" w:pos="6160"/>
+          <w:tab w:val="left" w:pos="6720"/>
+        </w:tabs>
+        <w:autoSpaceDE w:val="0"/>
+        <w:autoSpaceDN w:val="0"/>
+        <w:adjustRightInd w:val="0"/>
+        <w:rPr>
+          <w:rFonts w:ascii="Monaco" w:hAnsi="Monaco" w:cs="Monaco"/>
+          <w:color w:val="000000" w:themeColor="text1"/>
+          <w:sz w:val="20"/>
+          <w:szCs w:val="20"/>
+          <w:lang w:val="en-US"/>
+        </w:rPr>
+      </w:pPr>
+      <w:r>
+        <w:rPr>
+          <w:rFonts w:ascii="Monaco" w:hAnsi="Monaco" w:cs="Monaco"/>
+          <w:color w:val="000000" w:themeColor="text1"/>
+          <w:sz w:val="20"/>
+          <w:szCs w:val="20"/>
+          <w:lang w:val="en-US"/>
+        </w:rPr>
+        <w:t>Time: 13 P3 Deadline: 24</w:t>
+      </w:r>
+    </w:p>
+    <w:p>
+      <w:pPr>
+        <w:tabs>
+          <w:tab w:val="left" w:pos="560"/>
+          <w:tab w:val="left" w:pos="1120"/>
+          <w:tab w:val="left" w:pos="1680"/>
+          <w:tab w:val="left" w:pos="2240"/>
+          <w:tab w:val="left" w:pos="2800"/>
+          <w:tab w:val="left" w:pos="3360"/>
+          <w:tab w:val="left" w:pos="3920"/>
+          <w:tab w:val="left" w:pos="4480"/>
+          <w:tab w:val="left" w:pos="5040"/>
+          <w:tab w:val="left" w:pos="5600"/>
+          <w:tab w:val="left" w:pos="6160"/>
+          <w:tab w:val="left" w:pos="6720"/>
+        </w:tabs>
+        <w:autoSpaceDE w:val="0"/>
+        <w:autoSpaceDN w:val="0"/>
+        <w:adjustRightInd w:val="0"/>
+        <w:rPr>
+          <w:rFonts w:ascii="Monaco" w:hAnsi="Monaco" w:cs="Monaco"/>
+          <w:color w:val="000000" w:themeColor="text1"/>
+          <w:sz w:val="20"/>
+          <w:szCs w:val="20"/>
+          <w:lang w:val="en-US"/>
+        </w:rPr>
+      </w:pPr>
+      <w:r>
+        <w:rPr>
+          <w:rFonts w:ascii="Monaco" w:hAnsi="Monaco" w:cs="Monaco"/>
+          <w:color w:val="000000" w:themeColor="text1"/>
+          <w:sz w:val="20"/>
+          <w:szCs w:val="20"/>
+          <w:lang w:val="en-US"/>
+        </w:rPr>
+        <w:t>Time: 14 P3 Deadline: 24</w:t>
+      </w:r>
+    </w:p>
+    <w:p>
+      <w:pPr>
+        <w:tabs>
+          <w:tab w:val="left" w:pos="560"/>
+          <w:tab w:val="left" w:pos="1120"/>
+          <w:tab w:val="left" w:pos="1680"/>
+          <w:tab w:val="left" w:pos="2240"/>
+          <w:tab w:val="left" w:pos="2800"/>
+          <w:tab w:val="left" w:pos="3360"/>
+          <w:tab w:val="left" w:pos="3920"/>
+          <w:tab w:val="left" w:pos="4480"/>
+          <w:tab w:val="left" w:pos="5040"/>
+          <w:tab w:val="left" w:pos="5600"/>
+          <w:tab w:val="left" w:pos="6160"/>
+          <w:tab w:val="left" w:pos="6720"/>
+        </w:tabs>
+        <w:autoSpaceDE w:val="0"/>
+        <w:autoSpaceDN w:val="0"/>
+        <w:adjustRightInd w:val="0"/>
+        <w:rPr>
+          <w:rFonts w:ascii="Monaco" w:hAnsi="Monaco" w:cs="Monaco"/>
+          <w:color w:val="000000" w:themeColor="text1"/>
+          <w:sz w:val="20"/>
+          <w:szCs w:val="20"/>
+          <w:lang w:val="en-US"/>
+        </w:rPr>
+      </w:pPr>
+      <w:r>
+        <w:rPr>
+          <w:rFonts w:ascii="Monaco" w:hAnsi="Monaco" w:cs="Monaco"/>
+          <w:color w:val="000000" w:themeColor="text1"/>
+          <w:sz w:val="20"/>
+          <w:szCs w:val="20"/>
+          <w:lang w:val="en-US"/>
+        </w:rPr>
+        <w:t>Time: 15 P3 Deadline: 24</w:t>
+      </w:r>
+    </w:p>
+    <w:p>
+      <w:pPr>
+        <w:tabs>
+          <w:tab w:val="left" w:pos="560"/>
+          <w:tab w:val="left" w:pos="1120"/>
+          <w:tab w:val="left" w:pos="1680"/>
+          <w:tab w:val="left" w:pos="2240"/>
+          <w:tab w:val="left" w:pos="2800"/>
+          <w:tab w:val="left" w:pos="3360"/>
+          <w:tab w:val="left" w:pos="3920"/>
+          <w:tab w:val="left" w:pos="4480"/>
+          <w:tab w:val="left" w:pos="5040"/>
+          <w:tab w:val="left" w:pos="5600"/>
+          <w:tab w:val="left" w:pos="6160"/>
+          <w:tab w:val="left" w:pos="6720"/>
+        </w:tabs>
+        <w:autoSpaceDE w:val="0"/>
+        <w:autoSpaceDN w:val="0"/>
+        <w:adjustRightInd w:val="0"/>
+        <w:rPr>
+          <w:rFonts w:ascii="Monaco" w:hAnsi="Monaco" w:cs="Monaco"/>
+          <w:color w:val="000000" w:themeColor="text1"/>
+          <w:sz w:val="20"/>
+          <w:szCs w:val="20"/>
+          <w:lang w:val="en-US"/>
+        </w:rPr>
+      </w:pPr>
+      <w:r>
+        <w:rPr>
+          <w:rFonts w:ascii="Monaco" w:hAnsi="Monaco" w:cs="Monaco"/>
+          <w:color w:val="000000" w:themeColor="text1"/>
+          <w:sz w:val="20"/>
+          <w:szCs w:val="20"/>
+          <w:lang w:val="en-US"/>
+        </w:rPr>
+        <w:t>Time: 16 P1 Deadline: 20</w:t>
+      </w:r>
+    </w:p>
+    <w:p>
+      <w:pPr>
+        <w:tabs>
+          <w:tab w:val="left" w:pos="560"/>
+          <w:tab w:val="left" w:pos="1120"/>
+          <w:tab w:val="left" w:pos="1680"/>
+          <w:tab w:val="left" w:pos="2240"/>
+          <w:tab w:val="left" w:pos="2800"/>
+          <w:tab w:val="left" w:pos="3360"/>
+          <w:tab w:val="left" w:pos="3920"/>
+          <w:tab w:val="left" w:pos="4480"/>
+          <w:tab w:val="left" w:pos="5040"/>
+          <w:tab w:val="left" w:pos="5600"/>
+          <w:tab w:val="left" w:pos="6160"/>
+          <w:tab w:val="left" w:pos="6720"/>
+        </w:tabs>
+        <w:autoSpaceDE w:val="0"/>
+        <w:autoSpaceDN w:val="0"/>
+        <w:adjustRightInd w:val="0"/>
+        <w:rPr>
+          <w:rFonts w:ascii="Monaco" w:hAnsi="Monaco" w:cs="Monaco"/>
+          <w:color w:val="000000" w:themeColor="text1"/>
+          <w:sz w:val="20"/>
+          <w:szCs w:val="20"/>
+          <w:lang w:val="en-US"/>
+        </w:rPr>
+      </w:pPr>
+      <w:r>
+        <w:rPr>
+          <w:rFonts w:ascii="Monaco" w:hAnsi="Monaco" w:cs="Monaco"/>
+          <w:color w:val="000000" w:themeColor="text1"/>
+          <w:sz w:val="20"/>
+          <w:szCs w:val="20"/>
+          <w:lang w:val="en-US"/>
+        </w:rPr>
+        <w:t>Time: 17 P2 Deadline: 24</w:t>
+      </w:r>
+    </w:p>
+    <w:p>
+      <w:pPr>
+        <w:tabs>
+          <w:tab w:val="left" w:pos="560"/>
+          <w:tab w:val="left" w:pos="1120"/>
+          <w:tab w:val="left" w:pos="1680"/>
+          <w:tab w:val="left" w:pos="2240"/>
+          <w:tab w:val="left" w:pos="2800"/>
+          <w:tab w:val="left" w:pos="3360"/>
+          <w:tab w:val="left" w:pos="3920"/>
+          <w:tab w:val="left" w:pos="4480"/>
+          <w:tab w:val="left" w:pos="5040"/>
+          <w:tab w:val="left" w:pos="5600"/>
+          <w:tab w:val="left" w:pos="6160"/>
+          <w:tab w:val="left" w:pos="6720"/>
+        </w:tabs>
+        <w:autoSpaceDE w:val="0"/>
+        <w:autoSpaceDN w:val="0"/>
+        <w:adjustRightInd w:val="0"/>
+        <w:rPr>
+          <w:rFonts w:ascii="Monaco" w:hAnsi="Monaco" w:cs="Monaco"/>
+          <w:color w:val="000000" w:themeColor="text1"/>
+          <w:sz w:val="20"/>
+          <w:szCs w:val="20"/>
+          <w:lang w:val="en-US"/>
+        </w:rPr>
+      </w:pPr>
+      <w:r>
+        <w:rPr>
+          <w:rFonts w:ascii="Monaco" w:hAnsi="Monaco" w:cs="Monaco"/>
+          <w:color w:val="000000" w:themeColor="text1"/>
+          <w:sz w:val="20"/>
+          <w:szCs w:val="20"/>
+          <w:lang w:val="en-US"/>
+        </w:rPr>
+        <w:t>Time: 18 P2 Deadline: 24</w:t>
+      </w:r>
+    </w:p>
+    <w:p>
+      <w:pPr>
+        <w:tabs>
+          <w:tab w:val="left" w:pos="560"/>
+          <w:tab w:val="left" w:pos="1120"/>
+          <w:tab w:val="left" w:pos="1680"/>
+          <w:tab w:val="left" w:pos="2240"/>
+          <w:tab w:val="left" w:pos="2800"/>
+          <w:tab w:val="left" w:pos="3360"/>
+          <w:tab w:val="left" w:pos="3920"/>
+          <w:tab w:val="left" w:pos="4480"/>
+          <w:tab w:val="left" w:pos="5040"/>
+          <w:tab w:val="left" w:pos="5600"/>
+          <w:tab w:val="left" w:pos="6160"/>
+          <w:tab w:val="left" w:pos="6720"/>
+        </w:tabs>
+        <w:autoSpaceDE w:val="0"/>
+        <w:autoSpaceDN w:val="0"/>
+        <w:adjustRightInd w:val="0"/>
+        <w:rPr>
+          <w:rFonts w:ascii="Monaco" w:hAnsi="Monaco" w:cs="Monaco"/>
+          <w:color w:val="000000" w:themeColor="text1"/>
+          <w:sz w:val="20"/>
+          <w:szCs w:val="20"/>
+          <w:lang w:val="en-US"/>
+        </w:rPr>
+      </w:pPr>
+      <w:r>
+        <w:rPr>
+          <w:rFonts w:ascii="Monaco" w:hAnsi="Monaco" w:cs="Monaco"/>
+          <w:color w:val="000000" w:themeColor="text1"/>
+          <w:sz w:val="20"/>
+          <w:szCs w:val="20"/>
+          <w:lang w:val="en-US"/>
+        </w:rPr>
+        <w:t>Time: 19 ---</w:t>
+      </w:r>
+    </w:p>
+    <w:p>
+      <w:pPr>
+        <w:tabs>
+          <w:tab w:val="left" w:pos="560"/>
+          <w:tab w:val="left" w:pos="1120"/>
+          <w:tab w:val="left" w:pos="1680"/>
+          <w:tab w:val="left" w:pos="2240"/>
+          <w:tab w:val="left" w:pos="2800"/>
+          <w:tab w:val="left" w:pos="3360"/>
+          <w:tab w:val="left" w:pos="3920"/>
+          <w:tab w:val="left" w:pos="4480"/>
+          <w:tab w:val="left" w:pos="5040"/>
+          <w:tab w:val="left" w:pos="5600"/>
+          <w:tab w:val="left" w:pos="6160"/>
+          <w:tab w:val="left" w:pos="6720"/>
+        </w:tabs>
+        <w:autoSpaceDE w:val="0"/>
+        <w:autoSpaceDN w:val="0"/>
+        <w:adjustRightInd w:val="0"/>
+        <w:rPr>
+          <w:rFonts w:ascii="Monaco" w:hAnsi="Monaco" w:cs="Monaco"/>
+          <w:color w:val="000000" w:themeColor="text1"/>
+          <w:sz w:val="20"/>
+          <w:szCs w:val="20"/>
+          <w:lang w:val="en-US"/>
+        </w:rPr>
+      </w:pPr>
+      <w:r>
+        <w:rPr>
+          <w:rFonts w:ascii="Monaco" w:hAnsi="Monaco" w:cs="Monaco"/>
+          <w:color w:val="000000" w:themeColor="text1"/>
+          <w:sz w:val="20"/>
+          <w:szCs w:val="20"/>
+          <w:lang w:val="en-US"/>
+        </w:rPr>
+        <w:t>Time: 20 P1 Deadline: 24</w:t>
+      </w:r>
+    </w:p>
+    <w:p>
+      <w:pPr>
+        <w:tabs>
+          <w:tab w:val="left" w:pos="560"/>
+          <w:tab w:val="left" w:pos="1120"/>
+          <w:tab w:val="left" w:pos="1680"/>
+          <w:tab w:val="left" w:pos="2240"/>
+          <w:tab w:val="left" w:pos="2800"/>
+          <w:tab w:val="left" w:pos="3360"/>
+          <w:tab w:val="left" w:pos="3920"/>
+          <w:tab w:val="left" w:pos="4480"/>
+          <w:tab w:val="left" w:pos="5040"/>
+          <w:tab w:val="left" w:pos="5600"/>
+          <w:tab w:val="left" w:pos="6160"/>
+          <w:tab w:val="left" w:pos="6720"/>
+        </w:tabs>
+        <w:autoSpaceDE w:val="0"/>
+        <w:autoSpaceDN w:val="0"/>
+        <w:adjustRightInd w:val="0"/>
+        <w:rPr>
+          <w:rFonts w:ascii="Monaco" w:hAnsi="Monaco" w:cs="Monaco"/>
+          <w:color w:val="000000" w:themeColor="text1"/>
+          <w:sz w:val="20"/>
+          <w:szCs w:val="20"/>
+          <w:lang w:val="en-US"/>
+        </w:rPr>
+      </w:pPr>
+      <w:r>
+        <w:rPr>
+          <w:rFonts w:ascii="Monaco" w:hAnsi="Monaco" w:cs="Monaco"/>
+          <w:color w:val="000000" w:themeColor="text1"/>
+          <w:sz w:val="20"/>
+          <w:szCs w:val="20"/>
+          <w:lang w:val="en-US"/>
+        </w:rPr>
+        <w:lastRenderedPageBreak/>
+        <w:t>Time: 21 ---</w:t>
+      </w:r>
+    </w:p>
+    <w:p>
+      <w:pPr>
+        <w:tabs>
+          <w:tab w:val="left" w:pos="560"/>
+          <w:tab w:val="left" w:pos="1120"/>
+          <w:tab w:val="left" w:pos="1680"/>
+          <w:tab w:val="left" w:pos="2240"/>
+          <w:tab w:val="left" w:pos="2800"/>
+          <w:tab w:val="left" w:pos="3360"/>
+          <w:tab w:val="left" w:pos="3920"/>
+          <w:tab w:val="left" w:pos="4480"/>
+          <w:tab w:val="left" w:pos="5040"/>
+          <w:tab w:val="left" w:pos="5600"/>
+          <w:tab w:val="left" w:pos="6160"/>
+          <w:tab w:val="left" w:pos="6720"/>
+        </w:tabs>
+        <w:autoSpaceDE w:val="0"/>
+        <w:autoSpaceDN w:val="0"/>
+        <w:adjustRightInd w:val="0"/>
+        <w:rPr>
+          <w:rFonts w:ascii="Monaco" w:hAnsi="Monaco" w:cs="Monaco"/>
+          <w:color w:val="000000" w:themeColor="text1"/>
+          <w:sz w:val="20"/>
+          <w:szCs w:val="20"/>
+          <w:lang w:val="en-US"/>
+        </w:rPr>
+      </w:pPr>
+      <w:r>
+        <w:rPr>
+          <w:rFonts w:ascii="Monaco" w:hAnsi="Monaco" w:cs="Monaco"/>
+          <w:color w:val="000000" w:themeColor="text1"/>
+          <w:sz w:val="20"/>
+          <w:szCs w:val="20"/>
+          <w:lang w:val="en-US"/>
+        </w:rPr>
+        <w:t>Time: 22 ---</w:t>
+      </w:r>
+    </w:p>
+    <w:p>
+      <w:pPr>
+        <w:tabs>
+          <w:tab w:val="left" w:pos="560"/>
+          <w:tab w:val="left" w:pos="1120"/>
+          <w:tab w:val="left" w:pos="1680"/>
+          <w:tab w:val="left" w:pos="2240"/>
+          <w:tab w:val="left" w:pos="2800"/>
+          <w:tab w:val="left" w:pos="3360"/>
+          <w:tab w:val="left" w:pos="3920"/>
+          <w:tab w:val="left" w:pos="4480"/>
+          <w:tab w:val="left" w:pos="5040"/>
+          <w:tab w:val="left" w:pos="5600"/>
+          <w:tab w:val="left" w:pos="6160"/>
+          <w:tab w:val="left" w:pos="6720"/>
+        </w:tabs>
+        <w:autoSpaceDE w:val="0"/>
+        <w:autoSpaceDN w:val="0"/>
+        <w:adjustRightInd w:val="0"/>
+        <w:rPr>
+          <w:rFonts w:ascii="Monaco" w:hAnsi="Monaco" w:cs="Monaco"/>
+          <w:color w:val="000000" w:themeColor="text1"/>
+          <w:sz w:val="20"/>
+          <w:szCs w:val="20"/>
+          <w:lang w:val="en-US"/>
+        </w:rPr>
+      </w:pPr>
+      <w:r>
+        <w:rPr>
+          <w:rFonts w:ascii="Monaco" w:hAnsi="Monaco" w:cs="Monaco"/>
+          <w:color w:val="000000" w:themeColor="text1"/>
+          <w:sz w:val="20"/>
+          <w:szCs w:val="20"/>
+          <w:lang w:val="en-US"/>
+        </w:rPr>
+        <w:t>Time: 23 ---</w:t>
+      </w:r>
+    </w:p>
+    <w:p>
+      <w:pPr>
+        <w:tabs>
+          <w:tab w:val="left" w:pos="560"/>
+          <w:tab w:val="left" w:pos="1120"/>
+          <w:tab w:val="left" w:pos="1680"/>
+          <w:tab w:val="left" w:pos="2240"/>
+          <w:tab w:val="left" w:pos="2800"/>
+          <w:tab w:val="left" w:pos="3360"/>
+          <w:tab w:val="left" w:pos="3920"/>
+          <w:tab w:val="left" w:pos="4480"/>
+          <w:tab w:val="left" w:pos="5040"/>
+          <w:tab w:val="left" w:pos="5600"/>
+          <w:tab w:val="left" w:pos="6160"/>
+          <w:tab w:val="left" w:pos="6720"/>
+        </w:tabs>
+        <w:autoSpaceDE w:val="0"/>
+        <w:autoSpaceDN w:val="0"/>
+        <w:adjustRightInd w:val="0"/>
+        <w:rPr>
+          <w:rFonts w:ascii="Monaco" w:hAnsi="Monaco" w:cs="Monaco"/>
+          <w:color w:val="000000" w:themeColor="text1"/>
+          <w:sz w:val="20"/>
+          <w:szCs w:val="20"/>
+          <w:lang w:val="en-US"/>
+        </w:rPr>
+      </w:pPr>
+      <w:r>
+        <w:rPr>
+          <w:rFonts w:ascii="Monaco" w:hAnsi="Monaco" w:cs="Monaco"/>
+          <w:color w:val="000000" w:themeColor="text1"/>
+          <w:sz w:val="20"/>
+          <w:szCs w:val="20"/>
+          <w:lang w:val="en-US"/>
+        </w:rPr>
+        <w:t>Time: 24 P1 Deadline: 28</w:t>
+      </w:r>
+    </w:p>
+    <w:p>
+      <w:pPr>
+        <w:tabs>
+          <w:tab w:val="left" w:pos="560"/>
+          <w:tab w:val="left" w:pos="1120"/>
+          <w:tab w:val="left" w:pos="1680"/>
+          <w:tab w:val="left" w:pos="2240"/>
+          <w:tab w:val="left" w:pos="2800"/>
+          <w:tab w:val="left" w:pos="3360"/>
+          <w:tab w:val="left" w:pos="3920"/>
+          <w:tab w:val="left" w:pos="4480"/>
+          <w:tab w:val="left" w:pos="5040"/>
+          <w:tab w:val="left" w:pos="5600"/>
+          <w:tab w:val="left" w:pos="6160"/>
+          <w:tab w:val="left" w:pos="6720"/>
+        </w:tabs>
+        <w:autoSpaceDE w:val="0"/>
+        <w:autoSpaceDN w:val="0"/>
+        <w:adjustRightInd w:val="0"/>
+        <w:rPr>
+          <w:rFonts w:ascii="Monaco" w:hAnsi="Monaco" w:cs="Monaco"/>
+          <w:color w:val="000000" w:themeColor="text1"/>
+          <w:sz w:val="20"/>
+          <w:szCs w:val="20"/>
+          <w:lang w:val="en-US"/>
+        </w:rPr>
+      </w:pPr>
+      <w:r>
+        <w:rPr>
+          <w:rFonts w:ascii="Monaco" w:hAnsi="Monaco" w:cs="Monaco"/>
+          <w:color w:val="000000" w:themeColor="text1"/>
+          <w:sz w:val="20"/>
+          <w:szCs w:val="20"/>
+          <w:lang w:val="en-US"/>
+        </w:rPr>
+        <w:t>Time: 25 P2 Deadline: 32</w:t>
+      </w:r>
+    </w:p>
+    <w:p>
+      <w:pPr>
+        <w:tabs>
+          <w:tab w:val="left" w:pos="560"/>
+          <w:tab w:val="left" w:pos="1120"/>
+          <w:tab w:val="left" w:pos="1680"/>
+          <w:tab w:val="left" w:pos="2240"/>
+          <w:tab w:val="left" w:pos="2800"/>
+          <w:tab w:val="left" w:pos="3360"/>
+          <w:tab w:val="left" w:pos="3920"/>
+          <w:tab w:val="left" w:pos="4480"/>
+          <w:tab w:val="left" w:pos="5040"/>
+          <w:tab w:val="left" w:pos="5600"/>
+          <w:tab w:val="left" w:pos="6160"/>
+          <w:tab w:val="left" w:pos="6720"/>
+        </w:tabs>
+        <w:autoSpaceDE w:val="0"/>
+        <w:autoSpaceDN w:val="0"/>
+        <w:adjustRightInd w:val="0"/>
+        <w:rPr>
+          <w:rFonts w:ascii="Monaco" w:hAnsi="Monaco" w:cs="Monaco"/>
+          <w:color w:val="000000" w:themeColor="text1"/>
+          <w:sz w:val="20"/>
+          <w:szCs w:val="20"/>
+          <w:lang w:val="en-US"/>
+        </w:rPr>
+      </w:pPr>
+      <w:r>
+        <w:rPr>
+          <w:rFonts w:ascii="Monaco" w:hAnsi="Monaco" w:cs="Monaco"/>
+          <w:color w:val="000000" w:themeColor="text1"/>
+          <w:sz w:val="20"/>
+          <w:szCs w:val="20"/>
+          <w:lang w:val="en-US"/>
+        </w:rPr>
+        <w:t>Time: 26 P2 Deadline: 32</w:t>
+      </w:r>
+    </w:p>
+    <w:p>
+      <w:pPr>
+        <w:tabs>
+          <w:tab w:val="left" w:pos="560"/>
+          <w:tab w:val="left" w:pos="1120"/>
+          <w:tab w:val="left" w:pos="1680"/>
+          <w:tab w:val="left" w:pos="2240"/>
+          <w:tab w:val="left" w:pos="2800"/>
+          <w:tab w:val="left" w:pos="3360"/>
+          <w:tab w:val="left" w:pos="3920"/>
+          <w:tab w:val="left" w:pos="4480"/>
+          <w:tab w:val="left" w:pos="5040"/>
+          <w:tab w:val="left" w:pos="5600"/>
+          <w:tab w:val="left" w:pos="6160"/>
+          <w:tab w:val="left" w:pos="6720"/>
+        </w:tabs>
+        <w:autoSpaceDE w:val="0"/>
+        <w:autoSpaceDN w:val="0"/>
+        <w:adjustRightInd w:val="0"/>
+        <w:rPr>
+          <w:rFonts w:ascii="Monaco" w:hAnsi="Monaco" w:cs="Monaco"/>
+          <w:color w:val="000000" w:themeColor="text1"/>
+          <w:sz w:val="20"/>
+          <w:szCs w:val="20"/>
+          <w:lang w:val="en-US"/>
+        </w:rPr>
+      </w:pPr>
+      <w:r>
+        <w:rPr>
+          <w:rFonts w:ascii="Monaco" w:hAnsi="Monaco" w:cs="Monaco"/>
+          <w:color w:val="000000" w:themeColor="text1"/>
+          <w:sz w:val="20"/>
+          <w:szCs w:val="20"/>
+          <w:lang w:val="en-US"/>
+        </w:rPr>
+        <w:t>Time: 27 P3 Deadline: 36</w:t>
+      </w:r>
+    </w:p>
+    <w:p>
+      <w:pPr>
+        <w:tabs>
+          <w:tab w:val="left" w:pos="560"/>
+          <w:tab w:val="left" w:pos="1120"/>
+          <w:tab w:val="left" w:pos="1680"/>
+          <w:tab w:val="left" w:pos="2240"/>
+          <w:tab w:val="left" w:pos="2800"/>
+          <w:tab w:val="left" w:pos="3360"/>
+          <w:tab w:val="left" w:pos="3920"/>
+          <w:tab w:val="left" w:pos="4480"/>
+          <w:tab w:val="left" w:pos="5040"/>
+          <w:tab w:val="left" w:pos="5600"/>
+          <w:tab w:val="left" w:pos="6160"/>
+          <w:tab w:val="left" w:pos="6720"/>
+        </w:tabs>
+        <w:autoSpaceDE w:val="0"/>
+        <w:autoSpaceDN w:val="0"/>
+        <w:adjustRightInd w:val="0"/>
+        <w:rPr>
+          <w:rFonts w:ascii="Monaco" w:hAnsi="Monaco" w:cs="Monaco"/>
+          <w:color w:val="000000" w:themeColor="text1"/>
+          <w:sz w:val="20"/>
+          <w:szCs w:val="20"/>
+          <w:lang w:val="en-US"/>
+        </w:rPr>
+      </w:pPr>
+    </w:p>
+    <w:p>
+      <w:pPr>
+        <w:tabs>
+          <w:tab w:val="left" w:pos="560"/>
+          <w:tab w:val="left" w:pos="1120"/>
+          <w:tab w:val="left" w:pos="1680"/>
+          <w:tab w:val="left" w:pos="2240"/>
+          <w:tab w:val="left" w:pos="2800"/>
+          <w:tab w:val="left" w:pos="3360"/>
+          <w:tab w:val="left" w:pos="3920"/>
+          <w:tab w:val="left" w:pos="4480"/>
+          <w:tab w:val="left" w:pos="5040"/>
+          <w:tab w:val="left" w:pos="5600"/>
+          <w:tab w:val="left" w:pos="6160"/>
+          <w:tab w:val="left" w:pos="6720"/>
+        </w:tabs>
+        <w:autoSpaceDE w:val="0"/>
+        <w:autoSpaceDN w:val="0"/>
+        <w:adjustRightInd w:val="0"/>
+        <w:rPr>
+          <w:rFonts w:ascii="Monaco" w:hAnsi="Monaco" w:cs="Monaco"/>
+          <w:color w:val="000000" w:themeColor="text1"/>
+          <w:sz w:val="20"/>
+          <w:szCs w:val="20"/>
+          <w:lang w:val="en-US"/>
+        </w:rPr>
+      </w:pPr>
+      <w:r>
+        <w:rPr>
+          <w:rFonts w:ascii="Monaco" w:hAnsi="Monaco" w:cs="Monaco"/>
+          <w:color w:val="000000" w:themeColor="text1"/>
+          <w:sz w:val="20"/>
+          <w:szCs w:val="20"/>
+          <w:lang w:val="en-US"/>
+        </w:rPr>
+        <w:t>====== Pre-Emption ======</w:t>
+      </w:r>
+    </w:p>
+    <w:p>
+      <w:pPr>
+        <w:tabs>
+          <w:tab w:val="left" w:pos="560"/>
+          <w:tab w:val="left" w:pos="1120"/>
+          <w:tab w:val="left" w:pos="1680"/>
+          <w:tab w:val="left" w:pos="2240"/>
+          <w:tab w:val="left" w:pos="2800"/>
+          <w:tab w:val="left" w:pos="3360"/>
+          <w:tab w:val="left" w:pos="3920"/>
+          <w:tab w:val="left" w:pos="4480"/>
+          <w:tab w:val="left" w:pos="5040"/>
+          <w:tab w:val="left" w:pos="5600"/>
+          <w:tab w:val="left" w:pos="6160"/>
+          <w:tab w:val="left" w:pos="6720"/>
+        </w:tabs>
+        <w:autoSpaceDE w:val="0"/>
+        <w:autoSpaceDN w:val="0"/>
+        <w:adjustRightInd w:val="0"/>
+        <w:rPr>
+          <w:rFonts w:ascii="Monaco" w:hAnsi="Monaco" w:cs="Monaco"/>
+          <w:color w:val="000000" w:themeColor="text1"/>
+          <w:sz w:val="20"/>
+          <w:szCs w:val="20"/>
+          <w:lang w:val="en-US"/>
+        </w:rPr>
+      </w:pPr>
+    </w:p>
+    <w:p>
+      <w:pPr>
+        <w:tabs>
+          <w:tab w:val="left" w:pos="560"/>
+          <w:tab w:val="left" w:pos="1120"/>
+          <w:tab w:val="left" w:pos="1680"/>
+          <w:tab w:val="left" w:pos="2240"/>
+          <w:tab w:val="left" w:pos="2800"/>
+          <w:tab w:val="left" w:pos="3360"/>
+          <w:tab w:val="left" w:pos="3920"/>
+          <w:tab w:val="left" w:pos="4480"/>
+          <w:tab w:val="left" w:pos="5040"/>
+          <w:tab w:val="left" w:pos="5600"/>
+          <w:tab w:val="left" w:pos="6160"/>
+          <w:tab w:val="left" w:pos="6720"/>
+        </w:tabs>
+        <w:autoSpaceDE w:val="0"/>
+        <w:autoSpaceDN w:val="0"/>
+        <w:adjustRightInd w:val="0"/>
+        <w:rPr>
+          <w:rFonts w:ascii="Monaco" w:hAnsi="Monaco" w:cs="Monaco"/>
+          <w:color w:val="000000" w:themeColor="text1"/>
+          <w:sz w:val="20"/>
+          <w:szCs w:val="20"/>
+          <w:lang w:val="en-US"/>
+        </w:rPr>
+      </w:pPr>
+      <w:r>
+        <w:rPr>
+          <w:rFonts w:ascii="Monaco" w:hAnsi="Monaco" w:cs="Monaco"/>
+          <w:color w:val="000000" w:themeColor="text1"/>
+          <w:sz w:val="20"/>
+          <w:szCs w:val="20"/>
+          <w:lang w:val="en-US"/>
+        </w:rPr>
+        <w:t>Time: 28 P1 Deadline: 32</w:t>
+      </w:r>
+    </w:p>
+    <w:p>
+      <w:pPr>
+        <w:tabs>
+          <w:tab w:val="left" w:pos="560"/>
+          <w:tab w:val="left" w:pos="1120"/>
+          <w:tab w:val="left" w:pos="1680"/>
+          <w:tab w:val="left" w:pos="2240"/>
+          <w:tab w:val="left" w:pos="2800"/>
+          <w:tab w:val="left" w:pos="3360"/>
+          <w:tab w:val="left" w:pos="3920"/>
+          <w:tab w:val="left" w:pos="4480"/>
+          <w:tab w:val="left" w:pos="5040"/>
+          <w:tab w:val="left" w:pos="5600"/>
+          <w:tab w:val="left" w:pos="6160"/>
+          <w:tab w:val="left" w:pos="6720"/>
+        </w:tabs>
+        <w:autoSpaceDE w:val="0"/>
+        <w:autoSpaceDN w:val="0"/>
+        <w:adjustRightInd w:val="0"/>
+        <w:rPr>
+          <w:rFonts w:ascii="Monaco" w:hAnsi="Monaco" w:cs="Monaco"/>
+          <w:color w:val="000000" w:themeColor="text1"/>
+          <w:sz w:val="20"/>
+          <w:szCs w:val="20"/>
+          <w:lang w:val="en-US"/>
+        </w:rPr>
+      </w:pPr>
+      <w:r>
+        <w:rPr>
+          <w:rFonts w:ascii="Monaco" w:hAnsi="Monaco" w:cs="Monaco"/>
+          <w:color w:val="000000" w:themeColor="text1"/>
+          <w:sz w:val="20"/>
+          <w:szCs w:val="20"/>
+          <w:lang w:val="en-US"/>
+        </w:rPr>
+        <w:t>Time: 29 P3 Deadline: 36</w:t>
+      </w:r>
+    </w:p>
+    <w:p>
+      <w:pPr>
+        <w:tabs>
+          <w:tab w:val="left" w:pos="560"/>
+          <w:tab w:val="left" w:pos="1120"/>
+          <w:tab w:val="left" w:pos="1680"/>
+          <w:tab w:val="left" w:pos="2240"/>
+          <w:tab w:val="left" w:pos="2800"/>
+          <w:tab w:val="left" w:pos="3360"/>
+          <w:tab w:val="left" w:pos="3920"/>
+          <w:tab w:val="left" w:pos="4480"/>
+          <w:tab w:val="left" w:pos="5040"/>
+          <w:tab w:val="left" w:pos="5600"/>
+          <w:tab w:val="left" w:pos="6160"/>
+          <w:tab w:val="left" w:pos="6720"/>
+        </w:tabs>
+        <w:autoSpaceDE w:val="0"/>
+        <w:autoSpaceDN w:val="0"/>
+        <w:adjustRightInd w:val="0"/>
+        <w:rPr>
+          <w:rFonts w:ascii="Monaco" w:hAnsi="Monaco" w:cs="Monaco"/>
+          <w:color w:val="000000" w:themeColor="text1"/>
+          <w:sz w:val="20"/>
+          <w:szCs w:val="20"/>
+          <w:lang w:val="en-US"/>
+        </w:rPr>
+      </w:pPr>
+      <w:r>
+        <w:rPr>
+          <w:rFonts w:ascii="Monaco" w:hAnsi="Monaco" w:cs="Monaco"/>
+          <w:color w:val="000000" w:themeColor="text1"/>
+          <w:sz w:val="20"/>
+          <w:szCs w:val="20"/>
+          <w:lang w:val="en-US"/>
+        </w:rPr>
+        <w:t>Time: 30 P3 Deadline: 36</w:t>
+      </w:r>
+    </w:p>
+    <w:p>
+      <w:pPr>
+        <w:tabs>
+          <w:tab w:val="left" w:pos="560"/>
+          <w:tab w:val="left" w:pos="1120"/>
+          <w:tab w:val="left" w:pos="1680"/>
+          <w:tab w:val="left" w:pos="2240"/>
+          <w:tab w:val="left" w:pos="2800"/>
+          <w:tab w:val="left" w:pos="3360"/>
+          <w:tab w:val="left" w:pos="3920"/>
+          <w:tab w:val="left" w:pos="4480"/>
+          <w:tab w:val="left" w:pos="5040"/>
+          <w:tab w:val="left" w:pos="5600"/>
+          <w:tab w:val="left" w:pos="6160"/>
+          <w:tab w:val="left" w:pos="6720"/>
+        </w:tabs>
+        <w:autoSpaceDE w:val="0"/>
+        <w:autoSpaceDN w:val="0"/>
+        <w:adjustRightInd w:val="0"/>
+        <w:rPr>
+          <w:rFonts w:ascii="Monaco" w:hAnsi="Monaco" w:cs="Monaco"/>
+          <w:color w:val="000000" w:themeColor="text1"/>
+          <w:sz w:val="20"/>
+          <w:szCs w:val="20"/>
+          <w:lang w:val="en-US"/>
+        </w:rPr>
+      </w:pPr>
+      <w:r>
+        <w:rPr>
+          <w:rFonts w:ascii="Monaco" w:hAnsi="Monaco" w:cs="Monaco"/>
+          <w:color w:val="000000" w:themeColor="text1"/>
+          <w:sz w:val="20"/>
+          <w:szCs w:val="20"/>
+          <w:lang w:val="en-US"/>
+        </w:rPr>
+        <w:t>Time: 31 ---</w:t>
+      </w:r>
+    </w:p>
+    <w:p>
+      <w:pPr>
+        <w:tabs>
+          <w:tab w:val="left" w:pos="560"/>
+          <w:tab w:val="left" w:pos="1120"/>
+          <w:tab w:val="left" w:pos="1680"/>
+          <w:tab w:val="left" w:pos="2240"/>
+          <w:tab w:val="left" w:pos="2800"/>
+          <w:tab w:val="left" w:pos="3360"/>
+          <w:tab w:val="left" w:pos="3920"/>
+          <w:tab w:val="left" w:pos="4480"/>
+          <w:tab w:val="left" w:pos="5040"/>
+          <w:tab w:val="left" w:pos="5600"/>
+          <w:tab w:val="left" w:pos="6160"/>
+          <w:tab w:val="left" w:pos="6720"/>
+        </w:tabs>
+        <w:autoSpaceDE w:val="0"/>
+        <w:autoSpaceDN w:val="0"/>
+        <w:adjustRightInd w:val="0"/>
+        <w:rPr>
+          <w:rFonts w:ascii="Monaco" w:hAnsi="Monaco" w:cs="Monaco"/>
+          <w:color w:val="000000" w:themeColor="text1"/>
+          <w:sz w:val="20"/>
+          <w:szCs w:val="20"/>
+          <w:lang w:val="en-US"/>
+        </w:rPr>
+      </w:pPr>
+      <w:r>
+        <w:rPr>
+          <w:rFonts w:ascii="Monaco" w:hAnsi="Monaco" w:cs="Monaco"/>
+          <w:color w:val="000000" w:themeColor="text1"/>
+          <w:sz w:val="20"/>
+          <w:szCs w:val="20"/>
+          <w:lang w:val="en-US"/>
+        </w:rPr>
+        <w:t>Time: 32 P1 Deadline: 36</w:t>
+      </w:r>
+    </w:p>
+    <w:p>
+      <w:pPr>
+        <w:tabs>
+          <w:tab w:val="left" w:pos="560"/>
+          <w:tab w:val="left" w:pos="1120"/>
+          <w:tab w:val="left" w:pos="1680"/>
+          <w:tab w:val="left" w:pos="2240"/>
+          <w:tab w:val="left" w:pos="2800"/>
+          <w:tab w:val="left" w:pos="3360"/>
+          <w:tab w:val="left" w:pos="3920"/>
+          <w:tab w:val="left" w:pos="4480"/>
+          <w:tab w:val="left" w:pos="5040"/>
+          <w:tab w:val="left" w:pos="5600"/>
+          <w:tab w:val="left" w:pos="6160"/>
+          <w:tab w:val="left" w:pos="6720"/>
+        </w:tabs>
+        <w:autoSpaceDE w:val="0"/>
+        <w:autoSpaceDN w:val="0"/>
+        <w:adjustRightInd w:val="0"/>
+        <w:rPr>
+          <w:rFonts w:ascii="Monaco" w:hAnsi="Monaco" w:cs="Monaco"/>
+          <w:color w:val="000000" w:themeColor="text1"/>
+          <w:sz w:val="20"/>
+          <w:szCs w:val="20"/>
+          <w:lang w:val="en-US"/>
+        </w:rPr>
+      </w:pPr>
+      <w:r>
+        <w:rPr>
+          <w:rFonts w:ascii="Monaco" w:hAnsi="Monaco" w:cs="Monaco"/>
+          <w:color w:val="000000" w:themeColor="text1"/>
+          <w:sz w:val="20"/>
+          <w:szCs w:val="20"/>
+          <w:lang w:val="en-US"/>
+        </w:rPr>
+        <w:t>Time: 33 P2 Deadline: 40</w:t>
+      </w:r>
+    </w:p>
+    <w:p>
+      <w:pPr>
+        <w:tabs>
+          <w:tab w:val="left" w:pos="560"/>
+          <w:tab w:val="left" w:pos="1120"/>
+          <w:tab w:val="left" w:pos="1680"/>
+          <w:tab w:val="left" w:pos="2240"/>
+          <w:tab w:val="left" w:pos="2800"/>
+          <w:tab w:val="left" w:pos="3360"/>
+          <w:tab w:val="left" w:pos="3920"/>
+          <w:tab w:val="left" w:pos="4480"/>
+          <w:tab w:val="left" w:pos="5040"/>
+          <w:tab w:val="left" w:pos="5600"/>
+          <w:tab w:val="left" w:pos="6160"/>
+          <w:tab w:val="left" w:pos="6720"/>
+        </w:tabs>
+        <w:autoSpaceDE w:val="0"/>
+        <w:autoSpaceDN w:val="0"/>
+        <w:adjustRightInd w:val="0"/>
+        <w:rPr>
+          <w:rFonts w:ascii="Monaco" w:hAnsi="Monaco" w:cs="Monaco"/>
+          <w:color w:val="000000" w:themeColor="text1"/>
+          <w:sz w:val="20"/>
+          <w:szCs w:val="20"/>
+          <w:lang w:val="en-US"/>
+        </w:rPr>
+      </w:pPr>
+      <w:r>
+        <w:rPr>
+          <w:rFonts w:ascii="Monaco" w:hAnsi="Monaco" w:cs="Monaco"/>
+          <w:color w:val="000000" w:themeColor="text1"/>
+          <w:sz w:val="20"/>
+          <w:szCs w:val="20"/>
+          <w:lang w:val="en-US"/>
+        </w:rPr>
+        <w:t>Time: 34 P2 Deadline: 40</w:t>
+      </w:r>
+    </w:p>
+    <w:p>
+      <w:pPr>
+        <w:tabs>
+          <w:tab w:val="left" w:pos="560"/>
+          <w:tab w:val="left" w:pos="1120"/>
+          <w:tab w:val="left" w:pos="1680"/>
+          <w:tab w:val="left" w:pos="2240"/>
+          <w:tab w:val="left" w:pos="2800"/>
+          <w:tab w:val="left" w:pos="3360"/>
+          <w:tab w:val="left" w:pos="3920"/>
+          <w:tab w:val="left" w:pos="4480"/>
+          <w:tab w:val="left" w:pos="5040"/>
+          <w:tab w:val="left" w:pos="5600"/>
+          <w:tab w:val="left" w:pos="6160"/>
+          <w:tab w:val="left" w:pos="6720"/>
+        </w:tabs>
+        <w:autoSpaceDE w:val="0"/>
+        <w:autoSpaceDN w:val="0"/>
+        <w:adjustRightInd w:val="0"/>
+        <w:rPr>
+          <w:rFonts w:ascii="Monaco" w:hAnsi="Monaco" w:cs="Monaco"/>
+          <w:color w:val="000000" w:themeColor="text1"/>
+          <w:sz w:val="20"/>
+          <w:szCs w:val="20"/>
+          <w:lang w:val="en-US"/>
+        </w:rPr>
+      </w:pPr>
+      <w:r>
+        <w:rPr>
+          <w:rFonts w:ascii="Monaco" w:hAnsi="Monaco" w:cs="Monaco"/>
+          <w:color w:val="000000" w:themeColor="text1"/>
+          <w:sz w:val="20"/>
+          <w:szCs w:val="20"/>
+          <w:lang w:val="en-US"/>
+        </w:rPr>
+        <w:t>Time: 35 ---</w:t>
+      </w:r>
+    </w:p>
+    <w:p>
+      <w:pPr>
+        <w:tabs>
+          <w:tab w:val="left" w:pos="560"/>
+          <w:tab w:val="left" w:pos="1120"/>
+          <w:tab w:val="left" w:pos="1680"/>
+          <w:tab w:val="left" w:pos="2240"/>
+          <w:tab w:val="left" w:pos="2800"/>
+          <w:tab w:val="left" w:pos="3360"/>
+          <w:tab w:val="left" w:pos="3920"/>
+          <w:tab w:val="left" w:pos="4480"/>
+          <w:tab w:val="left" w:pos="5040"/>
+          <w:tab w:val="left" w:pos="5600"/>
+          <w:tab w:val="left" w:pos="6160"/>
+          <w:tab w:val="left" w:pos="6720"/>
+        </w:tabs>
+        <w:autoSpaceDE w:val="0"/>
+        <w:autoSpaceDN w:val="0"/>
+        <w:adjustRightInd w:val="0"/>
+        <w:rPr>
+          <w:rFonts w:ascii="Monaco" w:hAnsi="Monaco" w:cs="Monaco"/>
+          <w:color w:val="000000" w:themeColor="text1"/>
+          <w:sz w:val="20"/>
+          <w:szCs w:val="20"/>
+          <w:lang w:val="en-US"/>
+        </w:rPr>
+      </w:pPr>
+      <w:r>
+        <w:rPr>
+          <w:rFonts w:ascii="Monaco" w:hAnsi="Monaco" w:cs="Monaco"/>
+          <w:color w:val="000000" w:themeColor="text1"/>
+          <w:sz w:val="20"/>
+          <w:szCs w:val="20"/>
+          <w:lang w:val="en-US"/>
+        </w:rPr>
+        <w:t>Time: 36 P1 Deadline: 40</w:t>
+      </w:r>
+    </w:p>
+    <w:p>
+      <w:pPr>
+        <w:tabs>
+          <w:tab w:val="left" w:pos="560"/>
+          <w:tab w:val="left" w:pos="1120"/>
+          <w:tab w:val="left" w:pos="1680"/>
+          <w:tab w:val="left" w:pos="2240"/>
+          <w:tab w:val="left" w:pos="2800"/>
+          <w:tab w:val="left" w:pos="3360"/>
+          <w:tab w:val="left" w:pos="3920"/>
+          <w:tab w:val="left" w:pos="4480"/>
+          <w:tab w:val="left" w:pos="5040"/>
+          <w:tab w:val="left" w:pos="5600"/>
+          <w:tab w:val="left" w:pos="6160"/>
+          <w:tab w:val="left" w:pos="6720"/>
+        </w:tabs>
+        <w:autoSpaceDE w:val="0"/>
+        <w:autoSpaceDN w:val="0"/>
+        <w:adjustRightInd w:val="0"/>
+        <w:rPr>
+          <w:rFonts w:ascii="Monaco" w:hAnsi="Monaco" w:cs="Monaco"/>
+          <w:color w:val="000000" w:themeColor="text1"/>
+          <w:sz w:val="20"/>
+          <w:szCs w:val="20"/>
+          <w:lang w:val="en-US"/>
+        </w:rPr>
+      </w:pPr>
+      <w:r>
+        <w:rPr>
+          <w:rFonts w:ascii="Monaco" w:hAnsi="Monaco" w:cs="Monaco"/>
+          <w:color w:val="000000" w:themeColor="text1"/>
+          <w:sz w:val="20"/>
+          <w:szCs w:val="20"/>
+          <w:lang w:val="en-US"/>
+        </w:rPr>
+        <w:t>Time: 37 P3 Deadline: 48</w:t>
+      </w:r>
+    </w:p>
+    <w:p>
+      <w:pPr>
+        <w:tabs>
+          <w:tab w:val="left" w:pos="560"/>
+          <w:tab w:val="left" w:pos="1120"/>
+          <w:tab w:val="left" w:pos="1680"/>
+          <w:tab w:val="left" w:pos="2240"/>
+          <w:tab w:val="left" w:pos="2800"/>
+          <w:tab w:val="left" w:pos="3360"/>
+          <w:tab w:val="left" w:pos="3920"/>
+          <w:tab w:val="left" w:pos="4480"/>
+          <w:tab w:val="left" w:pos="5040"/>
+          <w:tab w:val="left" w:pos="5600"/>
+          <w:tab w:val="left" w:pos="6160"/>
+          <w:tab w:val="left" w:pos="6720"/>
+        </w:tabs>
+        <w:autoSpaceDE w:val="0"/>
+        <w:autoSpaceDN w:val="0"/>
+        <w:adjustRightInd w:val="0"/>
+        <w:rPr>
+          <w:rFonts w:ascii="Monaco" w:hAnsi="Monaco" w:cs="Monaco"/>
+          <w:color w:val="000000" w:themeColor="text1"/>
+          <w:sz w:val="20"/>
+          <w:szCs w:val="20"/>
+          <w:lang w:val="en-US"/>
+        </w:rPr>
+      </w:pPr>
+      <w:r>
+        <w:rPr>
+          <w:rFonts w:ascii="Monaco" w:hAnsi="Monaco" w:cs="Monaco"/>
+          <w:color w:val="000000" w:themeColor="text1"/>
+          <w:sz w:val="20"/>
+          <w:szCs w:val="20"/>
+          <w:lang w:val="en-US"/>
+        </w:rPr>
+        <w:t>Time: 38 P3 Deadline: 48</w:t>
+      </w:r>
+    </w:p>
+    <w:p>
+      <w:pPr>
+        <w:tabs>
+          <w:tab w:val="left" w:pos="560"/>
+          <w:tab w:val="left" w:pos="1120"/>
+          <w:tab w:val="left" w:pos="1680"/>
+          <w:tab w:val="left" w:pos="2240"/>
+          <w:tab w:val="left" w:pos="2800"/>
+          <w:tab w:val="left" w:pos="3360"/>
+          <w:tab w:val="left" w:pos="3920"/>
+          <w:tab w:val="left" w:pos="4480"/>
+          <w:tab w:val="left" w:pos="5040"/>
+          <w:tab w:val="left" w:pos="5600"/>
+          <w:tab w:val="left" w:pos="6160"/>
+          <w:tab w:val="left" w:pos="6720"/>
+        </w:tabs>
+        <w:autoSpaceDE w:val="0"/>
+        <w:autoSpaceDN w:val="0"/>
+        <w:adjustRightInd w:val="0"/>
+        <w:rPr>
+          <w:rFonts w:ascii="Monaco" w:hAnsi="Monaco" w:cs="Monaco"/>
+          <w:color w:val="000000" w:themeColor="text1"/>
+          <w:sz w:val="20"/>
+          <w:szCs w:val="20"/>
+          <w:lang w:val="en-US"/>
+        </w:rPr>
+      </w:pPr>
+      <w:r>
+        <w:rPr>
+          <w:rFonts w:ascii="Monaco" w:hAnsi="Monaco" w:cs="Monaco"/>
+          <w:color w:val="000000" w:themeColor="text1"/>
+          <w:sz w:val="20"/>
+          <w:szCs w:val="20"/>
+          <w:lang w:val="en-US"/>
+        </w:rPr>
+        <w:t>Time: 39 P3 Deadline: 48</w:t>
+      </w:r>
+    </w:p>
+    <w:p>
+      <w:pPr>
+        <w:tabs>
+          <w:tab w:val="left" w:pos="560"/>
+          <w:tab w:val="left" w:pos="1120"/>
+          <w:tab w:val="left" w:pos="1680"/>
+          <w:tab w:val="left" w:pos="2240"/>
+          <w:tab w:val="left" w:pos="2800"/>
+          <w:tab w:val="left" w:pos="3360"/>
+          <w:tab w:val="left" w:pos="3920"/>
+          <w:tab w:val="left" w:pos="4480"/>
+          <w:tab w:val="left" w:pos="5040"/>
+          <w:tab w:val="left" w:pos="5600"/>
+          <w:tab w:val="left" w:pos="6160"/>
+          <w:tab w:val="left" w:pos="6720"/>
+        </w:tabs>
+        <w:autoSpaceDE w:val="0"/>
+        <w:autoSpaceDN w:val="0"/>
+        <w:adjustRightInd w:val="0"/>
+        <w:rPr>
+          <w:rFonts w:ascii="Monaco" w:hAnsi="Monaco" w:cs="Monaco"/>
+          <w:color w:val="000000" w:themeColor="text1"/>
+          <w:sz w:val="20"/>
+          <w:szCs w:val="20"/>
+          <w:lang w:val="en-US"/>
+        </w:rPr>
+      </w:pPr>
+      <w:r>
+        <w:rPr>
+          <w:rFonts w:ascii="Monaco" w:hAnsi="Monaco" w:cs="Monaco"/>
+          <w:color w:val="000000" w:themeColor="text1"/>
+          <w:sz w:val="20"/>
+          <w:szCs w:val="20"/>
+          <w:lang w:val="en-US"/>
+        </w:rPr>
+        <w:t>Time: 40 P1 Deadline: 44</w:t>
+      </w:r>
+    </w:p>
+    <w:p>
+      <w:pPr>
+        <w:tabs>
+          <w:tab w:val="left" w:pos="560"/>
+          <w:tab w:val="left" w:pos="1120"/>
+          <w:tab w:val="left" w:pos="1680"/>
+          <w:tab w:val="left" w:pos="2240"/>
+          <w:tab w:val="left" w:pos="2800"/>
+          <w:tab w:val="left" w:pos="3360"/>
+          <w:tab w:val="left" w:pos="3920"/>
+          <w:tab w:val="left" w:pos="4480"/>
+          <w:tab w:val="left" w:pos="5040"/>
+          <w:tab w:val="left" w:pos="5600"/>
+          <w:tab w:val="left" w:pos="6160"/>
+          <w:tab w:val="left" w:pos="6720"/>
+        </w:tabs>
+        <w:autoSpaceDE w:val="0"/>
+        <w:autoSpaceDN w:val="0"/>
+        <w:adjustRightInd w:val="0"/>
+        <w:rPr>
+          <w:rFonts w:ascii="Monaco" w:hAnsi="Monaco" w:cs="Monaco"/>
+          <w:color w:val="000000" w:themeColor="text1"/>
+          <w:sz w:val="20"/>
+          <w:szCs w:val="20"/>
+          <w:lang w:val="en-US"/>
+        </w:rPr>
+      </w:pPr>
+      <w:r>
+        <w:rPr>
+          <w:rFonts w:ascii="Monaco" w:hAnsi="Monaco" w:cs="Monaco"/>
+          <w:color w:val="000000" w:themeColor="text1"/>
+          <w:sz w:val="20"/>
+          <w:szCs w:val="20"/>
+          <w:lang w:val="en-US"/>
+        </w:rPr>
+        <w:t>Time: 41 P2 Deadline: 48</w:t>
+      </w:r>
+    </w:p>
+    <w:p>
+      <w:pPr>
+        <w:tabs>
+          <w:tab w:val="left" w:pos="560"/>
+          <w:tab w:val="left" w:pos="1120"/>
+          <w:tab w:val="left" w:pos="1680"/>
+          <w:tab w:val="left" w:pos="2240"/>
+          <w:tab w:val="left" w:pos="2800"/>
+          <w:tab w:val="left" w:pos="3360"/>
+          <w:tab w:val="left" w:pos="3920"/>
+          <w:tab w:val="left" w:pos="4480"/>
+          <w:tab w:val="left" w:pos="5040"/>
+          <w:tab w:val="left" w:pos="5600"/>
+          <w:tab w:val="left" w:pos="6160"/>
+          <w:tab w:val="left" w:pos="6720"/>
+        </w:tabs>
+        <w:autoSpaceDE w:val="0"/>
+        <w:autoSpaceDN w:val="0"/>
+        <w:adjustRightInd w:val="0"/>
+        <w:rPr>
+          <w:rFonts w:ascii="Monaco" w:hAnsi="Monaco" w:cs="Monaco"/>
+          <w:color w:val="000000" w:themeColor="text1"/>
+          <w:sz w:val="20"/>
+          <w:szCs w:val="20"/>
+          <w:lang w:val="en-US"/>
+        </w:rPr>
+      </w:pPr>
+      <w:r>
+        <w:rPr>
+          <w:rFonts w:ascii="Monaco" w:hAnsi="Monaco" w:cs="Monaco"/>
+          <w:color w:val="000000" w:themeColor="text1"/>
+          <w:sz w:val="20"/>
+          <w:szCs w:val="20"/>
+          <w:lang w:val="en-US"/>
+        </w:rPr>
+        <w:t>Time: 42 P2 Deadline: 48</w:t>
+      </w:r>
+    </w:p>
+    <w:p>
+      <w:pPr>
+        <w:tabs>
+          <w:tab w:val="left" w:pos="560"/>
+          <w:tab w:val="left" w:pos="1120"/>
+          <w:tab w:val="left" w:pos="1680"/>
+          <w:tab w:val="left" w:pos="2240"/>
+          <w:tab w:val="left" w:pos="2800"/>
+          <w:tab w:val="left" w:pos="3360"/>
+          <w:tab w:val="left" w:pos="3920"/>
+          <w:tab w:val="left" w:pos="4480"/>
+          <w:tab w:val="left" w:pos="5040"/>
+          <w:tab w:val="left" w:pos="5600"/>
+          <w:tab w:val="left" w:pos="6160"/>
+          <w:tab w:val="left" w:pos="6720"/>
+        </w:tabs>
+        <w:autoSpaceDE w:val="0"/>
+        <w:autoSpaceDN w:val="0"/>
+        <w:adjustRightInd w:val="0"/>
+        <w:rPr>
+          <w:rFonts w:ascii="Monaco" w:hAnsi="Monaco" w:cs="Monaco"/>
+          <w:color w:val="000000" w:themeColor="text1"/>
+          <w:sz w:val="20"/>
+          <w:szCs w:val="20"/>
+          <w:lang w:val="en-US"/>
+        </w:rPr>
+      </w:pPr>
+      <w:r>
+        <w:rPr>
+          <w:rFonts w:ascii="Monaco" w:hAnsi="Monaco" w:cs="Monaco"/>
+          <w:color w:val="000000" w:themeColor="text1"/>
+          <w:sz w:val="20"/>
+          <w:szCs w:val="20"/>
+          <w:lang w:val="en-US"/>
+        </w:rPr>
+        <w:t>Time: 43 ---</w:t>
+      </w:r>
+    </w:p>
+    <w:p>
+      <w:pPr>
+        <w:tabs>
+          <w:tab w:val="left" w:pos="560"/>
+          <w:tab w:val="left" w:pos="1120"/>
+          <w:tab w:val="left" w:pos="1680"/>
+          <w:tab w:val="left" w:pos="2240"/>
+          <w:tab w:val="left" w:pos="2800"/>
+          <w:tab w:val="left" w:pos="3360"/>
+          <w:tab w:val="left" w:pos="3920"/>
+          <w:tab w:val="left" w:pos="4480"/>
+          <w:tab w:val="left" w:pos="5040"/>
+          <w:tab w:val="left" w:pos="5600"/>
+          <w:tab w:val="left" w:pos="6160"/>
+          <w:tab w:val="left" w:pos="6720"/>
+        </w:tabs>
+        <w:autoSpaceDE w:val="0"/>
+        <w:autoSpaceDN w:val="0"/>
+        <w:adjustRightInd w:val="0"/>
+        <w:rPr>
+          <w:rFonts w:ascii="Monaco" w:hAnsi="Monaco" w:cs="Monaco"/>
+          <w:color w:val="000000" w:themeColor="text1"/>
+          <w:sz w:val="20"/>
+          <w:szCs w:val="20"/>
+          <w:lang w:val="en-US"/>
+        </w:rPr>
+      </w:pPr>
+      <w:r>
+        <w:rPr>
+          <w:rFonts w:ascii="Monaco" w:hAnsi="Monaco" w:cs="Monaco"/>
+          <w:color w:val="000000" w:themeColor="text1"/>
+          <w:sz w:val="20"/>
+          <w:szCs w:val="20"/>
+          <w:lang w:val="en-US"/>
+        </w:rPr>
+        <w:t>Time: 44 P1 Deadline: 48</w:t>
+      </w:r>
+    </w:p>
+    <w:p>
+      <w:pPr>
+        <w:tabs>
+          <w:tab w:val="left" w:pos="560"/>
+          <w:tab w:val="left" w:pos="1120"/>
+          <w:tab w:val="left" w:pos="1680"/>
+          <w:tab w:val="left" w:pos="2240"/>
+          <w:tab w:val="left" w:pos="2800"/>
+          <w:tab w:val="left" w:pos="3360"/>
+          <w:tab w:val="left" w:pos="3920"/>
+          <w:tab w:val="left" w:pos="4480"/>
+          <w:tab w:val="left" w:pos="5040"/>
+          <w:tab w:val="left" w:pos="5600"/>
+          <w:tab w:val="left" w:pos="6160"/>
+          <w:tab w:val="left" w:pos="6720"/>
+        </w:tabs>
+        <w:autoSpaceDE w:val="0"/>
+        <w:autoSpaceDN w:val="0"/>
+        <w:adjustRightInd w:val="0"/>
+        <w:rPr>
+          <w:rFonts w:ascii="Monaco" w:hAnsi="Monaco" w:cs="Monaco"/>
+          <w:color w:val="000000" w:themeColor="text1"/>
+          <w:sz w:val="20"/>
+          <w:szCs w:val="20"/>
+          <w:lang w:val="en-US"/>
+        </w:rPr>
+      </w:pPr>
+      <w:r>
+        <w:rPr>
+          <w:rFonts w:ascii="Monaco" w:hAnsi="Monaco" w:cs="Monaco"/>
+          <w:color w:val="000000" w:themeColor="text1"/>
+          <w:sz w:val="20"/>
+          <w:szCs w:val="20"/>
+          <w:lang w:val="en-US"/>
+        </w:rPr>
+        <w:t>Time: 45 ---</w:t>
+      </w:r>
+    </w:p>
+    <w:p>
+      <w:pPr>
+        <w:tabs>
+          <w:tab w:val="left" w:pos="560"/>
+          <w:tab w:val="left" w:pos="1120"/>
+          <w:tab w:val="left" w:pos="1680"/>
+          <w:tab w:val="left" w:pos="2240"/>
+          <w:tab w:val="left" w:pos="2800"/>
+          <w:tab w:val="left" w:pos="3360"/>
+          <w:tab w:val="left" w:pos="3920"/>
+          <w:tab w:val="left" w:pos="4480"/>
+          <w:tab w:val="left" w:pos="5040"/>
+          <w:tab w:val="left" w:pos="5600"/>
+          <w:tab w:val="left" w:pos="6160"/>
+          <w:tab w:val="left" w:pos="6720"/>
+        </w:tabs>
+        <w:autoSpaceDE w:val="0"/>
+        <w:autoSpaceDN w:val="0"/>
+        <w:adjustRightInd w:val="0"/>
+        <w:rPr>
+          <w:rFonts w:ascii="Monaco" w:hAnsi="Monaco" w:cs="Monaco"/>
+          <w:color w:val="000000" w:themeColor="text1"/>
+          <w:sz w:val="20"/>
+          <w:szCs w:val="20"/>
+          <w:lang w:val="en-US"/>
+        </w:rPr>
+      </w:pPr>
+      <w:r>
+        <w:rPr>
+          <w:rFonts w:ascii="Monaco" w:hAnsi="Monaco" w:cs="Monaco"/>
+          <w:color w:val="000000" w:themeColor="text1"/>
+          <w:sz w:val="20"/>
+          <w:szCs w:val="20"/>
+          <w:lang w:val="en-US"/>
+        </w:rPr>
+        <w:t>Time: 46 ---</w:t>
+      </w:r>
+    </w:p>
+    <w:p>
+      <w:pPr>
+        <w:jc w:val="both"/>
+        <w:rPr>
+          <w:color w:val="000000" w:themeColor="text1"/>
+        </w:rPr>
+      </w:pPr>
+      <w:r>
+        <w:rPr>
+          <w:rFonts w:ascii="Monaco" w:hAnsi="Monaco" w:cs="Monaco"/>
+          <w:color w:val="000000" w:themeColor="text1"/>
+          <w:sz w:val="20"/>
+          <w:szCs w:val="20"/>
+          <w:lang w:val="en-US"/>
+        </w:rPr>
+        <w:t>Time: 47 ---</w:t>
+      </w:r>
     </w:p>
     <w:p>
       <w:pPr>

</xml_diff>

<commit_message>
Update CIA for assgansbk
</commit_message>
<xml_diff>
--- a/cs2106assg/assgansbk.docx
+++ b/cs2106assg/assgansbk.docx
@@ -200,8 +200,6 @@
               </w:rPr>
               <w:t>Quek Yang Sheng</w:t>
             </w:r>
-            <w:bookmarkStart w:id="0" w:name="_GoBack"/>
-            <w:bookmarkEnd w:id="0"/>
           </w:p>
           <w:p>
             <w:pPr>
@@ -2554,6 +2552,14 @@
         <w:t>My code and explanation for the RMS scheduler is shown below:</w:t>
       </w:r>
     </w:p>
+    <w:p>
+      <w:pPr>
+        <w:rPr>
+          <w:rFonts w:ascii="Times New Roman" w:eastAsia="Times New Roman" w:hAnsi="Times New Roman" w:cs="Times New Roman"/>
+          <w:lang w:val="en-SG" w:eastAsia="zh-CN"/>
+        </w:rPr>
+      </w:pPr>
+    </w:p>
     <w:tbl>
       <w:tblPr>
         <w:tblW w:w="0" w:type="auto"/>
@@ -3838,12 +3844,122 @@
             <w:r>
               <w:rPr>
                 <w:rFonts w:ascii="Consolas" w:eastAsia="Times New Roman" w:hAnsi="Consolas" w:cs="Consolas"/>
-                <w:color w:val="880000"/>
-                <w:sz w:val="18"/>
-                <w:szCs w:val="18"/>
-                <w:lang w:val="en-SG" w:eastAsia="zh-CN"/>
-              </w:rPr>
-              <w:t>// printList(blockedQueue);</w:t>
+                <w:color w:val="000088"/>
+                <w:sz w:val="18"/>
+                <w:szCs w:val="18"/>
+                <w:lang w:val="en-SG" w:eastAsia="zh-CN"/>
+              </w:rPr>
+              <w:t>if</w:t>
+            </w:r>
+            <w:r>
+              <w:rPr>
+                <w:rFonts w:ascii="Consolas" w:eastAsia="Times New Roman" w:hAnsi="Consolas" w:cs="Consolas"/>
+                <w:color w:val="666600"/>
+                <w:sz w:val="18"/>
+                <w:szCs w:val="18"/>
+                <w:lang w:val="en-SG" w:eastAsia="zh-CN"/>
+              </w:rPr>
+              <w:t>(</w:t>
+            </w:r>
+            <w:r>
+              <w:rPr>
+                <w:rFonts w:ascii="Consolas" w:eastAsia="Times New Roman" w:hAnsi="Consolas" w:cs="Consolas"/>
+                <w:color w:val="000000"/>
+                <w:sz w:val="18"/>
+                <w:szCs w:val="18"/>
+                <w:lang w:val="en-SG" w:eastAsia="zh-CN"/>
+              </w:rPr>
+              <w:t>processes</w:t>
+            </w:r>
+            <w:r>
+              <w:rPr>
+                <w:rFonts w:ascii="Consolas" w:eastAsia="Times New Roman" w:hAnsi="Consolas" w:cs="Consolas"/>
+                <w:color w:val="666600"/>
+                <w:sz w:val="18"/>
+                <w:szCs w:val="18"/>
+                <w:lang w:val="en-SG" w:eastAsia="zh-CN"/>
+              </w:rPr>
+              <w:t>[</w:t>
+            </w:r>
+            <w:r>
+              <w:rPr>
+                <w:rFonts w:ascii="Consolas" w:eastAsia="Times New Roman" w:hAnsi="Consolas" w:cs="Consolas"/>
+                <w:color w:val="000000"/>
+                <w:sz w:val="18"/>
+                <w:szCs w:val="18"/>
+                <w:lang w:val="en-SG" w:eastAsia="zh-CN"/>
+              </w:rPr>
+              <w:t>currProcess</w:t>
+            </w:r>
+            <w:r>
+              <w:rPr>
+                <w:rFonts w:ascii="Consolas" w:eastAsia="Times New Roman" w:hAnsi="Consolas" w:cs="Consolas"/>
+                <w:color w:val="666600"/>
+                <w:sz w:val="18"/>
+                <w:szCs w:val="18"/>
+                <w:lang w:val="en-SG" w:eastAsia="zh-CN"/>
+              </w:rPr>
+              <w:t>].</w:t>
+            </w:r>
+            <w:r>
+              <w:rPr>
+                <w:rFonts w:ascii="Consolas" w:eastAsia="Times New Roman" w:hAnsi="Consolas" w:cs="Consolas"/>
+                <w:color w:val="000000"/>
+                <w:sz w:val="18"/>
+                <w:szCs w:val="18"/>
+                <w:lang w:val="en-SG" w:eastAsia="zh-CN"/>
+              </w:rPr>
+              <w:t xml:space="preserve">timeLeft </w:t>
+            </w:r>
+            <w:r>
+              <w:rPr>
+                <w:rFonts w:ascii="Consolas" w:eastAsia="Times New Roman" w:hAnsi="Consolas" w:cs="Consolas"/>
+                <w:color w:val="666600"/>
+                <w:sz w:val="18"/>
+                <w:szCs w:val="18"/>
+                <w:lang w:val="en-SG" w:eastAsia="zh-CN"/>
+              </w:rPr>
+              <w:t>==</w:t>
+            </w:r>
+            <w:r>
+              <w:rPr>
+                <w:rFonts w:ascii="Consolas" w:eastAsia="Times New Roman" w:hAnsi="Consolas" w:cs="Consolas"/>
+                <w:color w:val="000000"/>
+                <w:sz w:val="18"/>
+                <w:szCs w:val="18"/>
+                <w:lang w:val="en-SG" w:eastAsia="zh-CN"/>
+              </w:rPr>
+              <w:t xml:space="preserve"> </w:t>
+            </w:r>
+            <w:r>
+              <w:rPr>
+                <w:rFonts w:ascii="Consolas" w:eastAsia="Times New Roman" w:hAnsi="Consolas" w:cs="Consolas"/>
+                <w:color w:val="006666"/>
+                <w:sz w:val="18"/>
+                <w:szCs w:val="18"/>
+                <w:lang w:val="en-SG" w:eastAsia="zh-CN"/>
+              </w:rPr>
+              <w:t>0</w:t>
+            </w:r>
+            <w:r>
+              <w:rPr>
+                <w:rFonts w:ascii="Consolas" w:eastAsia="Times New Roman" w:hAnsi="Consolas" w:cs="Consolas"/>
+                <w:color w:val="666600"/>
+                <w:sz w:val="18"/>
+                <w:szCs w:val="18"/>
+                <w:lang w:val="en-SG" w:eastAsia="zh-CN"/>
+              </w:rPr>
+              <w:t>)</w:t>
+            </w:r>
+            <w:r>
+              <w:rPr>
+                <w:rFonts w:ascii="Consolas" w:eastAsia="Times New Roman" w:hAnsi="Consolas" w:cs="Consolas"/>
+                <w:color w:val="000000"/>
+                <w:sz w:val="18"/>
+                <w:szCs w:val="18"/>
+                <w:lang w:val="en-SG" w:eastAsia="zh-CN"/>
+              </w:rPr>
+              <w:t xml:space="preserve"> {</w:t>
             </w:r>
           </w:p>
           <w:p>
@@ -3866,31 +3982,12 @@
             <w:r>
               <w:rPr>
                 <w:rFonts w:ascii="Consolas" w:eastAsia="Times New Roman" w:hAnsi="Consolas" w:cs="Consolas"/>
-                <w:color w:val="000088"/>
-                <w:sz w:val="18"/>
-                <w:szCs w:val="18"/>
-                <w:lang w:val="en-SG" w:eastAsia="zh-CN"/>
-              </w:rPr>
-              <w:t>if</w:t>
-            </w:r>
-            <w:r>
-              <w:rPr>
-                <w:rFonts w:ascii="Consolas" w:eastAsia="Times New Roman" w:hAnsi="Consolas" w:cs="Consolas"/>
-                <w:color w:val="666600"/>
-                <w:sz w:val="18"/>
-                <w:szCs w:val="18"/>
-                <w:lang w:val="en-SG" w:eastAsia="zh-CN"/>
-              </w:rPr>
-              <w:t>(</w:t>
-            </w:r>
-            <w:r>
-              <w:rPr>
-                <w:rFonts w:ascii="Consolas" w:eastAsia="Times New Roman" w:hAnsi="Consolas" w:cs="Consolas"/>
-                <w:color w:val="000000"/>
-                <w:sz w:val="18"/>
-                <w:szCs w:val="18"/>
-                <w:lang w:val="en-SG" w:eastAsia="zh-CN"/>
-              </w:rPr>
+                <w:color w:val="000000"/>
+                <w:sz w:val="18"/>
+                <w:szCs w:val="18"/>
+                <w:lang w:val="en-SG" w:eastAsia="zh-CN"/>
+              </w:rPr>
+              <w:tab/>
               <w:t>processes</w:t>
             </w:r>
             <w:r>
@@ -3941,47 +4038,57 @@
                 <w:szCs w:val="18"/>
                 <w:lang w:val="en-SG" w:eastAsia="zh-CN"/>
               </w:rPr>
-              <w:t>==</w:t>
-            </w:r>
-            <w:r>
-              <w:rPr>
-                <w:rFonts w:ascii="Consolas" w:eastAsia="Times New Roman" w:hAnsi="Consolas" w:cs="Consolas"/>
-                <w:color w:val="000000"/>
-                <w:sz w:val="18"/>
-                <w:szCs w:val="18"/>
-                <w:lang w:val="en-SG" w:eastAsia="zh-CN"/>
-              </w:rPr>
-              <w:t xml:space="preserve"> </w:t>
-            </w:r>
-            <w:r>
-              <w:rPr>
-                <w:rFonts w:ascii="Consolas" w:eastAsia="Times New Roman" w:hAnsi="Consolas" w:cs="Consolas"/>
-                <w:color w:val="006666"/>
-                <w:sz w:val="18"/>
-                <w:szCs w:val="18"/>
-                <w:lang w:val="en-SG" w:eastAsia="zh-CN"/>
-              </w:rPr>
-              <w:t>0</w:t>
-            </w:r>
-            <w:r>
-              <w:rPr>
-                <w:rFonts w:ascii="Consolas" w:eastAsia="Times New Roman" w:hAnsi="Consolas" w:cs="Consolas"/>
-                <w:color w:val="666600"/>
-                <w:sz w:val="18"/>
-                <w:szCs w:val="18"/>
-                <w:lang w:val="en-SG" w:eastAsia="zh-CN"/>
-              </w:rPr>
-              <w:t>)</w:t>
-            </w:r>
-            <w:r>
-              <w:rPr>
-                <w:rFonts w:ascii="Consolas" w:eastAsia="Times New Roman" w:hAnsi="Consolas" w:cs="Consolas"/>
-                <w:color w:val="000000"/>
-                <w:sz w:val="18"/>
-                <w:szCs w:val="18"/>
-                <w:lang w:val="en-SG" w:eastAsia="zh-CN"/>
-              </w:rPr>
-              <w:t xml:space="preserve"> {</w:t>
+              <w:t>=</w:t>
+            </w:r>
+            <w:r>
+              <w:rPr>
+                <w:rFonts w:ascii="Consolas" w:eastAsia="Times New Roman" w:hAnsi="Consolas" w:cs="Consolas"/>
+                <w:color w:val="000000"/>
+                <w:sz w:val="18"/>
+                <w:szCs w:val="18"/>
+                <w:lang w:val="en-SG" w:eastAsia="zh-CN"/>
+              </w:rPr>
+              <w:t xml:space="preserve"> processes</w:t>
+            </w:r>
+            <w:r>
+              <w:rPr>
+                <w:rFonts w:ascii="Consolas" w:eastAsia="Times New Roman" w:hAnsi="Consolas" w:cs="Consolas"/>
+                <w:color w:val="666600"/>
+                <w:sz w:val="18"/>
+                <w:szCs w:val="18"/>
+                <w:lang w:val="en-SG" w:eastAsia="zh-CN"/>
+              </w:rPr>
+              <w:t>[</w:t>
+            </w:r>
+            <w:r>
+              <w:rPr>
+                <w:rFonts w:ascii="Consolas" w:eastAsia="Times New Roman" w:hAnsi="Consolas" w:cs="Consolas"/>
+                <w:color w:val="000000"/>
+                <w:sz w:val="18"/>
+                <w:szCs w:val="18"/>
+                <w:lang w:val="en-SG" w:eastAsia="zh-CN"/>
+              </w:rPr>
+              <w:t>currProcess</w:t>
+            </w:r>
+            <w:r>
+              <w:rPr>
+                <w:rFonts w:ascii="Consolas" w:eastAsia="Times New Roman" w:hAnsi="Consolas" w:cs="Consolas"/>
+                <w:color w:val="666600"/>
+                <w:sz w:val="18"/>
+                <w:szCs w:val="18"/>
+                <w:lang w:val="en-SG" w:eastAsia="zh-CN"/>
+              </w:rPr>
+              <w:t>].</w:t>
+            </w:r>
+            <w:r>
+              <w:rPr>
+                <w:rFonts w:ascii="Consolas" w:eastAsia="Times New Roman" w:hAnsi="Consolas" w:cs="Consolas"/>
+                <w:color w:val="000000"/>
+                <w:sz w:val="18"/>
+                <w:szCs w:val="18"/>
+                <w:lang w:val="en-SG" w:eastAsia="zh-CN"/>
+              </w:rPr>
+              <w:t>c;</w:t>
             </w:r>
           </w:p>
           <w:p>
@@ -4050,17 +4157,17 @@
                 <w:szCs w:val="18"/>
                 <w:lang w:val="en-SG" w:eastAsia="zh-CN"/>
               </w:rPr>
-              <w:t xml:space="preserve">timeLeft </w:t>
-            </w:r>
-            <w:r>
-              <w:rPr>
-                <w:rFonts w:ascii="Consolas" w:eastAsia="Times New Roman" w:hAnsi="Consolas" w:cs="Consolas"/>
-                <w:color w:val="666600"/>
-                <w:sz w:val="18"/>
-                <w:szCs w:val="18"/>
-                <w:lang w:val="en-SG" w:eastAsia="zh-CN"/>
-              </w:rPr>
-              <w:t>=</w:t>
+              <w:t xml:space="preserve">deadline </w:t>
+            </w:r>
+            <w:r>
+              <w:rPr>
+                <w:rFonts w:ascii="Consolas" w:eastAsia="Times New Roman" w:hAnsi="Consolas" w:cs="Consolas"/>
+                <w:color w:val="666600"/>
+                <w:sz w:val="18"/>
+                <w:szCs w:val="18"/>
+                <w:lang w:val="en-SG" w:eastAsia="zh-CN"/>
+              </w:rPr>
+              <w:t>+=</w:t>
             </w:r>
             <w:r>
               <w:rPr>
@@ -4110,7 +4217,7 @@
                 <w:szCs w:val="18"/>
                 <w:lang w:val="en-SG" w:eastAsia="zh-CN"/>
               </w:rPr>
-              <w:t>c;</w:t>
+              <w:t>p;</w:t>
             </w:r>
           </w:p>
           <w:p>
@@ -4139,107 +4246,57 @@
                 <w:lang w:val="en-SG" w:eastAsia="zh-CN"/>
               </w:rPr>
               <w:tab/>
-              <w:t>processes</w:t>
-            </w:r>
-            <w:r>
-              <w:rPr>
-                <w:rFonts w:ascii="Consolas" w:eastAsia="Times New Roman" w:hAnsi="Consolas" w:cs="Consolas"/>
-                <w:color w:val="666600"/>
-                <w:sz w:val="18"/>
-                <w:szCs w:val="18"/>
-                <w:lang w:val="en-SG" w:eastAsia="zh-CN"/>
-              </w:rPr>
-              <w:t>[</w:t>
-            </w:r>
-            <w:r>
-              <w:rPr>
-                <w:rFonts w:ascii="Consolas" w:eastAsia="Times New Roman" w:hAnsi="Consolas" w:cs="Consolas"/>
-                <w:color w:val="000000"/>
-                <w:sz w:val="18"/>
-                <w:szCs w:val="18"/>
-                <w:lang w:val="en-SG" w:eastAsia="zh-CN"/>
-              </w:rPr>
-              <w:t>currProcess</w:t>
-            </w:r>
-            <w:r>
-              <w:rPr>
-                <w:rFonts w:ascii="Consolas" w:eastAsia="Times New Roman" w:hAnsi="Consolas" w:cs="Consolas"/>
-                <w:color w:val="666600"/>
-                <w:sz w:val="18"/>
-                <w:szCs w:val="18"/>
-                <w:lang w:val="en-SG" w:eastAsia="zh-CN"/>
-              </w:rPr>
-              <w:t>].</w:t>
-            </w:r>
-            <w:r>
-              <w:rPr>
-                <w:rFonts w:ascii="Consolas" w:eastAsia="Times New Roman" w:hAnsi="Consolas" w:cs="Consolas"/>
-                <w:color w:val="000000"/>
-                <w:sz w:val="18"/>
-                <w:szCs w:val="18"/>
-                <w:lang w:val="en-SG" w:eastAsia="zh-CN"/>
-              </w:rPr>
-              <w:t xml:space="preserve">deadline </w:t>
-            </w:r>
-            <w:r>
-              <w:rPr>
-                <w:rFonts w:ascii="Consolas" w:eastAsia="Times New Roman" w:hAnsi="Consolas" w:cs="Consolas"/>
-                <w:color w:val="666600"/>
-                <w:sz w:val="18"/>
-                <w:szCs w:val="18"/>
-                <w:lang w:val="en-SG" w:eastAsia="zh-CN"/>
-              </w:rPr>
-              <w:t>+=</w:t>
-            </w:r>
-            <w:r>
-              <w:rPr>
-                <w:rFonts w:ascii="Consolas" w:eastAsia="Times New Roman" w:hAnsi="Consolas" w:cs="Consolas"/>
-                <w:color w:val="000000"/>
-                <w:sz w:val="18"/>
-                <w:szCs w:val="18"/>
-                <w:lang w:val="en-SG" w:eastAsia="zh-CN"/>
-              </w:rPr>
-              <w:t xml:space="preserve"> processes</w:t>
-            </w:r>
-            <w:r>
-              <w:rPr>
-                <w:rFonts w:ascii="Consolas" w:eastAsia="Times New Roman" w:hAnsi="Consolas" w:cs="Consolas"/>
-                <w:color w:val="666600"/>
-                <w:sz w:val="18"/>
-                <w:szCs w:val="18"/>
-                <w:lang w:val="en-SG" w:eastAsia="zh-CN"/>
-              </w:rPr>
-              <w:t>[</w:t>
-            </w:r>
-            <w:r>
-              <w:rPr>
-                <w:rFonts w:ascii="Consolas" w:eastAsia="Times New Roman" w:hAnsi="Consolas" w:cs="Consolas"/>
-                <w:color w:val="000000"/>
-                <w:sz w:val="18"/>
-                <w:szCs w:val="18"/>
-                <w:lang w:val="en-SG" w:eastAsia="zh-CN"/>
-              </w:rPr>
-              <w:t>currProcess</w:t>
-            </w:r>
-            <w:r>
-              <w:rPr>
-                <w:rFonts w:ascii="Consolas" w:eastAsia="Times New Roman" w:hAnsi="Consolas" w:cs="Consolas"/>
-                <w:color w:val="666600"/>
-                <w:sz w:val="18"/>
-                <w:szCs w:val="18"/>
-                <w:lang w:val="en-SG" w:eastAsia="zh-CN"/>
-              </w:rPr>
-              <w:t>].</w:t>
-            </w:r>
-            <w:r>
-              <w:rPr>
-                <w:rFonts w:ascii="Consolas" w:eastAsia="Times New Roman" w:hAnsi="Consolas" w:cs="Consolas"/>
-                <w:color w:val="000000"/>
-                <w:sz w:val="18"/>
-                <w:szCs w:val="18"/>
-                <w:lang w:val="en-SG" w:eastAsia="zh-CN"/>
-              </w:rPr>
-              <w:t>p;</w:t>
+              <w:t>prioInsertNode</w:t>
+            </w:r>
+            <w:r>
+              <w:rPr>
+                <w:rFonts w:ascii="Consolas" w:eastAsia="Times New Roman" w:hAnsi="Consolas" w:cs="Consolas"/>
+                <w:color w:val="666600"/>
+                <w:sz w:val="18"/>
+                <w:szCs w:val="18"/>
+                <w:lang w:val="en-SG" w:eastAsia="zh-CN"/>
+              </w:rPr>
+              <w:t>(&amp;</w:t>
+            </w:r>
+            <w:r>
+              <w:rPr>
+                <w:rFonts w:ascii="Consolas" w:eastAsia="Times New Roman" w:hAnsi="Consolas" w:cs="Consolas"/>
+                <w:color w:val="000000"/>
+                <w:sz w:val="18"/>
+                <w:szCs w:val="18"/>
+                <w:lang w:val="en-SG" w:eastAsia="zh-CN"/>
+              </w:rPr>
+              <w:t>blockedQueue</w:t>
+            </w:r>
+            <w:r>
+              <w:rPr>
+                <w:rFonts w:ascii="Consolas" w:eastAsia="Times New Roman" w:hAnsi="Consolas" w:cs="Consolas"/>
+                <w:color w:val="666600"/>
+                <w:sz w:val="18"/>
+                <w:szCs w:val="18"/>
+                <w:lang w:val="en-SG" w:eastAsia="zh-CN"/>
+              </w:rPr>
+              <w:t>,</w:t>
+            </w:r>
+            <w:r>
+              <w:rPr>
+                <w:rFonts w:ascii="Consolas" w:eastAsia="Times New Roman" w:hAnsi="Consolas" w:cs="Consolas"/>
+                <w:color w:val="000000"/>
+                <w:sz w:val="18"/>
+                <w:szCs w:val="18"/>
+                <w:lang w:val="en-SG" w:eastAsia="zh-CN"/>
+              </w:rPr>
+              <w:t xml:space="preserve"> currProcessNode</w:t>
+            </w:r>
+            <w:r>
+              <w:rPr>
+                <w:rFonts w:ascii="Consolas" w:eastAsia="Times New Roman" w:hAnsi="Consolas" w:cs="Consolas"/>
+                <w:color w:val="666600"/>
+                <w:sz w:val="18"/>
+                <w:szCs w:val="18"/>
+                <w:lang w:val="en-SG" w:eastAsia="zh-CN"/>
+              </w:rPr>
+              <w:t>);</w:t>
             </w:r>
           </w:p>
           <w:p>
@@ -4268,57 +4325,106 @@
                 <w:lang w:val="en-SG" w:eastAsia="zh-CN"/>
               </w:rPr>
               <w:tab/>
-              <w:t>prioInsertNode</w:t>
-            </w:r>
-            <w:r>
-              <w:rPr>
-                <w:rFonts w:ascii="Consolas" w:eastAsia="Times New Roman" w:hAnsi="Consolas" w:cs="Consolas"/>
-                <w:color w:val="666600"/>
-                <w:sz w:val="18"/>
-                <w:szCs w:val="18"/>
-                <w:lang w:val="en-SG" w:eastAsia="zh-CN"/>
-              </w:rPr>
-              <w:t>(&amp;</w:t>
-            </w:r>
-            <w:r>
-              <w:rPr>
-                <w:rFonts w:ascii="Consolas" w:eastAsia="Times New Roman" w:hAnsi="Consolas" w:cs="Consolas"/>
-                <w:color w:val="000000"/>
-                <w:sz w:val="18"/>
-                <w:szCs w:val="18"/>
-                <w:lang w:val="en-SG" w:eastAsia="zh-CN"/>
-              </w:rPr>
-              <w:t>blockedQueue</w:t>
-            </w:r>
-            <w:r>
-              <w:rPr>
-                <w:rFonts w:ascii="Consolas" w:eastAsia="Times New Roman" w:hAnsi="Consolas" w:cs="Consolas"/>
-                <w:color w:val="666600"/>
-                <w:sz w:val="18"/>
-                <w:szCs w:val="18"/>
-                <w:lang w:val="en-SG" w:eastAsia="zh-CN"/>
-              </w:rPr>
-              <w:t>,</w:t>
-            </w:r>
-            <w:r>
-              <w:rPr>
-                <w:rFonts w:ascii="Consolas" w:eastAsia="Times New Roman" w:hAnsi="Consolas" w:cs="Consolas"/>
-                <w:color w:val="000000"/>
-                <w:sz w:val="18"/>
-                <w:szCs w:val="18"/>
-                <w:lang w:val="en-SG" w:eastAsia="zh-CN"/>
-              </w:rPr>
-              <w:t xml:space="preserve"> currProcessNode</w:t>
-            </w:r>
-            <w:r>
-              <w:rPr>
-                <w:rFonts w:ascii="Consolas" w:eastAsia="Times New Roman" w:hAnsi="Consolas" w:cs="Consolas"/>
-                <w:color w:val="666600"/>
-                <w:sz w:val="18"/>
-                <w:szCs w:val="18"/>
-                <w:lang w:val="en-SG" w:eastAsia="zh-CN"/>
-              </w:rPr>
-              <w:t>);</w:t>
+            </w:r>
+            <w:r>
+              <w:rPr>
+                <w:rFonts w:ascii="Consolas" w:eastAsia="Times New Roman" w:hAnsi="Consolas" w:cs="Consolas"/>
+                <w:color w:val="000088"/>
+                <w:sz w:val="18"/>
+                <w:szCs w:val="18"/>
+                <w:lang w:val="en-SG" w:eastAsia="zh-CN"/>
+              </w:rPr>
+              <w:t>if</w:t>
+            </w:r>
+            <w:r>
+              <w:rPr>
+                <w:rFonts w:ascii="Consolas" w:eastAsia="Times New Roman" w:hAnsi="Consolas" w:cs="Consolas"/>
+                <w:color w:val="666600"/>
+                <w:sz w:val="18"/>
+                <w:szCs w:val="18"/>
+                <w:lang w:val="en-SG" w:eastAsia="zh-CN"/>
+              </w:rPr>
+              <w:t>(</w:t>
+            </w:r>
+            <w:r>
+              <w:rPr>
+                <w:rFonts w:ascii="Consolas" w:eastAsia="Times New Roman" w:hAnsi="Consolas" w:cs="Consolas"/>
+                <w:color w:val="000000"/>
+                <w:sz w:val="18"/>
+                <w:szCs w:val="18"/>
+                <w:lang w:val="en-SG" w:eastAsia="zh-CN"/>
+              </w:rPr>
+              <w:t xml:space="preserve">readyQueue </w:t>
+            </w:r>
+            <w:r>
+              <w:rPr>
+                <w:rFonts w:ascii="Consolas" w:eastAsia="Times New Roman" w:hAnsi="Consolas" w:cs="Consolas"/>
+                <w:color w:val="666600"/>
+                <w:sz w:val="18"/>
+                <w:szCs w:val="18"/>
+                <w:lang w:val="en-SG" w:eastAsia="zh-CN"/>
+              </w:rPr>
+              <w:t>==</w:t>
+            </w:r>
+            <w:r>
+              <w:rPr>
+                <w:rFonts w:ascii="Consolas" w:eastAsia="Times New Roman" w:hAnsi="Consolas" w:cs="Consolas"/>
+                <w:color w:val="000000"/>
+                <w:sz w:val="18"/>
+                <w:szCs w:val="18"/>
+                <w:lang w:val="en-SG" w:eastAsia="zh-CN"/>
+              </w:rPr>
+              <w:t xml:space="preserve"> NULL </w:t>
+            </w:r>
+            <w:r>
+              <w:rPr>
+                <w:rFonts w:ascii="Consolas" w:eastAsia="Times New Roman" w:hAnsi="Consolas" w:cs="Consolas"/>
+                <w:color w:val="666600"/>
+                <w:sz w:val="18"/>
+                <w:szCs w:val="18"/>
+                <w:lang w:val="en-SG" w:eastAsia="zh-CN"/>
+              </w:rPr>
+              <w:t>&amp;&amp;</w:t>
+            </w:r>
+            <w:r>
+              <w:rPr>
+                <w:rFonts w:ascii="Consolas" w:eastAsia="Times New Roman" w:hAnsi="Consolas" w:cs="Consolas"/>
+                <w:color w:val="000000"/>
+                <w:sz w:val="18"/>
+                <w:szCs w:val="18"/>
+                <w:lang w:val="en-SG" w:eastAsia="zh-CN"/>
+              </w:rPr>
+              <w:t xml:space="preserve"> suspended </w:t>
+            </w:r>
+            <w:r>
+              <w:rPr>
+                <w:rFonts w:ascii="Consolas" w:eastAsia="Times New Roman" w:hAnsi="Consolas" w:cs="Consolas"/>
+                <w:color w:val="666600"/>
+                <w:sz w:val="18"/>
+                <w:szCs w:val="18"/>
+                <w:lang w:val="en-SG" w:eastAsia="zh-CN"/>
+              </w:rPr>
+              <w:t>==</w:t>
+            </w:r>
+            <w:r>
+              <w:rPr>
+                <w:rFonts w:ascii="Consolas" w:eastAsia="Times New Roman" w:hAnsi="Consolas" w:cs="Consolas"/>
+                <w:color w:val="000000"/>
+                <w:sz w:val="18"/>
+                <w:szCs w:val="18"/>
+                <w:lang w:val="en-SG" w:eastAsia="zh-CN"/>
+              </w:rPr>
+              <w:t xml:space="preserve"> NULL</w:t>
+            </w:r>
+            <w:r>
+              <w:rPr>
+                <w:rFonts w:ascii="Consolas" w:eastAsia="Times New Roman" w:hAnsi="Consolas" w:cs="Consolas"/>
+                <w:color w:val="666600"/>
+                <w:sz w:val="18"/>
+                <w:szCs w:val="18"/>
+                <w:lang w:val="en-SG" w:eastAsia="zh-CN"/>
+              </w:rPr>
+              <w:t>){</w:t>
             </w:r>
           </w:p>
           <w:p>
@@ -4351,72 +4457,33 @@
             <w:r>
               <w:rPr>
                 <w:rFonts w:ascii="Consolas" w:eastAsia="Times New Roman" w:hAnsi="Consolas" w:cs="Consolas"/>
-                <w:color w:val="000088"/>
-                <w:sz w:val="18"/>
-                <w:szCs w:val="18"/>
-                <w:lang w:val="en-SG" w:eastAsia="zh-CN"/>
-              </w:rPr>
-              <w:t>if</w:t>
-            </w:r>
-            <w:r>
-              <w:rPr>
-                <w:rFonts w:ascii="Consolas" w:eastAsia="Times New Roman" w:hAnsi="Consolas" w:cs="Consolas"/>
-                <w:color w:val="666600"/>
-                <w:sz w:val="18"/>
-                <w:szCs w:val="18"/>
-                <w:lang w:val="en-SG" w:eastAsia="zh-CN"/>
-              </w:rPr>
-              <w:t>(</w:t>
-            </w:r>
-            <w:r>
-              <w:rPr>
-                <w:rFonts w:ascii="Consolas" w:eastAsia="Times New Roman" w:hAnsi="Consolas" w:cs="Consolas"/>
-                <w:color w:val="000000"/>
-                <w:sz w:val="18"/>
-                <w:szCs w:val="18"/>
-                <w:lang w:val="en-SG" w:eastAsia="zh-CN"/>
-              </w:rPr>
-              <w:t xml:space="preserve">suspended </w:t>
-            </w:r>
-            <w:r>
-              <w:rPr>
-                <w:rFonts w:ascii="Consolas" w:eastAsia="Times New Roman" w:hAnsi="Consolas" w:cs="Consolas"/>
-                <w:color w:val="666600"/>
-                <w:sz w:val="18"/>
-                <w:szCs w:val="18"/>
-                <w:lang w:val="en-SG" w:eastAsia="zh-CN"/>
-              </w:rPr>
-              <w:t>!=</w:t>
-            </w:r>
-            <w:r>
-              <w:rPr>
-                <w:rFonts w:ascii="Consolas" w:eastAsia="Times New Roman" w:hAnsi="Consolas" w:cs="Consolas"/>
-                <w:color w:val="000000"/>
-                <w:sz w:val="18"/>
-                <w:szCs w:val="18"/>
-                <w:lang w:val="en-SG" w:eastAsia="zh-CN"/>
-              </w:rPr>
-              <w:t xml:space="preserve"> NULL</w:t>
-            </w:r>
-            <w:r>
-              <w:rPr>
-                <w:rFonts w:ascii="Consolas" w:eastAsia="Times New Roman" w:hAnsi="Consolas" w:cs="Consolas"/>
-                <w:color w:val="666600"/>
-                <w:sz w:val="18"/>
-                <w:szCs w:val="18"/>
-                <w:lang w:val="en-SG" w:eastAsia="zh-CN"/>
-              </w:rPr>
-              <w:t>)</w:t>
-            </w:r>
-            <w:r>
-              <w:rPr>
-                <w:rFonts w:ascii="Consolas" w:eastAsia="Times New Roman" w:hAnsi="Consolas" w:cs="Consolas"/>
-                <w:color w:val="000000"/>
-                <w:sz w:val="18"/>
-                <w:szCs w:val="18"/>
-                <w:lang w:val="en-SG" w:eastAsia="zh-CN"/>
-              </w:rPr>
-              <w:t xml:space="preserve"> {</w:t>
+                <w:color w:val="000000"/>
+                <w:sz w:val="18"/>
+                <w:szCs w:val="18"/>
+                <w:lang w:val="en-SG" w:eastAsia="zh-CN"/>
+              </w:rPr>
+              <w:tab/>
+              <w:t xml:space="preserve">currProcessNode </w:t>
+            </w:r>
+            <w:r>
+              <w:rPr>
+                <w:rFonts w:ascii="Consolas" w:eastAsia="Times New Roman" w:hAnsi="Consolas" w:cs="Consolas"/>
+                <w:color w:val="666600"/>
+                <w:sz w:val="18"/>
+                <w:szCs w:val="18"/>
+                <w:lang w:val="en-SG" w:eastAsia="zh-CN"/>
+              </w:rPr>
+              <w:t>=</w:t>
+            </w:r>
+            <w:r>
+              <w:rPr>
+                <w:rFonts w:ascii="Consolas" w:eastAsia="Times New Roman" w:hAnsi="Consolas" w:cs="Consolas"/>
+                <w:color w:val="000000"/>
+                <w:sz w:val="18"/>
+                <w:szCs w:val="18"/>
+                <w:lang w:val="en-SG" w:eastAsia="zh-CN"/>
+              </w:rPr>
+              <w:t xml:space="preserve"> NULL;</w:t>
             </w:r>
           </w:p>
           <w:p>
@@ -4455,57 +4522,46 @@
                 <w:lang w:val="en-SG" w:eastAsia="zh-CN"/>
               </w:rPr>
               <w:tab/>
-              <w:t xml:space="preserve">currProcessNode </w:t>
-            </w:r>
-            <w:r>
-              <w:rPr>
-                <w:rFonts w:ascii="Consolas" w:eastAsia="Times New Roman" w:hAnsi="Consolas" w:cs="Consolas"/>
-                <w:color w:val="666600"/>
-                <w:sz w:val="18"/>
-                <w:szCs w:val="18"/>
-                <w:lang w:val="en-SG" w:eastAsia="zh-CN"/>
-              </w:rPr>
-              <w:t>=</w:t>
-            </w:r>
-            <w:r>
-              <w:rPr>
-                <w:rFonts w:ascii="Consolas" w:eastAsia="Times New Roman" w:hAnsi="Consolas" w:cs="Consolas"/>
-                <w:color w:val="000000"/>
-                <w:sz w:val="18"/>
-                <w:szCs w:val="18"/>
-                <w:lang w:val="en-SG" w:eastAsia="zh-CN"/>
-              </w:rPr>
-              <w:t xml:space="preserve"> prioRemove</w:t>
-            </w:r>
-            <w:r>
-              <w:rPr>
-                <w:rFonts w:ascii="Consolas" w:eastAsia="Times New Roman" w:hAnsi="Consolas" w:cs="Consolas"/>
-                <w:color w:val="666600"/>
-                <w:sz w:val="18"/>
-                <w:szCs w:val="18"/>
-                <w:lang w:val="en-SG" w:eastAsia="zh-CN"/>
-              </w:rPr>
-              <w:t>(&amp;</w:t>
-            </w:r>
-            <w:r>
-              <w:rPr>
-                <w:rFonts w:ascii="Consolas" w:eastAsia="Times New Roman" w:hAnsi="Consolas" w:cs="Consolas"/>
-                <w:color w:val="000000"/>
-                <w:sz w:val="18"/>
-                <w:szCs w:val="18"/>
-                <w:lang w:val="en-SG" w:eastAsia="zh-CN"/>
-              </w:rPr>
-              <w:t>suspended</w:t>
-            </w:r>
-            <w:r>
-              <w:rPr>
-                <w:rFonts w:ascii="Consolas" w:eastAsia="Times New Roman" w:hAnsi="Consolas" w:cs="Consolas"/>
-                <w:color w:val="666600"/>
-                <w:sz w:val="18"/>
-                <w:szCs w:val="18"/>
-                <w:lang w:val="en-SG" w:eastAsia="zh-CN"/>
-              </w:rPr>
-              <w:t>);</w:t>
+            </w:r>
+            <w:r>
+              <w:rPr>
+                <w:rFonts w:ascii="Consolas" w:eastAsia="Times New Roman" w:hAnsi="Consolas" w:cs="Consolas"/>
+                <w:color w:val="000088"/>
+                <w:sz w:val="18"/>
+                <w:szCs w:val="18"/>
+                <w:lang w:val="en-SG" w:eastAsia="zh-CN"/>
+              </w:rPr>
+              <w:t>return</w:t>
+            </w:r>
+            <w:r>
+              <w:rPr>
+                <w:rFonts w:ascii="Consolas" w:eastAsia="Times New Roman" w:hAnsi="Consolas" w:cs="Consolas"/>
+                <w:color w:val="000000"/>
+                <w:sz w:val="18"/>
+                <w:szCs w:val="18"/>
+                <w:lang w:val="en-SG" w:eastAsia="zh-CN"/>
+              </w:rPr>
+              <w:t xml:space="preserve"> </w:t>
+            </w:r>
+            <w:r>
+              <w:rPr>
+                <w:rFonts w:ascii="Consolas" w:eastAsia="Times New Roman" w:hAnsi="Consolas" w:cs="Consolas"/>
+                <w:color w:val="666600"/>
+                <w:sz w:val="18"/>
+                <w:szCs w:val="18"/>
+                <w:lang w:val="en-SG" w:eastAsia="zh-CN"/>
+              </w:rPr>
+              <w:t>-</w:t>
+            </w:r>
+            <w:r>
+              <w:rPr>
+                <w:rFonts w:ascii="Consolas" w:eastAsia="Times New Roman" w:hAnsi="Consolas" w:cs="Consolas"/>
+                <w:color w:val="006666"/>
+                <w:sz w:val="18"/>
+                <w:szCs w:val="18"/>
+                <w:lang w:val="en-SG" w:eastAsia="zh-CN"/>
+              </w:rPr>
+              <w:t>1;</w:t>
             </w:r>
           </w:p>
           <w:p>
@@ -4538,12 +4594,22 @@
             <w:r>
               <w:rPr>
                 <w:rFonts w:ascii="Consolas" w:eastAsia="Times New Roman" w:hAnsi="Consolas" w:cs="Consolas"/>
-                <w:color w:val="000000"/>
-                <w:sz w:val="18"/>
-                <w:szCs w:val="18"/>
-                <w:lang w:val="en-SG" w:eastAsia="zh-CN"/>
-              </w:rPr>
-              <w:tab/>
+                <w:color w:val="666600"/>
+                <w:sz w:val="18"/>
+                <w:szCs w:val="18"/>
+                <w:lang w:val="en-SG" w:eastAsia="zh-CN"/>
+              </w:rPr>
+              <w:t>}</w:t>
+            </w:r>
+            <w:r>
+              <w:rPr>
+                <w:rFonts w:ascii="Consolas" w:eastAsia="Times New Roman" w:hAnsi="Consolas" w:cs="Consolas"/>
+                <w:color w:val="000000"/>
+                <w:sz w:val="18"/>
+                <w:szCs w:val="18"/>
+                <w:lang w:val="en-SG" w:eastAsia="zh-CN"/>
+              </w:rPr>
+              <w:t xml:space="preserve"> </w:t>
             </w:r>
             <w:r>
               <w:rPr>
@@ -4553,37 +4619,87 @@
                 <w:szCs w:val="18"/>
                 <w:lang w:val="en-SG" w:eastAsia="zh-CN"/>
               </w:rPr>
-              <w:t>return</w:t>
-            </w:r>
-            <w:r>
-              <w:rPr>
-                <w:rFonts w:ascii="Consolas" w:eastAsia="Times New Roman" w:hAnsi="Consolas" w:cs="Consolas"/>
-                <w:color w:val="000000"/>
-                <w:sz w:val="18"/>
-                <w:szCs w:val="18"/>
-                <w:lang w:val="en-SG" w:eastAsia="zh-CN"/>
-              </w:rPr>
-              <w:t xml:space="preserve"> currProcessNode</w:t>
-            </w:r>
-            <w:r>
-              <w:rPr>
-                <w:rFonts w:ascii="Consolas" w:eastAsia="Times New Roman" w:hAnsi="Consolas" w:cs="Consolas"/>
-                <w:color w:val="666600"/>
-                <w:sz w:val="18"/>
-                <w:szCs w:val="18"/>
-                <w:lang w:val="en-SG" w:eastAsia="zh-CN"/>
-              </w:rPr>
-              <w:t>-&gt;</w:t>
-            </w:r>
-            <w:r>
-              <w:rPr>
-                <w:rFonts w:ascii="Consolas" w:eastAsia="Times New Roman" w:hAnsi="Consolas" w:cs="Consolas"/>
-                <w:color w:val="000000"/>
-                <w:sz w:val="18"/>
-                <w:szCs w:val="18"/>
-                <w:lang w:val="en-SG" w:eastAsia="zh-CN"/>
-              </w:rPr>
-              <w:t>procNum;</w:t>
+              <w:t>else</w:t>
+            </w:r>
+            <w:r>
+              <w:rPr>
+                <w:rFonts w:ascii="Consolas" w:eastAsia="Times New Roman" w:hAnsi="Consolas" w:cs="Consolas"/>
+                <w:color w:val="000000"/>
+                <w:sz w:val="18"/>
+                <w:szCs w:val="18"/>
+                <w:lang w:val="en-SG" w:eastAsia="zh-CN"/>
+              </w:rPr>
+              <w:t xml:space="preserve"> </w:t>
+            </w:r>
+            <w:r>
+              <w:rPr>
+                <w:rFonts w:ascii="Consolas" w:eastAsia="Times New Roman" w:hAnsi="Consolas" w:cs="Consolas"/>
+                <w:color w:val="000088"/>
+                <w:sz w:val="18"/>
+                <w:szCs w:val="18"/>
+                <w:lang w:val="en-SG" w:eastAsia="zh-CN"/>
+              </w:rPr>
+              <w:t>if</w:t>
+            </w:r>
+            <w:r>
+              <w:rPr>
+                <w:rFonts w:ascii="Consolas" w:eastAsia="Times New Roman" w:hAnsi="Consolas" w:cs="Consolas"/>
+                <w:color w:val="000000"/>
+                <w:sz w:val="18"/>
+                <w:szCs w:val="18"/>
+                <w:lang w:val="en-SG" w:eastAsia="zh-CN"/>
+              </w:rPr>
+              <w:t xml:space="preserve"> </w:t>
+            </w:r>
+            <w:r>
+              <w:rPr>
+                <w:rFonts w:ascii="Consolas" w:eastAsia="Times New Roman" w:hAnsi="Consolas" w:cs="Consolas"/>
+                <w:color w:val="666600"/>
+                <w:sz w:val="18"/>
+                <w:szCs w:val="18"/>
+                <w:lang w:val="en-SG" w:eastAsia="zh-CN"/>
+              </w:rPr>
+              <w:t>(</w:t>
+            </w:r>
+            <w:r>
+              <w:rPr>
+                <w:rFonts w:ascii="Consolas" w:eastAsia="Times New Roman" w:hAnsi="Consolas" w:cs="Consolas"/>
+                <w:color w:val="000000"/>
+                <w:sz w:val="18"/>
+                <w:szCs w:val="18"/>
+                <w:lang w:val="en-SG" w:eastAsia="zh-CN"/>
+              </w:rPr>
+              <w:t xml:space="preserve">suspended </w:t>
+            </w:r>
+            <w:r>
+              <w:rPr>
+                <w:rFonts w:ascii="Consolas" w:eastAsia="Times New Roman" w:hAnsi="Consolas" w:cs="Consolas"/>
+                <w:color w:val="666600"/>
+                <w:sz w:val="18"/>
+                <w:szCs w:val="18"/>
+                <w:lang w:val="en-SG" w:eastAsia="zh-CN"/>
+              </w:rPr>
+              <w:t>!=</w:t>
+            </w:r>
+            <w:r>
+              <w:rPr>
+                <w:rFonts w:ascii="Consolas" w:eastAsia="Times New Roman" w:hAnsi="Consolas" w:cs="Consolas"/>
+                <w:color w:val="000000"/>
+                <w:sz w:val="18"/>
+                <w:szCs w:val="18"/>
+                <w:lang w:val="en-SG" w:eastAsia="zh-CN"/>
+              </w:rPr>
+              <w:t xml:space="preserve"> NULL</w:t>
+            </w:r>
+            <w:r>
+              <w:rPr>
+                <w:rFonts w:ascii="Consolas" w:eastAsia="Times New Roman" w:hAnsi="Consolas" w:cs="Consolas"/>
+                <w:color w:val="666600"/>
+                <w:sz w:val="18"/>
+                <w:szCs w:val="18"/>
+                <w:lang w:val="en-SG" w:eastAsia="zh-CN"/>
+              </w:rPr>
+              <w:t>){</w:t>
             </w:r>
           </w:p>
           <w:p>
@@ -4612,7 +4728,76 @@
                 <w:lang w:val="en-SG" w:eastAsia="zh-CN"/>
               </w:rPr>
               <w:tab/>
-              <w:t>}</w:t>
+            </w:r>
+            <w:r>
+              <w:rPr>
+                <w:rFonts w:ascii="Consolas" w:eastAsia="Times New Roman" w:hAnsi="Consolas" w:cs="Consolas"/>
+                <w:color w:val="000000"/>
+                <w:sz w:val="18"/>
+                <w:szCs w:val="18"/>
+                <w:lang w:val="en-SG" w:eastAsia="zh-CN"/>
+              </w:rPr>
+              <w:tab/>
+            </w:r>
+            <w:r>
+              <w:rPr>
+                <w:rFonts w:ascii="Consolas" w:eastAsia="Times New Roman" w:hAnsi="Consolas" w:cs="Consolas"/>
+                <w:color w:val="000088"/>
+                <w:sz w:val="18"/>
+                <w:szCs w:val="18"/>
+                <w:lang w:val="en-SG" w:eastAsia="zh-CN"/>
+              </w:rPr>
+              <w:t>if</w:t>
+            </w:r>
+            <w:r>
+              <w:rPr>
+                <w:rFonts w:ascii="Consolas" w:eastAsia="Times New Roman" w:hAnsi="Consolas" w:cs="Consolas"/>
+                <w:color w:val="666600"/>
+                <w:sz w:val="18"/>
+                <w:szCs w:val="18"/>
+                <w:lang w:val="en-SG" w:eastAsia="zh-CN"/>
+              </w:rPr>
+              <w:t>(</w:t>
+            </w:r>
+            <w:r>
+              <w:rPr>
+                <w:rFonts w:ascii="Consolas" w:eastAsia="Times New Roman" w:hAnsi="Consolas" w:cs="Consolas"/>
+                <w:color w:val="000000"/>
+                <w:sz w:val="18"/>
+                <w:szCs w:val="18"/>
+                <w:lang w:val="en-SG" w:eastAsia="zh-CN"/>
+              </w:rPr>
+              <w:t xml:space="preserve">readyQueue </w:t>
+            </w:r>
+            <w:r>
+              <w:rPr>
+                <w:rFonts w:ascii="Consolas" w:eastAsia="Times New Roman" w:hAnsi="Consolas" w:cs="Consolas"/>
+                <w:color w:val="666600"/>
+                <w:sz w:val="18"/>
+                <w:szCs w:val="18"/>
+                <w:lang w:val="en-SG" w:eastAsia="zh-CN"/>
+              </w:rPr>
+              <w:t>!=</w:t>
+            </w:r>
+            <w:r>
+              <w:rPr>
+                <w:rFonts w:ascii="Consolas" w:eastAsia="Times New Roman" w:hAnsi="Consolas" w:cs="Consolas"/>
+                <w:color w:val="000000"/>
+                <w:sz w:val="18"/>
+                <w:szCs w:val="18"/>
+                <w:lang w:val="en-SG" w:eastAsia="zh-CN"/>
+              </w:rPr>
+              <w:t xml:space="preserve"> NULL</w:t>
+            </w:r>
+            <w:r>
+              <w:rPr>
+                <w:rFonts w:ascii="Consolas" w:eastAsia="Times New Roman" w:hAnsi="Consolas" w:cs="Consolas"/>
+                <w:color w:val="666600"/>
+                <w:sz w:val="18"/>
+                <w:szCs w:val="18"/>
+                <w:lang w:val="en-SG" w:eastAsia="zh-CN"/>
+              </w:rPr>
+              <w:t>){</w:t>
             </w:r>
           </w:p>
           <w:p>
@@ -4641,37 +4826,46 @@
                 <w:lang w:val="en-SG" w:eastAsia="zh-CN"/>
               </w:rPr>
               <w:tab/>
-              <w:t xml:space="preserve">currProcessNode </w:t>
-            </w:r>
-            <w:r>
-              <w:rPr>
-                <w:rFonts w:ascii="Consolas" w:eastAsia="Times New Roman" w:hAnsi="Consolas" w:cs="Consolas"/>
-                <w:color w:val="666600"/>
-                <w:sz w:val="18"/>
-                <w:szCs w:val="18"/>
-                <w:lang w:val="en-SG" w:eastAsia="zh-CN"/>
-              </w:rPr>
-              <w:t>=</w:t>
-            </w:r>
-            <w:r>
-              <w:rPr>
-                <w:rFonts w:ascii="Consolas" w:eastAsia="Times New Roman" w:hAnsi="Consolas" w:cs="Consolas"/>
-                <w:color w:val="000000"/>
-                <w:sz w:val="18"/>
-                <w:szCs w:val="18"/>
-                <w:lang w:val="en-SG" w:eastAsia="zh-CN"/>
-              </w:rPr>
-              <w:t xml:space="preserve"> prioRemove</w:t>
-            </w:r>
-            <w:r>
-              <w:rPr>
-                <w:rFonts w:ascii="Consolas" w:eastAsia="Times New Roman" w:hAnsi="Consolas" w:cs="Consolas"/>
-                <w:color w:val="666600"/>
-                <w:sz w:val="18"/>
-                <w:szCs w:val="18"/>
-                <w:lang w:val="en-SG" w:eastAsia="zh-CN"/>
-              </w:rPr>
-              <w:t>(&amp;</w:t>
+            </w:r>
+            <w:r>
+              <w:rPr>
+                <w:rFonts w:ascii="Consolas" w:eastAsia="Times New Roman" w:hAnsi="Consolas" w:cs="Consolas"/>
+                <w:color w:val="000000"/>
+                <w:sz w:val="18"/>
+                <w:szCs w:val="18"/>
+                <w:lang w:val="en-SG" w:eastAsia="zh-CN"/>
+              </w:rPr>
+              <w:tab/>
+            </w:r>
+            <w:r>
+              <w:rPr>
+                <w:rFonts w:ascii="Consolas" w:eastAsia="Times New Roman" w:hAnsi="Consolas" w:cs="Consolas"/>
+                <w:color w:val="000000"/>
+                <w:sz w:val="18"/>
+                <w:szCs w:val="18"/>
+                <w:lang w:val="en-SG" w:eastAsia="zh-CN"/>
+              </w:rPr>
+              <w:tab/>
+            </w:r>
+            <w:r>
+              <w:rPr>
+                <w:rFonts w:ascii="Consolas" w:eastAsia="Times New Roman" w:hAnsi="Consolas" w:cs="Consolas"/>
+                <w:color w:val="000088"/>
+                <w:sz w:val="18"/>
+                <w:szCs w:val="18"/>
+                <w:lang w:val="en-SG" w:eastAsia="zh-CN"/>
+              </w:rPr>
+              <w:t>if</w:t>
+            </w:r>
+            <w:r>
+              <w:rPr>
+                <w:rFonts w:ascii="Consolas" w:eastAsia="Times New Roman" w:hAnsi="Consolas" w:cs="Consolas"/>
+                <w:color w:val="666600"/>
+                <w:sz w:val="18"/>
+                <w:szCs w:val="18"/>
+                <w:lang w:val="en-SG" w:eastAsia="zh-CN"/>
+              </w:rPr>
+              <w:t>(</w:t>
             </w:r>
             <w:r>
               <w:rPr>
@@ -4691,7 +4885,67 @@
                 <w:szCs w:val="18"/>
                 <w:lang w:val="en-SG" w:eastAsia="zh-CN"/>
               </w:rPr>
-              <w:t>);</w:t>
+              <w:t>-&gt;</w:t>
+            </w:r>
+            <w:r>
+              <w:rPr>
+                <w:rFonts w:ascii="Consolas" w:eastAsia="Times New Roman" w:hAnsi="Consolas" w:cs="Consolas"/>
+                <w:color w:val="000000"/>
+                <w:sz w:val="18"/>
+                <w:szCs w:val="18"/>
+                <w:lang w:val="en-SG" w:eastAsia="zh-CN"/>
+              </w:rPr>
+              <w:t xml:space="preserve">prio </w:t>
+            </w:r>
+            <w:r>
+              <w:rPr>
+                <w:rFonts w:ascii="Consolas" w:eastAsia="Times New Roman" w:hAnsi="Consolas" w:cs="Consolas"/>
+                <w:color w:val="666600"/>
+                <w:sz w:val="18"/>
+                <w:szCs w:val="18"/>
+                <w:lang w:val="en-SG" w:eastAsia="zh-CN"/>
+              </w:rPr>
+              <w:t>&lt;</w:t>
+            </w:r>
+            <w:r>
+              <w:rPr>
+                <w:rFonts w:ascii="Consolas" w:eastAsia="Times New Roman" w:hAnsi="Consolas" w:cs="Consolas"/>
+                <w:color w:val="000000"/>
+                <w:sz w:val="18"/>
+                <w:szCs w:val="18"/>
+                <w:lang w:val="en-SG" w:eastAsia="zh-CN"/>
+              </w:rPr>
+              <w:t xml:space="preserve"> suspended</w:t>
+            </w:r>
+            <w:r>
+              <w:rPr>
+                <w:rFonts w:ascii="Consolas" w:eastAsia="Times New Roman" w:hAnsi="Consolas" w:cs="Consolas"/>
+                <w:color w:val="666600"/>
+                <w:sz w:val="18"/>
+                <w:szCs w:val="18"/>
+                <w:lang w:val="en-SG" w:eastAsia="zh-CN"/>
+              </w:rPr>
+              <w:t>-&gt;</w:t>
+            </w:r>
+            <w:r>
+              <w:rPr>
+                <w:rFonts w:ascii="Consolas" w:eastAsia="Times New Roman" w:hAnsi="Consolas" w:cs="Consolas"/>
+                <w:color w:val="000000"/>
+                <w:sz w:val="18"/>
+                <w:szCs w:val="18"/>
+                <w:lang w:val="en-SG" w:eastAsia="zh-CN"/>
+              </w:rPr>
+              <w:t>prio</w:t>
+            </w:r>
+            <w:r>
+              <w:rPr>
+                <w:rFonts w:ascii="Consolas" w:eastAsia="Times New Roman" w:hAnsi="Consolas" w:cs="Consolas"/>
+                <w:color w:val="666600"/>
+                <w:sz w:val="18"/>
+                <w:szCs w:val="18"/>
+                <w:lang w:val="en-SG" w:eastAsia="zh-CN"/>
+              </w:rPr>
+              <w:t>){</w:t>
             </w:r>
           </w:p>
           <w:p>
@@ -4724,31 +4978,32 @@
             <w:r>
               <w:rPr>
                 <w:rFonts w:ascii="Consolas" w:eastAsia="Times New Roman" w:hAnsi="Consolas" w:cs="Consolas"/>
-                <w:color w:val="000088"/>
-                <w:sz w:val="18"/>
-                <w:szCs w:val="18"/>
-                <w:lang w:val="en-SG" w:eastAsia="zh-CN"/>
-              </w:rPr>
-              <w:t>if</w:t>
-            </w:r>
-            <w:r>
-              <w:rPr>
-                <w:rFonts w:ascii="Consolas" w:eastAsia="Times New Roman" w:hAnsi="Consolas" w:cs="Consolas"/>
-                <w:color w:val="666600"/>
-                <w:sz w:val="18"/>
-                <w:szCs w:val="18"/>
-                <w:lang w:val="en-SG" w:eastAsia="zh-CN"/>
-              </w:rPr>
-              <w:t>(</w:t>
-            </w:r>
-            <w:r>
-              <w:rPr>
-                <w:rFonts w:ascii="Consolas" w:eastAsia="Times New Roman" w:hAnsi="Consolas" w:cs="Consolas"/>
-                <w:color w:val="000000"/>
-                <w:sz w:val="18"/>
-                <w:szCs w:val="18"/>
-                <w:lang w:val="en-SG" w:eastAsia="zh-CN"/>
-              </w:rPr>
+                <w:color w:val="000000"/>
+                <w:sz w:val="18"/>
+                <w:szCs w:val="18"/>
+                <w:lang w:val="en-SG" w:eastAsia="zh-CN"/>
+              </w:rPr>
+              <w:tab/>
+            </w:r>
+            <w:r>
+              <w:rPr>
+                <w:rFonts w:ascii="Consolas" w:eastAsia="Times New Roman" w:hAnsi="Consolas" w:cs="Consolas"/>
+                <w:color w:val="000000"/>
+                <w:sz w:val="18"/>
+                <w:szCs w:val="18"/>
+                <w:lang w:val="en-SG" w:eastAsia="zh-CN"/>
+              </w:rPr>
+              <w:tab/>
+            </w:r>
+            <w:r>
+              <w:rPr>
+                <w:rFonts w:ascii="Consolas" w:eastAsia="Times New Roman" w:hAnsi="Consolas" w:cs="Consolas"/>
+                <w:color w:val="000000"/>
+                <w:sz w:val="18"/>
+                <w:szCs w:val="18"/>
+                <w:lang w:val="en-SG" w:eastAsia="zh-CN"/>
+              </w:rPr>
+              <w:tab/>
               <w:t xml:space="preserve">currProcessNode </w:t>
             </w:r>
             <w:r>
@@ -4759,17 +5014,47 @@
                 <w:szCs w:val="18"/>
                 <w:lang w:val="en-SG" w:eastAsia="zh-CN"/>
               </w:rPr>
-              <w:t>==</w:t>
-            </w:r>
-            <w:r>
-              <w:rPr>
-                <w:rFonts w:ascii="Consolas" w:eastAsia="Times New Roman" w:hAnsi="Consolas" w:cs="Consolas"/>
-                <w:color w:val="000000"/>
-                <w:sz w:val="18"/>
-                <w:szCs w:val="18"/>
-                <w:lang w:val="en-SG" w:eastAsia="zh-CN"/>
-              </w:rPr>
-              <w:t xml:space="preserve"> NULL)</w:t>
+              <w:t>=</w:t>
+            </w:r>
+            <w:r>
+              <w:rPr>
+                <w:rFonts w:ascii="Consolas" w:eastAsia="Times New Roman" w:hAnsi="Consolas" w:cs="Consolas"/>
+                <w:color w:val="000000"/>
+                <w:sz w:val="18"/>
+                <w:szCs w:val="18"/>
+                <w:lang w:val="en-SG" w:eastAsia="zh-CN"/>
+              </w:rPr>
+              <w:t xml:space="preserve"> prioRemove</w:t>
+            </w:r>
+            <w:r>
+              <w:rPr>
+                <w:rFonts w:ascii="Consolas" w:eastAsia="Times New Roman" w:hAnsi="Consolas" w:cs="Consolas"/>
+                <w:color w:val="666600"/>
+                <w:sz w:val="18"/>
+                <w:szCs w:val="18"/>
+                <w:lang w:val="en-SG" w:eastAsia="zh-CN"/>
+              </w:rPr>
+              <w:t>(&amp;</w:t>
+            </w:r>
+            <w:r>
+              <w:rPr>
+                <w:rFonts w:ascii="Consolas" w:eastAsia="Times New Roman" w:hAnsi="Consolas" w:cs="Consolas"/>
+                <w:color w:val="000000"/>
+                <w:sz w:val="18"/>
+                <w:szCs w:val="18"/>
+                <w:lang w:val="en-SG" w:eastAsia="zh-CN"/>
+              </w:rPr>
+              <w:t>readyQueue</w:t>
+            </w:r>
+            <w:r>
+              <w:rPr>
+                <w:rFonts w:ascii="Consolas" w:eastAsia="Times New Roman" w:hAnsi="Consolas" w:cs="Consolas"/>
+                <w:color w:val="666600"/>
+                <w:sz w:val="18"/>
+                <w:szCs w:val="18"/>
+                <w:lang w:val="en-SG" w:eastAsia="zh-CN"/>
+              </w:rPr>
+              <w:t>);</w:t>
             </w:r>
           </w:p>
           <w:p>
@@ -4812,6 +5097,26 @@
             <w:r>
               <w:rPr>
                 <w:rFonts w:ascii="Consolas" w:eastAsia="Times New Roman" w:hAnsi="Consolas" w:cs="Consolas"/>
+                <w:color w:val="000000"/>
+                <w:sz w:val="18"/>
+                <w:szCs w:val="18"/>
+                <w:lang w:val="en-SG" w:eastAsia="zh-CN"/>
+              </w:rPr>
+              <w:tab/>
+            </w:r>
+            <w:r>
+              <w:rPr>
+                <w:rFonts w:ascii="Consolas" w:eastAsia="Times New Roman" w:hAnsi="Consolas" w:cs="Consolas"/>
+                <w:color w:val="000000"/>
+                <w:sz w:val="18"/>
+                <w:szCs w:val="18"/>
+                <w:lang w:val="en-SG" w:eastAsia="zh-CN"/>
+              </w:rPr>
+              <w:tab/>
+            </w:r>
+            <w:r>
+              <w:rPr>
+                <w:rFonts w:ascii="Consolas" w:eastAsia="Times New Roman" w:hAnsi="Consolas" w:cs="Consolas"/>
                 <w:color w:val="000088"/>
                 <w:sz w:val="18"/>
                 <w:szCs w:val="18"/>
@@ -4827,27 +5132,27 @@
                 <w:szCs w:val="18"/>
                 <w:lang w:val="en-SG" w:eastAsia="zh-CN"/>
               </w:rPr>
-              <w:t xml:space="preserve"> </w:t>
-            </w:r>
-            <w:r>
-              <w:rPr>
-                <w:rFonts w:ascii="Consolas" w:eastAsia="Times New Roman" w:hAnsi="Consolas" w:cs="Consolas"/>
-                <w:color w:val="666600"/>
-                <w:sz w:val="18"/>
-                <w:szCs w:val="18"/>
-                <w:lang w:val="en-SG" w:eastAsia="zh-CN"/>
-              </w:rPr>
-              <w:t>-</w:t>
-            </w:r>
-            <w:r>
-              <w:rPr>
-                <w:rFonts w:ascii="Consolas" w:eastAsia="Times New Roman" w:hAnsi="Consolas" w:cs="Consolas"/>
-                <w:color w:val="006666"/>
-                <w:sz w:val="18"/>
-                <w:szCs w:val="18"/>
-                <w:lang w:val="en-SG" w:eastAsia="zh-CN"/>
-              </w:rPr>
-              <w:t>1;</w:t>
+              <w:t xml:space="preserve"> currProcessNode</w:t>
+            </w:r>
+            <w:r>
+              <w:rPr>
+                <w:rFonts w:ascii="Consolas" w:eastAsia="Times New Roman" w:hAnsi="Consolas" w:cs="Consolas"/>
+                <w:color w:val="666600"/>
+                <w:sz w:val="18"/>
+                <w:szCs w:val="18"/>
+                <w:lang w:val="en-SG" w:eastAsia="zh-CN"/>
+              </w:rPr>
+              <w:t>-&gt;</w:t>
+            </w:r>
+            <w:r>
+              <w:rPr>
+                <w:rFonts w:ascii="Consolas" w:eastAsia="Times New Roman" w:hAnsi="Consolas" w:cs="Consolas"/>
+                <w:color w:val="000000"/>
+                <w:sz w:val="18"/>
+                <w:szCs w:val="18"/>
+                <w:lang w:val="en-SG" w:eastAsia="zh-CN"/>
+              </w:rPr>
+              <w:t>procNum;</w:t>
             </w:r>
           </w:p>
           <w:p>
@@ -4880,42 +5185,23 @@
             <w:r>
               <w:rPr>
                 <w:rFonts w:ascii="Consolas" w:eastAsia="Times New Roman" w:hAnsi="Consolas" w:cs="Consolas"/>
-                <w:color w:val="000088"/>
-                <w:sz w:val="18"/>
-                <w:szCs w:val="18"/>
-                <w:lang w:val="en-SG" w:eastAsia="zh-CN"/>
-              </w:rPr>
-              <w:t>return</w:t>
-            </w:r>
-            <w:r>
-              <w:rPr>
-                <w:rFonts w:ascii="Consolas" w:eastAsia="Times New Roman" w:hAnsi="Consolas" w:cs="Consolas"/>
-                <w:color w:val="000000"/>
-                <w:sz w:val="18"/>
-                <w:szCs w:val="18"/>
-                <w:lang w:val="en-SG" w:eastAsia="zh-CN"/>
-              </w:rPr>
-              <w:t xml:space="preserve"> currProcessNode</w:t>
-            </w:r>
-            <w:r>
-              <w:rPr>
-                <w:rFonts w:ascii="Consolas" w:eastAsia="Times New Roman" w:hAnsi="Consolas" w:cs="Consolas"/>
-                <w:color w:val="666600"/>
-                <w:sz w:val="18"/>
-                <w:szCs w:val="18"/>
-                <w:lang w:val="en-SG" w:eastAsia="zh-CN"/>
-              </w:rPr>
-              <w:t>-&gt;</w:t>
-            </w:r>
-            <w:r>
-              <w:rPr>
-                <w:rFonts w:ascii="Consolas" w:eastAsia="Times New Roman" w:hAnsi="Consolas" w:cs="Consolas"/>
-                <w:color w:val="000000"/>
-                <w:sz w:val="18"/>
-                <w:szCs w:val="18"/>
-                <w:lang w:val="en-SG" w:eastAsia="zh-CN"/>
-              </w:rPr>
-              <w:t>procNum;</w:t>
+                <w:color w:val="000000"/>
+                <w:sz w:val="18"/>
+                <w:szCs w:val="18"/>
+                <w:lang w:val="en-SG" w:eastAsia="zh-CN"/>
+              </w:rPr>
+              <w:tab/>
+            </w:r>
+            <w:r>
+              <w:rPr>
+                <w:rFonts w:ascii="Consolas" w:eastAsia="Times New Roman" w:hAnsi="Consolas" w:cs="Consolas"/>
+                <w:color w:val="000000"/>
+                <w:sz w:val="18"/>
+                <w:szCs w:val="18"/>
+                <w:lang w:val="en-SG" w:eastAsia="zh-CN"/>
+              </w:rPr>
+              <w:tab/>
+              <w:t>}</w:t>
             </w:r>
           </w:p>
           <w:p>
@@ -4938,42 +5224,23 @@
             <w:r>
               <w:rPr>
                 <w:rFonts w:ascii="Consolas" w:eastAsia="Times New Roman" w:hAnsi="Consolas" w:cs="Consolas"/>
-                <w:color w:val="666600"/>
-                <w:sz w:val="18"/>
-                <w:szCs w:val="18"/>
-                <w:lang w:val="en-SG" w:eastAsia="zh-CN"/>
-              </w:rPr>
+                <w:color w:val="000000"/>
+                <w:sz w:val="18"/>
+                <w:szCs w:val="18"/>
+                <w:lang w:val="en-SG" w:eastAsia="zh-CN"/>
+              </w:rPr>
+              <w:tab/>
+            </w:r>
+            <w:r>
+              <w:rPr>
+                <w:rFonts w:ascii="Consolas" w:eastAsia="Times New Roman" w:hAnsi="Consolas" w:cs="Consolas"/>
+                <w:color w:val="000000"/>
+                <w:sz w:val="18"/>
+                <w:szCs w:val="18"/>
+                <w:lang w:val="en-SG" w:eastAsia="zh-CN"/>
+              </w:rPr>
+              <w:tab/>
               <w:t>}</w:t>
-            </w:r>
-            <w:r>
-              <w:rPr>
-                <w:rFonts w:ascii="Consolas" w:eastAsia="Times New Roman" w:hAnsi="Consolas" w:cs="Consolas"/>
-                <w:color w:val="000000"/>
-                <w:sz w:val="18"/>
-                <w:szCs w:val="18"/>
-                <w:lang w:val="en-SG" w:eastAsia="zh-CN"/>
-              </w:rPr>
-              <w:t xml:space="preserve"> </w:t>
-            </w:r>
-            <w:r>
-              <w:rPr>
-                <w:rFonts w:ascii="Consolas" w:eastAsia="Times New Roman" w:hAnsi="Consolas" w:cs="Consolas"/>
-                <w:color w:val="000088"/>
-                <w:sz w:val="18"/>
-                <w:szCs w:val="18"/>
-                <w:lang w:val="en-SG" w:eastAsia="zh-CN"/>
-              </w:rPr>
-              <w:t>else</w:t>
-            </w:r>
-            <w:r>
-              <w:rPr>
-                <w:rFonts w:ascii="Consolas" w:eastAsia="Times New Roman" w:hAnsi="Consolas" w:cs="Consolas"/>
-                <w:color w:val="000000"/>
-                <w:sz w:val="18"/>
-                <w:szCs w:val="18"/>
-                <w:lang w:val="en-SG" w:eastAsia="zh-CN"/>
-              </w:rPr>
-              <w:t xml:space="preserve"> {</w:t>
             </w:r>
           </w:p>
           <w:p>
@@ -5006,152 +5273,63 @@
             <w:r>
               <w:rPr>
                 <w:rFonts w:ascii="Consolas" w:eastAsia="Times New Roman" w:hAnsi="Consolas" w:cs="Consolas"/>
-                <w:color w:val="000088"/>
-                <w:sz w:val="18"/>
-                <w:szCs w:val="18"/>
-                <w:lang w:val="en-SG" w:eastAsia="zh-CN"/>
-              </w:rPr>
-              <w:t>if</w:t>
-            </w:r>
-            <w:r>
-              <w:rPr>
-                <w:rFonts w:ascii="Consolas" w:eastAsia="Times New Roman" w:hAnsi="Consolas" w:cs="Consolas"/>
-                <w:color w:val="666600"/>
-                <w:sz w:val="18"/>
-                <w:szCs w:val="18"/>
-                <w:lang w:val="en-SG" w:eastAsia="zh-CN"/>
-              </w:rPr>
-              <w:t>(</w:t>
-            </w:r>
-            <w:r>
-              <w:rPr>
-                <w:rFonts w:ascii="Consolas" w:eastAsia="Times New Roman" w:hAnsi="Consolas" w:cs="Consolas"/>
-                <w:color w:val="000000"/>
-                <w:sz w:val="18"/>
-                <w:szCs w:val="18"/>
-                <w:lang w:val="en-SG" w:eastAsia="zh-CN"/>
-              </w:rPr>
-              <w:t xml:space="preserve">readyQueue </w:t>
-            </w:r>
-            <w:r>
-              <w:rPr>
-                <w:rFonts w:ascii="Consolas" w:eastAsia="Times New Roman" w:hAnsi="Consolas" w:cs="Consolas"/>
-                <w:color w:val="666600"/>
-                <w:sz w:val="18"/>
-                <w:szCs w:val="18"/>
-                <w:lang w:val="en-SG" w:eastAsia="zh-CN"/>
-              </w:rPr>
-              <w:t>!=</w:t>
-            </w:r>
-            <w:r>
-              <w:rPr>
-                <w:rFonts w:ascii="Consolas" w:eastAsia="Times New Roman" w:hAnsi="Consolas" w:cs="Consolas"/>
-                <w:color w:val="000000"/>
-                <w:sz w:val="18"/>
-                <w:szCs w:val="18"/>
-                <w:lang w:val="en-SG" w:eastAsia="zh-CN"/>
-              </w:rPr>
-              <w:t xml:space="preserve"> NULL </w:t>
-            </w:r>
-            <w:r>
-              <w:rPr>
-                <w:rFonts w:ascii="Consolas" w:eastAsia="Times New Roman" w:hAnsi="Consolas" w:cs="Consolas"/>
-                <w:color w:val="666600"/>
-                <w:sz w:val="18"/>
-                <w:szCs w:val="18"/>
-                <w:lang w:val="en-SG" w:eastAsia="zh-CN"/>
-              </w:rPr>
-              <w:t>&amp;&amp;</w:t>
-            </w:r>
-            <w:r>
-              <w:rPr>
-                <w:rFonts w:ascii="Consolas" w:eastAsia="Times New Roman" w:hAnsi="Consolas" w:cs="Consolas"/>
-                <w:color w:val="000000"/>
-                <w:sz w:val="18"/>
-                <w:szCs w:val="18"/>
-                <w:lang w:val="en-SG" w:eastAsia="zh-CN"/>
-              </w:rPr>
-              <w:t xml:space="preserve"> readyQueue</w:t>
-            </w:r>
-            <w:r>
-              <w:rPr>
-                <w:rFonts w:ascii="Consolas" w:eastAsia="Times New Roman" w:hAnsi="Consolas" w:cs="Consolas"/>
-                <w:color w:val="666600"/>
-                <w:sz w:val="18"/>
-                <w:szCs w:val="18"/>
-                <w:lang w:val="en-SG" w:eastAsia="zh-CN"/>
-              </w:rPr>
-              <w:t>-&gt;</w:t>
-            </w:r>
-            <w:r>
-              <w:rPr>
-                <w:rFonts w:ascii="Consolas" w:eastAsia="Times New Roman" w:hAnsi="Consolas" w:cs="Consolas"/>
-                <w:color w:val="000000"/>
-                <w:sz w:val="18"/>
-                <w:szCs w:val="18"/>
-                <w:lang w:val="en-SG" w:eastAsia="zh-CN"/>
-              </w:rPr>
-              <w:t xml:space="preserve">prio </w:t>
-            </w:r>
-            <w:r>
-              <w:rPr>
-                <w:rFonts w:ascii="Consolas" w:eastAsia="Times New Roman" w:hAnsi="Consolas" w:cs="Consolas"/>
-                <w:color w:val="666600"/>
-                <w:sz w:val="18"/>
-                <w:szCs w:val="18"/>
-                <w:lang w:val="en-SG" w:eastAsia="zh-CN"/>
-              </w:rPr>
-              <w:t>&lt;</w:t>
-            </w:r>
-            <w:r>
-              <w:rPr>
-                <w:rFonts w:ascii="Consolas" w:eastAsia="Times New Roman" w:hAnsi="Consolas" w:cs="Consolas"/>
-                <w:color w:val="000000"/>
-                <w:sz w:val="18"/>
-                <w:szCs w:val="18"/>
-                <w:lang w:val="en-SG" w:eastAsia="zh-CN"/>
-              </w:rPr>
-              <w:t xml:space="preserve"> currProcessNode</w:t>
-            </w:r>
-            <w:r>
-              <w:rPr>
-                <w:rFonts w:ascii="Consolas" w:eastAsia="Times New Roman" w:hAnsi="Consolas" w:cs="Consolas"/>
-                <w:color w:val="666600"/>
-                <w:sz w:val="18"/>
-                <w:szCs w:val="18"/>
-                <w:lang w:val="en-SG" w:eastAsia="zh-CN"/>
-              </w:rPr>
-              <w:t>-&gt;</w:t>
-            </w:r>
-            <w:r>
-              <w:rPr>
-                <w:rFonts w:ascii="Consolas" w:eastAsia="Times New Roman" w:hAnsi="Consolas" w:cs="Consolas"/>
-                <w:color w:val="000000"/>
-                <w:sz w:val="18"/>
-                <w:szCs w:val="18"/>
-                <w:lang w:val="en-SG" w:eastAsia="zh-CN"/>
-              </w:rPr>
-              <w:t>prio</w:t>
-            </w:r>
-            <w:r>
-              <w:rPr>
-                <w:rFonts w:ascii="Consolas" w:eastAsia="Times New Roman" w:hAnsi="Consolas" w:cs="Consolas"/>
-                <w:color w:val="666600"/>
-                <w:sz w:val="18"/>
-                <w:szCs w:val="18"/>
-                <w:lang w:val="en-SG" w:eastAsia="zh-CN"/>
-              </w:rPr>
-              <w:t>)</w:t>
-            </w:r>
-            <w:r>
-              <w:rPr>
-                <w:rFonts w:ascii="Consolas" w:eastAsia="Times New Roman" w:hAnsi="Consolas" w:cs="Consolas"/>
-                <w:color w:val="000000"/>
-                <w:sz w:val="18"/>
-                <w:szCs w:val="18"/>
-                <w:lang w:val="en-SG" w:eastAsia="zh-CN"/>
-              </w:rPr>
-              <w:t xml:space="preserve"> {</w:t>
+                <w:color w:val="000000"/>
+                <w:sz w:val="18"/>
+                <w:szCs w:val="18"/>
+                <w:lang w:val="en-SG" w:eastAsia="zh-CN"/>
+              </w:rPr>
+              <w:tab/>
+              <w:t xml:space="preserve">currProcessNode </w:t>
+            </w:r>
+            <w:r>
+              <w:rPr>
+                <w:rFonts w:ascii="Consolas" w:eastAsia="Times New Roman" w:hAnsi="Consolas" w:cs="Consolas"/>
+                <w:color w:val="666600"/>
+                <w:sz w:val="18"/>
+                <w:szCs w:val="18"/>
+                <w:lang w:val="en-SG" w:eastAsia="zh-CN"/>
+              </w:rPr>
+              <w:t>=</w:t>
+            </w:r>
+            <w:r>
+              <w:rPr>
+                <w:rFonts w:ascii="Consolas" w:eastAsia="Times New Roman" w:hAnsi="Consolas" w:cs="Consolas"/>
+                <w:color w:val="000000"/>
+                <w:sz w:val="18"/>
+                <w:szCs w:val="18"/>
+                <w:lang w:val="en-SG" w:eastAsia="zh-CN"/>
+              </w:rPr>
+              <w:t xml:space="preserve"> prioRemove</w:t>
+            </w:r>
+            <w:r>
+              <w:rPr>
+                <w:rFonts w:ascii="Consolas" w:eastAsia="Times New Roman" w:hAnsi="Consolas" w:cs="Consolas"/>
+                <w:color w:val="666600"/>
+                <w:sz w:val="18"/>
+                <w:szCs w:val="18"/>
+                <w:lang w:val="en-SG" w:eastAsia="zh-CN"/>
+              </w:rPr>
+              <w:t>(&amp;</w:t>
+            </w:r>
+            <w:r>
+              <w:rPr>
+                <w:rFonts w:ascii="Consolas" w:eastAsia="Times New Roman" w:hAnsi="Consolas" w:cs="Consolas"/>
+                <w:color w:val="000000"/>
+                <w:sz w:val="18"/>
+                <w:szCs w:val="18"/>
+                <w:lang w:val="en-SG" w:eastAsia="zh-CN"/>
+              </w:rPr>
+              <w:t>suspended</w:t>
+            </w:r>
+            <w:r>
+              <w:rPr>
+                <w:rFonts w:ascii="Consolas" w:eastAsia="Times New Roman" w:hAnsi="Consolas" w:cs="Consolas"/>
+                <w:color w:val="666600"/>
+                <w:sz w:val="18"/>
+                <w:szCs w:val="18"/>
+                <w:lang w:val="en-SG" w:eastAsia="zh-CN"/>
+              </w:rPr>
+              <w:t>);</w:t>
             </w:r>
           </w:p>
           <w:p>
@@ -5190,37 +5368,46 @@
                 <w:lang w:val="en-SG" w:eastAsia="zh-CN"/>
               </w:rPr>
               <w:tab/>
-              <w:t>printf</w:t>
-            </w:r>
-            <w:r>
-              <w:rPr>
-                <w:rFonts w:ascii="Consolas" w:eastAsia="Times New Roman" w:hAnsi="Consolas" w:cs="Consolas"/>
-                <w:color w:val="666600"/>
-                <w:sz w:val="18"/>
-                <w:szCs w:val="18"/>
-                <w:lang w:val="en-SG" w:eastAsia="zh-CN"/>
-              </w:rPr>
-              <w:t>(</w:t>
-            </w:r>
-            <w:r>
-              <w:rPr>
-                <w:rFonts w:ascii="Consolas" w:eastAsia="Times New Roman" w:hAnsi="Consolas" w:cs="Consolas"/>
-                <w:color w:val="008800"/>
-                <w:sz w:val="18"/>
-                <w:szCs w:val="18"/>
-                <w:lang w:val="en-SG" w:eastAsia="zh-CN"/>
-              </w:rPr>
-              <w:t>"\n====== Pre-Emption ======\n\n"</w:t>
-            </w:r>
-            <w:r>
-              <w:rPr>
-                <w:rFonts w:ascii="Consolas" w:eastAsia="Times New Roman" w:hAnsi="Consolas" w:cs="Consolas"/>
-                <w:color w:val="666600"/>
-                <w:sz w:val="18"/>
-                <w:szCs w:val="18"/>
-                <w:lang w:val="en-SG" w:eastAsia="zh-CN"/>
-              </w:rPr>
-              <w:t>);</w:t>
+            </w:r>
+            <w:r>
+              <w:rPr>
+                <w:rFonts w:ascii="Consolas" w:eastAsia="Times New Roman" w:hAnsi="Consolas" w:cs="Consolas"/>
+                <w:color w:val="000088"/>
+                <w:sz w:val="18"/>
+                <w:szCs w:val="18"/>
+                <w:lang w:val="en-SG" w:eastAsia="zh-CN"/>
+              </w:rPr>
+              <w:t>return</w:t>
+            </w:r>
+            <w:r>
+              <w:rPr>
+                <w:rFonts w:ascii="Consolas" w:eastAsia="Times New Roman" w:hAnsi="Consolas" w:cs="Consolas"/>
+                <w:color w:val="000000"/>
+                <w:sz w:val="18"/>
+                <w:szCs w:val="18"/>
+                <w:lang w:val="en-SG" w:eastAsia="zh-CN"/>
+              </w:rPr>
+              <w:t xml:space="preserve"> currProcessNode</w:t>
+            </w:r>
+            <w:r>
+              <w:rPr>
+                <w:rFonts w:ascii="Consolas" w:eastAsia="Times New Roman" w:hAnsi="Consolas" w:cs="Consolas"/>
+                <w:color w:val="666600"/>
+                <w:sz w:val="18"/>
+                <w:szCs w:val="18"/>
+                <w:lang w:val="en-SG" w:eastAsia="zh-CN"/>
+              </w:rPr>
+              <w:t>-&gt;</w:t>
+            </w:r>
+            <w:r>
+              <w:rPr>
+                <w:rFonts w:ascii="Consolas" w:eastAsia="Times New Roman" w:hAnsi="Consolas" w:cs="Consolas"/>
+                <w:color w:val="000000"/>
+                <w:sz w:val="18"/>
+                <w:szCs w:val="18"/>
+                <w:lang w:val="en-SG" w:eastAsia="zh-CN"/>
+              </w:rPr>
+              <w:t>procNum;</w:t>
             </w:r>
           </w:p>
           <w:p>
@@ -5249,67 +5436,7 @@
                 <w:lang w:val="en-SG" w:eastAsia="zh-CN"/>
               </w:rPr>
               <w:tab/>
-            </w:r>
-            <w:r>
-              <w:rPr>
-                <w:rFonts w:ascii="Consolas" w:eastAsia="Times New Roman" w:hAnsi="Consolas" w:cs="Consolas"/>
-                <w:color w:val="000000"/>
-                <w:sz w:val="18"/>
-                <w:szCs w:val="18"/>
-                <w:lang w:val="en-SG" w:eastAsia="zh-CN"/>
-              </w:rPr>
-              <w:tab/>
-              <w:t>prioInsertNode</w:t>
-            </w:r>
-            <w:r>
-              <w:rPr>
-                <w:rFonts w:ascii="Consolas" w:eastAsia="Times New Roman" w:hAnsi="Consolas" w:cs="Consolas"/>
-                <w:color w:val="666600"/>
-                <w:sz w:val="18"/>
-                <w:szCs w:val="18"/>
-                <w:lang w:val="en-SG" w:eastAsia="zh-CN"/>
-              </w:rPr>
-              <w:t>(&amp;</w:t>
-            </w:r>
-            <w:r>
-              <w:rPr>
-                <w:rFonts w:ascii="Consolas" w:eastAsia="Times New Roman" w:hAnsi="Consolas" w:cs="Consolas"/>
-                <w:color w:val="000000"/>
-                <w:sz w:val="18"/>
-                <w:szCs w:val="18"/>
-                <w:lang w:val="en-SG" w:eastAsia="zh-CN"/>
-              </w:rPr>
-              <w:t>suspended</w:t>
-            </w:r>
-            <w:r>
-              <w:rPr>
-                <w:rFonts w:ascii="Consolas" w:eastAsia="Times New Roman" w:hAnsi="Consolas" w:cs="Consolas"/>
-                <w:color w:val="666600"/>
-                <w:sz w:val="18"/>
-                <w:szCs w:val="18"/>
-                <w:lang w:val="en-SG" w:eastAsia="zh-CN"/>
-              </w:rPr>
-              <w:t>,</w:t>
-            </w:r>
-            <w:r>
-              <w:rPr>
-                <w:rFonts w:ascii="Consolas" w:eastAsia="Times New Roman" w:hAnsi="Consolas" w:cs="Consolas"/>
-                <w:color w:val="000000"/>
-                <w:sz w:val="18"/>
-                <w:szCs w:val="18"/>
-                <w:lang w:val="en-SG" w:eastAsia="zh-CN"/>
-              </w:rPr>
-              <w:t xml:space="preserve"> currProcessNode</w:t>
-            </w:r>
-            <w:r>
-              <w:rPr>
-                <w:rFonts w:ascii="Consolas" w:eastAsia="Times New Roman" w:hAnsi="Consolas" w:cs="Consolas"/>
-                <w:color w:val="666600"/>
-                <w:sz w:val="18"/>
-                <w:szCs w:val="18"/>
-                <w:lang w:val="en-SG" w:eastAsia="zh-CN"/>
-              </w:rPr>
-              <w:t>);</w:t>
+              <w:t>}</w:t>
             </w:r>
           </w:p>
           <w:p>
@@ -5338,16 +5465,6 @@
                 <w:lang w:val="en-SG" w:eastAsia="zh-CN"/>
               </w:rPr>
               <w:tab/>
-            </w:r>
-            <w:r>
-              <w:rPr>
-                <w:rFonts w:ascii="Consolas" w:eastAsia="Times New Roman" w:hAnsi="Consolas" w:cs="Consolas"/>
-                <w:color w:val="000000"/>
-                <w:sz w:val="18"/>
-                <w:szCs w:val="18"/>
-                <w:lang w:val="en-SG" w:eastAsia="zh-CN"/>
-              </w:rPr>
-              <w:tab/>
               <w:t xml:space="preserve">currProcessNode </w:t>
             </w:r>
             <w:r>
@@ -5431,16 +5548,6 @@
             <w:r>
               <w:rPr>
                 <w:rFonts w:ascii="Consolas" w:eastAsia="Times New Roman" w:hAnsi="Consolas" w:cs="Consolas"/>
-                <w:color w:val="000000"/>
-                <w:sz w:val="18"/>
-                <w:szCs w:val="18"/>
-                <w:lang w:val="en-SG" w:eastAsia="zh-CN"/>
-              </w:rPr>
-              <w:tab/>
-            </w:r>
-            <w:r>
-              <w:rPr>
-                <w:rFonts w:ascii="Consolas" w:eastAsia="Times New Roman" w:hAnsi="Consolas" w:cs="Consolas"/>
                 <w:color w:val="000088"/>
                 <w:sz w:val="18"/>
                 <w:szCs w:val="18"/>
@@ -5499,13 +5606,42 @@
             <w:r>
               <w:rPr>
                 <w:rFonts w:ascii="Consolas" w:eastAsia="Times New Roman" w:hAnsi="Consolas" w:cs="Consolas"/>
-                <w:color w:val="000000"/>
-                <w:sz w:val="18"/>
-                <w:szCs w:val="18"/>
-                <w:lang w:val="en-SG" w:eastAsia="zh-CN"/>
-              </w:rPr>
-              <w:tab/>
+                <w:color w:val="666600"/>
+                <w:sz w:val="18"/>
+                <w:szCs w:val="18"/>
+                <w:lang w:val="en-SG" w:eastAsia="zh-CN"/>
+              </w:rPr>
               <w:t>}</w:t>
+            </w:r>
+            <w:r>
+              <w:rPr>
+                <w:rFonts w:ascii="Consolas" w:eastAsia="Times New Roman" w:hAnsi="Consolas" w:cs="Consolas"/>
+                <w:color w:val="000000"/>
+                <w:sz w:val="18"/>
+                <w:szCs w:val="18"/>
+                <w:lang w:val="en-SG" w:eastAsia="zh-CN"/>
+              </w:rPr>
+              <w:t xml:space="preserve"> </w:t>
+            </w:r>
+            <w:r>
+              <w:rPr>
+                <w:rFonts w:ascii="Consolas" w:eastAsia="Times New Roman" w:hAnsi="Consolas" w:cs="Consolas"/>
+                <w:color w:val="000088"/>
+                <w:sz w:val="18"/>
+                <w:szCs w:val="18"/>
+                <w:lang w:val="en-SG" w:eastAsia="zh-CN"/>
+              </w:rPr>
+              <w:t>else</w:t>
+            </w:r>
+            <w:r>
+              <w:rPr>
+                <w:rFonts w:ascii="Consolas" w:eastAsia="Times New Roman" w:hAnsi="Consolas" w:cs="Consolas"/>
+                <w:color w:val="000000"/>
+                <w:sz w:val="18"/>
+                <w:szCs w:val="18"/>
+                <w:lang w:val="en-SG" w:eastAsia="zh-CN"/>
+              </w:rPr>
+              <w:t xml:space="preserve"> {</w:t>
             </w:r>
           </w:p>
           <w:p>
@@ -5543,17 +5679,147 @@
                 <w:szCs w:val="18"/>
                 <w:lang w:val="en-SG" w:eastAsia="zh-CN"/>
               </w:rPr>
-              <w:t>return</w:t>
-            </w:r>
-            <w:r>
-              <w:rPr>
-                <w:rFonts w:ascii="Consolas" w:eastAsia="Times New Roman" w:hAnsi="Consolas" w:cs="Consolas"/>
-                <w:color w:val="000000"/>
-                <w:sz w:val="18"/>
-                <w:szCs w:val="18"/>
-                <w:lang w:val="en-SG" w:eastAsia="zh-CN"/>
-              </w:rPr>
-              <w:t xml:space="preserve"> currProcess;</w:t>
+              <w:t>if</w:t>
+            </w:r>
+            <w:r>
+              <w:rPr>
+                <w:rFonts w:ascii="Consolas" w:eastAsia="Times New Roman" w:hAnsi="Consolas" w:cs="Consolas"/>
+                <w:color w:val="666600"/>
+                <w:sz w:val="18"/>
+                <w:szCs w:val="18"/>
+                <w:lang w:val="en-SG" w:eastAsia="zh-CN"/>
+              </w:rPr>
+              <w:t>(</w:t>
+            </w:r>
+            <w:r>
+              <w:rPr>
+                <w:rFonts w:ascii="Consolas" w:eastAsia="Times New Roman" w:hAnsi="Consolas" w:cs="Consolas"/>
+                <w:color w:val="000000"/>
+                <w:sz w:val="18"/>
+                <w:szCs w:val="18"/>
+                <w:lang w:val="en-SG" w:eastAsia="zh-CN"/>
+              </w:rPr>
+              <w:t xml:space="preserve">readyQueue </w:t>
+            </w:r>
+            <w:r>
+              <w:rPr>
+                <w:rFonts w:ascii="Consolas" w:eastAsia="Times New Roman" w:hAnsi="Consolas" w:cs="Consolas"/>
+                <w:color w:val="666600"/>
+                <w:sz w:val="18"/>
+                <w:szCs w:val="18"/>
+                <w:lang w:val="en-SG" w:eastAsia="zh-CN"/>
+              </w:rPr>
+              <w:t>!=</w:t>
+            </w:r>
+            <w:r>
+              <w:rPr>
+                <w:rFonts w:ascii="Consolas" w:eastAsia="Times New Roman" w:hAnsi="Consolas" w:cs="Consolas"/>
+                <w:color w:val="000000"/>
+                <w:sz w:val="18"/>
+                <w:szCs w:val="18"/>
+                <w:lang w:val="en-SG" w:eastAsia="zh-CN"/>
+              </w:rPr>
+              <w:t xml:space="preserve"> NULL </w:t>
+            </w:r>
+            <w:r>
+              <w:rPr>
+                <w:rFonts w:ascii="Consolas" w:eastAsia="Times New Roman" w:hAnsi="Consolas" w:cs="Consolas"/>
+                <w:color w:val="666600"/>
+                <w:sz w:val="18"/>
+                <w:szCs w:val="18"/>
+                <w:lang w:val="en-SG" w:eastAsia="zh-CN"/>
+              </w:rPr>
+              <w:t>&amp;&amp;</w:t>
+            </w:r>
+            <w:r>
+              <w:rPr>
+                <w:rFonts w:ascii="Consolas" w:eastAsia="Times New Roman" w:hAnsi="Consolas" w:cs="Consolas"/>
+                <w:color w:val="000000"/>
+                <w:sz w:val="18"/>
+                <w:szCs w:val="18"/>
+                <w:lang w:val="en-SG" w:eastAsia="zh-CN"/>
+              </w:rPr>
+              <w:t xml:space="preserve"> readyQueue</w:t>
+            </w:r>
+            <w:r>
+              <w:rPr>
+                <w:rFonts w:ascii="Consolas" w:eastAsia="Times New Roman" w:hAnsi="Consolas" w:cs="Consolas"/>
+                <w:color w:val="666600"/>
+                <w:sz w:val="18"/>
+                <w:szCs w:val="18"/>
+                <w:lang w:val="en-SG" w:eastAsia="zh-CN"/>
+              </w:rPr>
+              <w:t>-&gt;</w:t>
+            </w:r>
+            <w:r>
+              <w:rPr>
+                <w:rFonts w:ascii="Consolas" w:eastAsia="Times New Roman" w:hAnsi="Consolas" w:cs="Consolas"/>
+                <w:color w:val="000000"/>
+                <w:sz w:val="18"/>
+                <w:szCs w:val="18"/>
+                <w:lang w:val="en-SG" w:eastAsia="zh-CN"/>
+              </w:rPr>
+              <w:t xml:space="preserve">prio </w:t>
+            </w:r>
+            <w:r>
+              <w:rPr>
+                <w:rFonts w:ascii="Consolas" w:eastAsia="Times New Roman" w:hAnsi="Consolas" w:cs="Consolas"/>
+                <w:color w:val="666600"/>
+                <w:sz w:val="18"/>
+                <w:szCs w:val="18"/>
+                <w:lang w:val="en-SG" w:eastAsia="zh-CN"/>
+              </w:rPr>
+              <w:t>&lt;</w:t>
+            </w:r>
+            <w:r>
+              <w:rPr>
+                <w:rFonts w:ascii="Consolas" w:eastAsia="Times New Roman" w:hAnsi="Consolas" w:cs="Consolas"/>
+                <w:color w:val="000000"/>
+                <w:sz w:val="18"/>
+                <w:szCs w:val="18"/>
+                <w:lang w:val="en-SG" w:eastAsia="zh-CN"/>
+              </w:rPr>
+              <w:t xml:space="preserve"> currProcessNode</w:t>
+            </w:r>
+            <w:r>
+              <w:rPr>
+                <w:rFonts w:ascii="Consolas" w:eastAsia="Times New Roman" w:hAnsi="Consolas" w:cs="Consolas"/>
+                <w:color w:val="666600"/>
+                <w:sz w:val="18"/>
+                <w:szCs w:val="18"/>
+                <w:lang w:val="en-SG" w:eastAsia="zh-CN"/>
+              </w:rPr>
+              <w:t>-&gt;</w:t>
+            </w:r>
+            <w:r>
+              <w:rPr>
+                <w:rFonts w:ascii="Consolas" w:eastAsia="Times New Roman" w:hAnsi="Consolas" w:cs="Consolas"/>
+                <w:color w:val="000000"/>
+                <w:sz w:val="18"/>
+                <w:szCs w:val="18"/>
+                <w:lang w:val="en-SG" w:eastAsia="zh-CN"/>
+              </w:rPr>
+              <w:t>prio</w:t>
+            </w:r>
+            <w:r>
+              <w:rPr>
+                <w:rFonts w:ascii="Consolas" w:eastAsia="Times New Roman" w:hAnsi="Consolas" w:cs="Consolas"/>
+                <w:color w:val="666600"/>
+                <w:sz w:val="18"/>
+                <w:szCs w:val="18"/>
+                <w:lang w:val="en-SG" w:eastAsia="zh-CN"/>
+              </w:rPr>
+              <w:t>)</w:t>
+            </w:r>
+            <w:r>
+              <w:rPr>
+                <w:rFonts w:ascii="Consolas" w:eastAsia="Times New Roman" w:hAnsi="Consolas" w:cs="Consolas"/>
+                <w:color w:val="000000"/>
+                <w:sz w:val="18"/>
+                <w:szCs w:val="18"/>
+                <w:lang w:val="en-SG" w:eastAsia="zh-CN"/>
+              </w:rPr>
+              <w:t xml:space="preserve"> {</w:t>
             </w:r>
           </w:p>
           <w:p>
@@ -5572,7 +5838,57 @@
                 <w:lang w:val="en-SG" w:eastAsia="zh-CN"/>
               </w:rPr>
               <w:tab/>
-              <w:t>}</w:t>
+            </w:r>
+            <w:r>
+              <w:rPr>
+                <w:rFonts w:ascii="Consolas" w:eastAsia="Times New Roman" w:hAnsi="Consolas" w:cs="Consolas"/>
+                <w:color w:val="000000"/>
+                <w:sz w:val="18"/>
+                <w:szCs w:val="18"/>
+                <w:lang w:val="en-SG" w:eastAsia="zh-CN"/>
+              </w:rPr>
+              <w:tab/>
+            </w:r>
+            <w:r>
+              <w:rPr>
+                <w:rFonts w:ascii="Consolas" w:eastAsia="Times New Roman" w:hAnsi="Consolas" w:cs="Consolas"/>
+                <w:color w:val="000000"/>
+                <w:sz w:val="18"/>
+                <w:szCs w:val="18"/>
+                <w:lang w:val="en-SG" w:eastAsia="zh-CN"/>
+              </w:rPr>
+              <w:tab/>
+              <w:t>printf</w:t>
+            </w:r>
+            <w:r>
+              <w:rPr>
+                <w:rFonts w:ascii="Consolas" w:eastAsia="Times New Roman" w:hAnsi="Consolas" w:cs="Consolas"/>
+                <w:color w:val="666600"/>
+                <w:sz w:val="18"/>
+                <w:szCs w:val="18"/>
+                <w:lang w:val="en-SG" w:eastAsia="zh-CN"/>
+              </w:rPr>
+              <w:t>(</w:t>
+            </w:r>
+            <w:r>
+              <w:rPr>
+                <w:rFonts w:ascii="Consolas" w:eastAsia="Times New Roman" w:hAnsi="Consolas" w:cs="Consolas"/>
+                <w:color w:val="008800"/>
+                <w:sz w:val="18"/>
+                <w:szCs w:val="18"/>
+                <w:lang w:val="en-SG" w:eastAsia="zh-CN"/>
+              </w:rPr>
+              <w:t>"\n====== Pre-Emption ======\n\n"</w:t>
+            </w:r>
+            <w:r>
+              <w:rPr>
+                <w:rFonts w:ascii="Consolas" w:eastAsia="Times New Roman" w:hAnsi="Consolas" w:cs="Consolas"/>
+                <w:color w:val="666600"/>
+                <w:sz w:val="18"/>
+                <w:szCs w:val="18"/>
+                <w:lang w:val="en-SG" w:eastAsia="zh-CN"/>
+              </w:rPr>
+              <w:t>);</w:t>
             </w:r>
           </w:p>
           <w:p>
@@ -5582,6 +5898,368 @@
                 <w:lang w:val="en-SG" w:eastAsia="zh-CN"/>
               </w:rPr>
             </w:pPr>
+            <w:r>
+              <w:rPr>
+                <w:rFonts w:ascii="Consolas" w:eastAsia="Times New Roman" w:hAnsi="Consolas" w:cs="Consolas"/>
+                <w:color w:val="000000"/>
+                <w:sz w:val="18"/>
+                <w:szCs w:val="18"/>
+                <w:lang w:val="en-SG" w:eastAsia="zh-CN"/>
+              </w:rPr>
+              <w:tab/>
+            </w:r>
+            <w:r>
+              <w:rPr>
+                <w:rFonts w:ascii="Consolas" w:eastAsia="Times New Roman" w:hAnsi="Consolas" w:cs="Consolas"/>
+                <w:color w:val="000000"/>
+                <w:sz w:val="18"/>
+                <w:szCs w:val="18"/>
+                <w:lang w:val="en-SG" w:eastAsia="zh-CN"/>
+              </w:rPr>
+              <w:tab/>
+            </w:r>
+            <w:r>
+              <w:rPr>
+                <w:rFonts w:ascii="Consolas" w:eastAsia="Times New Roman" w:hAnsi="Consolas" w:cs="Consolas"/>
+                <w:color w:val="000000"/>
+                <w:sz w:val="18"/>
+                <w:szCs w:val="18"/>
+                <w:lang w:val="en-SG" w:eastAsia="zh-CN"/>
+              </w:rPr>
+              <w:tab/>
+              <w:t>prioInsertNode</w:t>
+            </w:r>
+            <w:r>
+              <w:rPr>
+                <w:rFonts w:ascii="Consolas" w:eastAsia="Times New Roman" w:hAnsi="Consolas" w:cs="Consolas"/>
+                <w:color w:val="666600"/>
+                <w:sz w:val="18"/>
+                <w:szCs w:val="18"/>
+                <w:lang w:val="en-SG" w:eastAsia="zh-CN"/>
+              </w:rPr>
+              <w:t>(&amp;</w:t>
+            </w:r>
+            <w:r>
+              <w:rPr>
+                <w:rFonts w:ascii="Consolas" w:eastAsia="Times New Roman" w:hAnsi="Consolas" w:cs="Consolas"/>
+                <w:color w:val="000000"/>
+                <w:sz w:val="18"/>
+                <w:szCs w:val="18"/>
+                <w:lang w:val="en-SG" w:eastAsia="zh-CN"/>
+              </w:rPr>
+              <w:t>suspended</w:t>
+            </w:r>
+            <w:r>
+              <w:rPr>
+                <w:rFonts w:ascii="Consolas" w:eastAsia="Times New Roman" w:hAnsi="Consolas" w:cs="Consolas"/>
+                <w:color w:val="666600"/>
+                <w:sz w:val="18"/>
+                <w:szCs w:val="18"/>
+                <w:lang w:val="en-SG" w:eastAsia="zh-CN"/>
+              </w:rPr>
+              <w:t>,</w:t>
+            </w:r>
+            <w:r>
+              <w:rPr>
+                <w:rFonts w:ascii="Consolas" w:eastAsia="Times New Roman" w:hAnsi="Consolas" w:cs="Consolas"/>
+                <w:color w:val="000000"/>
+                <w:sz w:val="18"/>
+                <w:szCs w:val="18"/>
+                <w:lang w:val="en-SG" w:eastAsia="zh-CN"/>
+              </w:rPr>
+              <w:t xml:space="preserve"> currProcessNode</w:t>
+            </w:r>
+            <w:r>
+              <w:rPr>
+                <w:rFonts w:ascii="Consolas" w:eastAsia="Times New Roman" w:hAnsi="Consolas" w:cs="Consolas"/>
+                <w:color w:val="666600"/>
+                <w:sz w:val="18"/>
+                <w:szCs w:val="18"/>
+                <w:lang w:val="en-SG" w:eastAsia="zh-CN"/>
+              </w:rPr>
+              <w:t>);</w:t>
+            </w:r>
+          </w:p>
+          <w:p>
+            <w:pPr>
+              <w:rPr>
+                <w:rFonts w:ascii="Times New Roman" w:eastAsia="Times New Roman" w:hAnsi="Times New Roman" w:cs="Times New Roman"/>
+                <w:lang w:val="en-SG" w:eastAsia="zh-CN"/>
+              </w:rPr>
+            </w:pPr>
+            <w:r>
+              <w:rPr>
+                <w:rFonts w:ascii="Consolas" w:eastAsia="Times New Roman" w:hAnsi="Consolas" w:cs="Consolas"/>
+                <w:color w:val="000000"/>
+                <w:sz w:val="18"/>
+                <w:szCs w:val="18"/>
+                <w:lang w:val="en-SG" w:eastAsia="zh-CN"/>
+              </w:rPr>
+              <w:tab/>
+            </w:r>
+            <w:r>
+              <w:rPr>
+                <w:rFonts w:ascii="Consolas" w:eastAsia="Times New Roman" w:hAnsi="Consolas" w:cs="Consolas"/>
+                <w:color w:val="000000"/>
+                <w:sz w:val="18"/>
+                <w:szCs w:val="18"/>
+                <w:lang w:val="en-SG" w:eastAsia="zh-CN"/>
+              </w:rPr>
+              <w:tab/>
+            </w:r>
+            <w:r>
+              <w:rPr>
+                <w:rFonts w:ascii="Consolas" w:eastAsia="Times New Roman" w:hAnsi="Consolas" w:cs="Consolas"/>
+                <w:color w:val="000000"/>
+                <w:sz w:val="18"/>
+                <w:szCs w:val="18"/>
+                <w:lang w:val="en-SG" w:eastAsia="zh-CN"/>
+              </w:rPr>
+              <w:tab/>
+              <w:t xml:space="preserve">currProcessNode </w:t>
+            </w:r>
+            <w:r>
+              <w:rPr>
+                <w:rFonts w:ascii="Consolas" w:eastAsia="Times New Roman" w:hAnsi="Consolas" w:cs="Consolas"/>
+                <w:color w:val="666600"/>
+                <w:sz w:val="18"/>
+                <w:szCs w:val="18"/>
+                <w:lang w:val="en-SG" w:eastAsia="zh-CN"/>
+              </w:rPr>
+              <w:t>=</w:t>
+            </w:r>
+            <w:r>
+              <w:rPr>
+                <w:rFonts w:ascii="Consolas" w:eastAsia="Times New Roman" w:hAnsi="Consolas" w:cs="Consolas"/>
+                <w:color w:val="000000"/>
+                <w:sz w:val="18"/>
+                <w:szCs w:val="18"/>
+                <w:lang w:val="en-SG" w:eastAsia="zh-CN"/>
+              </w:rPr>
+              <w:t xml:space="preserve"> prioRemove</w:t>
+            </w:r>
+            <w:r>
+              <w:rPr>
+                <w:rFonts w:ascii="Consolas" w:eastAsia="Times New Roman" w:hAnsi="Consolas" w:cs="Consolas"/>
+                <w:color w:val="666600"/>
+                <w:sz w:val="18"/>
+                <w:szCs w:val="18"/>
+                <w:lang w:val="en-SG" w:eastAsia="zh-CN"/>
+              </w:rPr>
+              <w:t>(&amp;</w:t>
+            </w:r>
+            <w:r>
+              <w:rPr>
+                <w:rFonts w:ascii="Consolas" w:eastAsia="Times New Roman" w:hAnsi="Consolas" w:cs="Consolas"/>
+                <w:color w:val="000000"/>
+                <w:sz w:val="18"/>
+                <w:szCs w:val="18"/>
+                <w:lang w:val="en-SG" w:eastAsia="zh-CN"/>
+              </w:rPr>
+              <w:t>readyQueue</w:t>
+            </w:r>
+            <w:r>
+              <w:rPr>
+                <w:rFonts w:ascii="Consolas" w:eastAsia="Times New Roman" w:hAnsi="Consolas" w:cs="Consolas"/>
+                <w:color w:val="666600"/>
+                <w:sz w:val="18"/>
+                <w:szCs w:val="18"/>
+                <w:lang w:val="en-SG" w:eastAsia="zh-CN"/>
+              </w:rPr>
+              <w:t>);</w:t>
+            </w:r>
+          </w:p>
+          <w:p>
+            <w:pPr>
+              <w:rPr>
+                <w:rFonts w:ascii="Times New Roman" w:eastAsia="Times New Roman" w:hAnsi="Times New Roman" w:cs="Times New Roman"/>
+                <w:lang w:val="en-SG" w:eastAsia="zh-CN"/>
+              </w:rPr>
+            </w:pPr>
+            <w:r>
+              <w:rPr>
+                <w:rFonts w:ascii="Consolas" w:eastAsia="Times New Roman" w:hAnsi="Consolas" w:cs="Consolas"/>
+                <w:color w:val="000000"/>
+                <w:sz w:val="18"/>
+                <w:szCs w:val="18"/>
+                <w:lang w:val="en-SG" w:eastAsia="zh-CN"/>
+              </w:rPr>
+              <w:tab/>
+            </w:r>
+            <w:r>
+              <w:rPr>
+                <w:rFonts w:ascii="Consolas" w:eastAsia="Times New Roman" w:hAnsi="Consolas" w:cs="Consolas"/>
+                <w:color w:val="000000"/>
+                <w:sz w:val="18"/>
+                <w:szCs w:val="18"/>
+                <w:lang w:val="en-SG" w:eastAsia="zh-CN"/>
+              </w:rPr>
+              <w:tab/>
+            </w:r>
+            <w:r>
+              <w:rPr>
+                <w:rFonts w:ascii="Consolas" w:eastAsia="Times New Roman" w:hAnsi="Consolas" w:cs="Consolas"/>
+                <w:color w:val="000000"/>
+                <w:sz w:val="18"/>
+                <w:szCs w:val="18"/>
+                <w:lang w:val="en-SG" w:eastAsia="zh-CN"/>
+              </w:rPr>
+              <w:tab/>
+            </w:r>
+            <w:r>
+              <w:rPr>
+                <w:rFonts w:ascii="Consolas" w:eastAsia="Times New Roman" w:hAnsi="Consolas" w:cs="Consolas"/>
+                <w:color w:val="000088"/>
+                <w:sz w:val="18"/>
+                <w:szCs w:val="18"/>
+                <w:lang w:val="en-SG" w:eastAsia="zh-CN"/>
+              </w:rPr>
+              <w:t>return</w:t>
+            </w:r>
+            <w:r>
+              <w:rPr>
+                <w:rFonts w:ascii="Consolas" w:eastAsia="Times New Roman" w:hAnsi="Consolas" w:cs="Consolas"/>
+                <w:color w:val="000000"/>
+                <w:sz w:val="18"/>
+                <w:szCs w:val="18"/>
+                <w:lang w:val="en-SG" w:eastAsia="zh-CN"/>
+              </w:rPr>
+              <w:t xml:space="preserve"> currProcessNode</w:t>
+            </w:r>
+            <w:r>
+              <w:rPr>
+                <w:rFonts w:ascii="Consolas" w:eastAsia="Times New Roman" w:hAnsi="Consolas" w:cs="Consolas"/>
+                <w:color w:val="666600"/>
+                <w:sz w:val="18"/>
+                <w:szCs w:val="18"/>
+                <w:lang w:val="en-SG" w:eastAsia="zh-CN"/>
+              </w:rPr>
+              <w:t>-&gt;</w:t>
+            </w:r>
+            <w:r>
+              <w:rPr>
+                <w:rFonts w:ascii="Consolas" w:eastAsia="Times New Roman" w:hAnsi="Consolas" w:cs="Consolas"/>
+                <w:color w:val="000000"/>
+                <w:sz w:val="18"/>
+                <w:szCs w:val="18"/>
+                <w:lang w:val="en-SG" w:eastAsia="zh-CN"/>
+              </w:rPr>
+              <w:t>procNum;</w:t>
+            </w:r>
+          </w:p>
+          <w:p>
+            <w:pPr>
+              <w:rPr>
+                <w:rFonts w:ascii="Times New Roman" w:eastAsia="Times New Roman" w:hAnsi="Times New Roman" w:cs="Times New Roman"/>
+                <w:lang w:val="en-SG" w:eastAsia="zh-CN"/>
+              </w:rPr>
+            </w:pPr>
+            <w:r>
+              <w:rPr>
+                <w:rFonts w:ascii="Consolas" w:eastAsia="Times New Roman" w:hAnsi="Consolas" w:cs="Consolas"/>
+                <w:color w:val="000000"/>
+                <w:sz w:val="18"/>
+                <w:szCs w:val="18"/>
+                <w:lang w:val="en-SG" w:eastAsia="zh-CN"/>
+              </w:rPr>
+              <w:tab/>
+            </w:r>
+            <w:r>
+              <w:rPr>
+                <w:rFonts w:ascii="Consolas" w:eastAsia="Times New Roman" w:hAnsi="Consolas" w:cs="Consolas"/>
+                <w:color w:val="000000"/>
+                <w:sz w:val="18"/>
+                <w:szCs w:val="18"/>
+                <w:lang w:val="en-SG" w:eastAsia="zh-CN"/>
+              </w:rPr>
+              <w:tab/>
+              <w:t>}</w:t>
+            </w:r>
+          </w:p>
+          <w:p>
+            <w:pPr>
+              <w:rPr>
+                <w:rFonts w:ascii="Times New Roman" w:eastAsia="Times New Roman" w:hAnsi="Times New Roman" w:cs="Times New Roman"/>
+                <w:lang w:val="en-SG" w:eastAsia="zh-CN"/>
+              </w:rPr>
+            </w:pPr>
+            <w:r>
+              <w:rPr>
+                <w:rFonts w:ascii="Consolas" w:eastAsia="Times New Roman" w:hAnsi="Consolas" w:cs="Consolas"/>
+                <w:color w:val="000000"/>
+                <w:sz w:val="18"/>
+                <w:szCs w:val="18"/>
+                <w:lang w:val="en-SG" w:eastAsia="zh-CN"/>
+              </w:rPr>
+              <w:tab/>
+            </w:r>
+            <w:r>
+              <w:rPr>
+                <w:rFonts w:ascii="Consolas" w:eastAsia="Times New Roman" w:hAnsi="Consolas" w:cs="Consolas"/>
+                <w:color w:val="000000"/>
+                <w:sz w:val="18"/>
+                <w:szCs w:val="18"/>
+                <w:lang w:val="en-SG" w:eastAsia="zh-CN"/>
+              </w:rPr>
+              <w:tab/>
+            </w:r>
+            <w:r>
+              <w:rPr>
+                <w:rFonts w:ascii="Consolas" w:eastAsia="Times New Roman" w:hAnsi="Consolas" w:cs="Consolas"/>
+                <w:color w:val="000088"/>
+                <w:sz w:val="18"/>
+                <w:szCs w:val="18"/>
+                <w:lang w:val="en-SG" w:eastAsia="zh-CN"/>
+              </w:rPr>
+              <w:t>return</w:t>
+            </w:r>
+            <w:r>
+              <w:rPr>
+                <w:rFonts w:ascii="Consolas" w:eastAsia="Times New Roman" w:hAnsi="Consolas" w:cs="Consolas"/>
+                <w:color w:val="000000"/>
+                <w:sz w:val="18"/>
+                <w:szCs w:val="18"/>
+                <w:lang w:val="en-SG" w:eastAsia="zh-CN"/>
+              </w:rPr>
+              <w:t xml:space="preserve"> currProcess;</w:t>
+            </w:r>
+          </w:p>
+          <w:p>
+            <w:pPr>
+              <w:rPr>
+                <w:rFonts w:ascii="Times New Roman" w:eastAsia="Times New Roman" w:hAnsi="Times New Roman" w:cs="Times New Roman"/>
+                <w:lang w:val="en-SG" w:eastAsia="zh-CN"/>
+              </w:rPr>
+            </w:pPr>
+            <w:r>
+              <w:rPr>
+                <w:rFonts w:ascii="Consolas" w:eastAsia="Times New Roman" w:hAnsi="Consolas" w:cs="Consolas"/>
+                <w:color w:val="000000"/>
+                <w:sz w:val="18"/>
+                <w:szCs w:val="18"/>
+                <w:lang w:val="en-SG" w:eastAsia="zh-CN"/>
+              </w:rPr>
+              <w:tab/>
+              <w:t>}</w:t>
+            </w:r>
+          </w:p>
+          <w:p>
+            <w:pPr>
+              <w:rPr>
+                <w:rFonts w:ascii="Times New Roman" w:eastAsia="Times New Roman" w:hAnsi="Times New Roman" w:cs="Times New Roman"/>
+                <w:lang w:val="en-SG" w:eastAsia="zh-CN"/>
+              </w:rPr>
+            </w:pPr>
+            <w:r>
+              <w:rPr>
+                <w:rFonts w:ascii="Consolas" w:eastAsia="Times New Roman" w:hAnsi="Consolas" w:cs="Consolas"/>
+                <w:color w:val="000000"/>
+                <w:sz w:val="18"/>
+                <w:szCs w:val="18"/>
+                <w:lang w:val="en-SG" w:eastAsia="zh-CN"/>
+              </w:rPr>
+              <w:tab/>
+            </w:r>
           </w:p>
           <w:p>
             <w:pPr>
@@ -10806,26 +11484,53 @@
       <w:pPr>
         <w:jc w:val="both"/>
       </w:pPr>
+      <w:r>
+        <w:t>The S value for</w:t>
+      </w:r>
+      <w:r>
+        <w:t xml:space="preserve"> task 3 can be seen converging towards 11</w:t>
+      </w:r>
     </w:p>
     <w:p>
       <w:pPr>
         <w:jc w:val="both"/>
-      </w:pPr>
+        <w:rPr>
+          <w:sz w:val="21"/>
+        </w:rPr>
+      </w:pPr>
+      <w:r>
+        <w:t>S</w:t>
+      </w:r>
+      <w:r>
+        <w:rPr>
+          <w:sz w:val="15"/>
+        </w:rPr>
+        <w:t>30</w:t>
+      </w:r>
+      <w:r>
+        <w:rPr>
+          <w:sz w:val="15"/>
+        </w:rPr>
+        <w:t xml:space="preserve"> </w:t>
+      </w:r>
+      <w:r>
+        <w:rPr>
+          <w:sz w:val="21"/>
+        </w:rPr>
+        <w:t>&gt; 8</w:t>
+      </w:r>
     </w:p>
     <w:p>
       <w:pPr>
         <w:jc w:val="both"/>
       </w:pPr>
-    </w:p>
-    <w:p>
-      <w:pPr>
-        <w:jc w:val="both"/>
-      </w:pPr>
-      <w:r>
-        <w:t>Based on CPU utilization and CIA we have missed deadlines because:</w:t>
-      </w:r>
-      <w:r>
-        <w:t xml:space="preserve"> In order not to miss any deadlines the CPU utilization using the formula cannot be more than 100%. If it exceeds 100%, it means that some of the process will not be able to finish running for a certain period.</w:t>
+      <w:r>
+        <w:t>Which misses the deadline</w:t>
+      </w:r>
+      <w:bookmarkStart w:id="0" w:name="_GoBack"/>
+      <w:bookmarkEnd w:id="0"/>
+      <w:r>
+        <w:t>.</w:t>
       </w:r>
     </w:p>
     <w:p>
@@ -11329,6 +12034,26 @@
       </w:tblBorders>
     </w:tblPr>
   </w:style>
+  <w:style w:type="paragraph" w:styleId="NormalWeb">
+    <w:name w:val="Normal (Web)"/>
+    <w:basedOn w:val="Normal"/>
+    <w:uiPriority w:val="99"/>
+    <w:semiHidden/>
+    <w:unhideWhenUsed/>
+    <w:rsid w:val="00CA2870"/>
+    <w:pPr>
+      <w:spacing w:before="100" w:beforeAutospacing="1" w:after="100" w:afterAutospacing="1"/>
+    </w:pPr>
+    <w:rPr>
+      <w:rFonts w:ascii="Times New Roman" w:eastAsia="Times New Roman" w:hAnsi="Times New Roman" w:cs="Times New Roman"/>
+      <w:lang w:val="en-SG" w:eastAsia="zh-CN"/>
+    </w:rPr>
+  </w:style>
+  <w:style w:type="character" w:customStyle="1" w:styleId="apple-tab-span">
+    <w:name w:val="apple-tab-span"/>
+    <w:basedOn w:val="DefaultParagraphFont"/>
+    <w:rsid w:val="00CA2870"/>
+  </w:style>
 </w:styles>
 </file>
 

</xml_diff>